<commit_message>
Added plots for data
</commit_message>
<xml_diff>
--- a/assign5/CSC2001_A5GRAPHS_REPORT_TMBTIN004.docx
+++ b/assign5/CSC2001_A5GRAPHS_REPORT_TMBTIN004.docx
@@ -47,38 +47,488 @@
         <w:rPr>
           <w:lang w:val="en-US"/>
         </w:rPr>
-        <w:t>Two classes were constructed; Graphgen(Graph Geneartor) and GraphExperiment. Graphgen takes in the parameter for the Number of vertices, edges and cost limit; It creates and writes to a text file the Nodes,Edges and cost associated with each edge.Nodes are generated randomly and conditions are put in place to remove the possibility of of generating repeat node. The class also generates a DataX, where X is the number of the dataset contain the number of vertices  edges , vertex operation count, edge operation count, Priority queue counts and ElogV.</w:t>
-      </w:r>
-    </w:p>
-    <w:p>
-      <w:pPr>
-        <w:rPr>
-          <w:lang w:val="en-US"/>
-        </w:rPr>
-      </w:pPr>
-      <w:r>
-        <w:rPr>
-          <w:lang w:val="en-US"/>
-        </w:rPr>
-        <w:t xml:space="preserve">GraphExperiment sets the </w:t>
-      </w:r>
-      <w:r>
-        <w:rPr>
-          <w:lang w:val="en-US"/>
-        </w:rPr>
-        <w:t>Number of vertices, edges and cost limit</w:t>
-      </w:r>
-      <w:r>
-        <w:rPr>
-          <w:lang w:val="en-US"/>
-        </w:rPr>
-        <w:t xml:space="preserve"> for the Graphgen class to create data that will be used to generate Grpahs using the Graph class.</w:t>
-      </w:r>
-      <w:r>
-        <w:rPr>
-          <w:lang w:val="en-US"/>
-        </w:rPr>
-        <w:t xml:space="preserve"> It also calculates ElogV and sums the number of operations that will be written to DataX text file. The class runs 42 experiments and complies the results per run into the DataX file using different edges and vertices limits.  A total of 4 experiments (using 42 of the same parameters ie Vertix and Edge number) to test the different graphs that can be made by the Dijkstra shortest path method in Graphs.</w:t>
+        <w:t>Graph class(</w:t>
+      </w:r>
+      <w:r>
+        <w:rPr>
+          <w:lang w:val="en-US"/>
+        </w:rPr>
+        <w:t xml:space="preserve">which </w:t>
+      </w:r>
+      <w:r>
+        <w:rPr>
+          <w:lang w:val="en-US"/>
+        </w:rPr>
+        <w:t xml:space="preserve">contains the Edge class and </w:t>
+      </w:r>
+      <w:r>
+        <w:rPr>
+          <w:lang w:val="en-US"/>
+        </w:rPr>
+        <w:t>Vertex</w:t>
+      </w:r>
+      <w:r>
+        <w:rPr>
+          <w:lang w:val="en-US"/>
+        </w:rPr>
+        <w:t xml:space="preserve"> Class)  generates graphs given </w:t>
+      </w:r>
+      <w:r>
+        <w:rPr>
+          <w:lang w:val="en-US"/>
+        </w:rPr>
+        <w:t>the</w:t>
+      </w:r>
+      <w:r>
+        <w:rPr>
+          <w:lang w:val="en-US"/>
+        </w:rPr>
+        <w:t xml:space="preserve"> dataset generated by </w:t>
+      </w:r>
+      <w:r>
+        <w:rPr>
+          <w:lang w:val="en-US"/>
+        </w:rPr>
+        <w:t>Graphgen</w:t>
+      </w:r>
+      <w:r>
+        <w:rPr>
+          <w:lang w:val="en-US"/>
+        </w:rPr>
+        <w:t xml:space="preserve"> and GraphExperiment class(the main class)</w:t>
+      </w:r>
+      <w:r>
+        <w:rPr>
+          <w:lang w:val="en-US"/>
+        </w:rPr>
+        <w:t>.</w:t>
+      </w:r>
+      <w:r>
+        <w:rPr>
+          <w:lang w:val="en-US"/>
+        </w:rPr>
+        <w:t xml:space="preserve"> It contains methods to generate the shortest path to the node. Dijkstra’s method will be used for the experiment. </w:t>
+      </w:r>
+    </w:p>
+    <w:p>
+      <w:pPr>
+        <w:rPr>
+          <w:lang w:val="en-US"/>
+        </w:rPr>
+      </w:pPr>
+    </w:p>
+    <w:p>
+      <w:pPr>
+        <w:rPr>
+          <w:lang w:val="en-US"/>
+        </w:rPr>
+      </w:pPr>
+      <w:r>
+        <w:rPr>
+          <w:lang w:val="en-US"/>
+        </w:rPr>
+        <w:t xml:space="preserve">Two classes were </w:t>
+      </w:r>
+      <w:proofErr w:type="gramStart"/>
+      <w:r>
+        <w:rPr>
+          <w:lang w:val="en-US"/>
+        </w:rPr>
+        <w:t>constructed;</w:t>
+      </w:r>
+      <w:proofErr w:type="gramEnd"/>
+      <w:r>
+        <w:rPr>
+          <w:lang w:val="en-US"/>
+        </w:rPr>
+        <w:t xml:space="preserve"> Graphgen(Graph </w:t>
+      </w:r>
+      <w:r>
+        <w:rPr>
+          <w:lang w:val="en-US"/>
+        </w:rPr>
+        <w:t>Generator</w:t>
+      </w:r>
+      <w:r>
+        <w:rPr>
+          <w:lang w:val="en-US"/>
+        </w:rPr>
+        <w:t xml:space="preserve">) and GraphExperiment. Graphgen takes in the parameter for the Number of vertices, </w:t>
+      </w:r>
+      <w:proofErr w:type="gramStart"/>
+      <w:r>
+        <w:rPr>
+          <w:lang w:val="en-US"/>
+        </w:rPr>
+        <w:t>edges</w:t>
+      </w:r>
+      <w:proofErr w:type="gramEnd"/>
+      <w:r>
+        <w:rPr>
+          <w:lang w:val="en-US"/>
+        </w:rPr>
+        <w:t xml:space="preserve"> and cost limit; It creates and writes to a text file</w:t>
+      </w:r>
+      <w:r>
+        <w:rPr>
+          <w:lang w:val="en-US"/>
+        </w:rPr>
+        <w:t xml:space="preserve">(in data folder as </w:t>
+      </w:r>
+      <w:proofErr w:type="spellStart"/>
+      <w:r>
+        <w:rPr>
+          <w:lang w:val="en-US"/>
+        </w:rPr>
+        <w:t>data_V_E</w:t>
+      </w:r>
+      <w:proofErr w:type="spellEnd"/>
+      <w:r>
+        <w:rPr>
+          <w:lang w:val="en-US"/>
+        </w:rPr>
+        <w:t xml:space="preserve"> where V and E are the vertex and edge numbers )</w:t>
+      </w:r>
+      <w:r>
+        <w:rPr>
+          <w:lang w:val="en-US"/>
+        </w:rPr>
+        <w:t xml:space="preserve"> the Nodes,</w:t>
+      </w:r>
+      <w:r>
+        <w:rPr>
+          <w:lang w:val="en-US"/>
+        </w:rPr>
+        <w:t xml:space="preserve"> </w:t>
+      </w:r>
+      <w:r>
+        <w:rPr>
+          <w:lang w:val="en-US"/>
+        </w:rPr>
+        <w:t xml:space="preserve">Edges and </w:t>
+      </w:r>
+      <w:r>
+        <w:rPr>
+          <w:lang w:val="en-US"/>
+        </w:rPr>
+        <w:t>costs</w:t>
+      </w:r>
+      <w:r>
+        <w:rPr>
+          <w:lang w:val="en-US"/>
+        </w:rPr>
+        <w:t xml:space="preserve"> associated with each edge.</w:t>
+      </w:r>
+      <w:r>
+        <w:rPr>
+          <w:lang w:val="en-US"/>
+        </w:rPr>
+        <w:t xml:space="preserve"> </w:t>
+      </w:r>
+      <w:r>
+        <w:rPr>
+          <w:lang w:val="en-US"/>
+        </w:rPr>
+        <w:t xml:space="preserve">Nodes are generated </w:t>
+      </w:r>
+      <w:proofErr w:type="gramStart"/>
+      <w:r>
+        <w:rPr>
+          <w:lang w:val="en-US"/>
+        </w:rPr>
+        <w:t>randomly</w:t>
+      </w:r>
+      <w:proofErr w:type="gramEnd"/>
+      <w:r>
+        <w:rPr>
+          <w:lang w:val="en-US"/>
+        </w:rPr>
+        <w:t xml:space="preserve"> and conditions are put in place to remove the possibility of</w:t>
+      </w:r>
+      <w:r>
+        <w:rPr>
+          <w:lang w:val="en-US"/>
+        </w:rPr>
+        <w:t xml:space="preserve"> </w:t>
+      </w:r>
+      <w:r>
+        <w:rPr>
+          <w:lang w:val="en-US"/>
+        </w:rPr>
+        <w:t>generating repeat node</w:t>
+      </w:r>
+      <w:r>
+        <w:rPr>
+          <w:lang w:val="en-US"/>
+        </w:rPr>
+        <w:t>s</w:t>
+      </w:r>
+      <w:r>
+        <w:rPr>
+          <w:lang w:val="en-US"/>
+        </w:rPr>
+        <w:t>. The class also generates a DataX</w:t>
+      </w:r>
+      <w:r>
+        <w:rPr>
+          <w:lang w:val="en-US"/>
+        </w:rPr>
+        <w:t>.txt</w:t>
+      </w:r>
+      <w:r>
+        <w:rPr>
+          <w:lang w:val="en-US"/>
+        </w:rPr>
+        <w:t xml:space="preserve">, where X is the number of the dataset </w:t>
+      </w:r>
+      <w:r>
+        <w:rPr>
+          <w:lang w:val="en-US"/>
+        </w:rPr>
+        <w:t>containing</w:t>
+      </w:r>
+      <w:r>
+        <w:rPr>
+          <w:lang w:val="en-US"/>
+        </w:rPr>
+        <w:t xml:space="preserve"> the number of </w:t>
+      </w:r>
+      <w:proofErr w:type="spellStart"/>
+      <w:r>
+        <w:rPr>
+          <w:lang w:val="en-US"/>
+        </w:rPr>
+        <w:t>vertices</w:t>
+      </w:r>
+      <w:r>
+        <w:rPr>
+          <w:lang w:val="en-US"/>
+        </w:rPr>
+        <w:t>,</w:t>
+      </w:r>
+      <w:r>
+        <w:rPr>
+          <w:lang w:val="en-US"/>
+        </w:rPr>
+        <w:t>edges</w:t>
+      </w:r>
+      <w:proofErr w:type="spellEnd"/>
+      <w:r>
+        <w:rPr>
+          <w:lang w:val="en-US"/>
+        </w:rPr>
+        <w:t>, vertex operation count, edge operation count, Priority queue counts</w:t>
+      </w:r>
+      <w:r>
+        <w:rPr>
+          <w:lang w:val="en-US"/>
+        </w:rPr>
+        <w:t>,</w:t>
+      </w:r>
+      <w:r>
+        <w:rPr>
+          <w:lang w:val="en-US"/>
+        </w:rPr>
+        <w:t xml:space="preserve"> and </w:t>
+      </w:r>
+      <w:proofErr w:type="spellStart"/>
+      <w:r>
+        <w:rPr>
+          <w:lang w:val="en-US"/>
+        </w:rPr>
+        <w:t>ElogV</w:t>
+      </w:r>
+      <w:proofErr w:type="spellEnd"/>
+      <w:r>
+        <w:rPr>
+          <w:lang w:val="en-US"/>
+        </w:rPr>
+        <w:t>.</w:t>
+      </w:r>
+    </w:p>
+    <w:p>
+      <w:pPr>
+        <w:rPr>
+          <w:lang w:val="en-US"/>
+        </w:rPr>
+      </w:pPr>
+      <w:r>
+        <w:rPr>
+          <w:lang w:val="en-US"/>
+        </w:rPr>
+        <w:t>GraphExperiment sets the Number of vertices, edges</w:t>
+      </w:r>
+      <w:r>
+        <w:rPr>
+          <w:lang w:val="en-US"/>
+        </w:rPr>
+        <w:t>,</w:t>
+      </w:r>
+      <w:r>
+        <w:rPr>
+          <w:lang w:val="en-US"/>
+        </w:rPr>
+        <w:t xml:space="preserve"> and cost limit for the Graphgen class to create data that will be used to generate </w:t>
+      </w:r>
+      <w:r>
+        <w:rPr>
+          <w:lang w:val="en-US"/>
+        </w:rPr>
+        <w:t>Graphs</w:t>
+      </w:r>
+      <w:r>
+        <w:rPr>
+          <w:lang w:val="en-US"/>
+        </w:rPr>
+        <w:t xml:space="preserve"> using the Graph class.</w:t>
+      </w:r>
+      <w:r>
+        <w:rPr>
+          <w:lang w:val="en-US"/>
+        </w:rPr>
+        <w:t xml:space="preserve"> It also calculates </w:t>
+      </w:r>
+      <w:proofErr w:type="spellStart"/>
+      <w:r>
+        <w:rPr>
+          <w:lang w:val="en-US"/>
+        </w:rPr>
+        <w:t>ElogV</w:t>
+      </w:r>
+      <w:proofErr w:type="spellEnd"/>
+      <w:r>
+        <w:rPr>
+          <w:lang w:val="en-US"/>
+        </w:rPr>
+        <w:t xml:space="preserve"> and sums the number of operations that will be written to </w:t>
+      </w:r>
+      <w:proofErr w:type="spellStart"/>
+      <w:r>
+        <w:rPr>
+          <w:lang w:val="en-US"/>
+        </w:rPr>
+        <w:t>DataX</w:t>
+      </w:r>
+      <w:proofErr w:type="spellEnd"/>
+      <w:r>
+        <w:rPr>
+          <w:lang w:val="en-US"/>
+        </w:rPr>
+        <w:t xml:space="preserve"> text file. The class </w:t>
+      </w:r>
+      <w:r>
+        <w:rPr>
+          <w:lang w:val="en-US"/>
+        </w:rPr>
+        <w:t>generates</w:t>
+      </w:r>
+      <w:r>
+        <w:rPr>
+          <w:lang w:val="en-US"/>
+        </w:rPr>
+        <w:t xml:space="preserve"> 42 experiments and comp</w:t>
+      </w:r>
+      <w:r>
+        <w:rPr>
+          <w:lang w:val="en-US"/>
+        </w:rPr>
+        <w:t>ile</w:t>
+      </w:r>
+      <w:r>
+        <w:rPr>
+          <w:lang w:val="en-US"/>
+        </w:rPr>
+        <w:t xml:space="preserve">s </w:t>
+      </w:r>
+      <w:r>
+        <w:rPr>
+          <w:lang w:val="en-US"/>
+        </w:rPr>
+        <w:t xml:space="preserve"> </w:t>
+      </w:r>
+      <w:r>
+        <w:rPr>
+          <w:lang w:val="en-US"/>
+        </w:rPr>
+        <w:t xml:space="preserve">the results per run into </w:t>
+      </w:r>
+      <w:r>
+        <w:rPr>
+          <w:lang w:val="en-US"/>
+        </w:rPr>
+        <w:t>a</w:t>
+      </w:r>
+      <w:r>
+        <w:rPr>
+          <w:lang w:val="en-US"/>
+        </w:rPr>
+        <w:t xml:space="preserve"> </w:t>
+      </w:r>
+      <w:proofErr w:type="spellStart"/>
+      <w:r>
+        <w:rPr>
+          <w:lang w:val="en-US"/>
+        </w:rPr>
+        <w:t>DataX</w:t>
+      </w:r>
+      <w:proofErr w:type="spellEnd"/>
+      <w:r>
+        <w:rPr>
+          <w:lang w:val="en-US"/>
+        </w:rPr>
+        <w:t xml:space="preserve"> file using different edges and vertices limits.  A total of 4 experiments (using</w:t>
+      </w:r>
+      <w:r>
+        <w:rPr>
+          <w:lang w:val="en-US"/>
+        </w:rPr>
+        <w:t xml:space="preserve"> a set 42 </w:t>
+      </w:r>
+      <w:r>
+        <w:rPr>
+          <w:lang w:val="en-US"/>
+        </w:rPr>
+        <w:t xml:space="preserve"> parameters </w:t>
+      </w:r>
+      <w:proofErr w:type="spellStart"/>
+      <w:proofErr w:type="gramStart"/>
+      <w:r>
+        <w:rPr>
+          <w:lang w:val="en-US"/>
+        </w:rPr>
+        <w:t>ie</w:t>
+      </w:r>
+      <w:proofErr w:type="spellEnd"/>
+      <w:proofErr w:type="gramEnd"/>
+      <w:r>
+        <w:rPr>
+          <w:lang w:val="en-US"/>
+        </w:rPr>
+        <w:t xml:space="preserve"> </w:t>
+      </w:r>
+      <w:r>
+        <w:rPr>
+          <w:lang w:val="en-US"/>
+        </w:rPr>
+        <w:t>Vertex</w:t>
+      </w:r>
+      <w:r>
+        <w:rPr>
+          <w:lang w:val="en-US"/>
+        </w:rPr>
+        <w:t xml:space="preserve"> and Edge number) to test the different graphs that can be made by the Dijkstra shortest path method in Graphs</w:t>
+      </w:r>
+      <w:r>
+        <w:rPr>
+          <w:lang w:val="en-US"/>
+        </w:rPr>
+        <w:t xml:space="preserve"> </w:t>
+      </w:r>
+      <w:r>
+        <w:rPr>
+          <w:lang w:val="en-US"/>
+        </w:rPr>
+        <w:t>were run.</w:t>
       </w:r>
     </w:p>
     <w:p>
@@ -105,6 +555,18 @@
         <w:rPr>
           <w:lang w:val="en-US"/>
         </w:rPr>
+        <w:t xml:space="preserve"> </w:t>
+      </w:r>
+      <w:r>
+        <w:rPr>
+          <w:lang w:val="en-US"/>
+        </w:rPr>
+        <w:t xml:space="preserve">DATA and </w:t>
+      </w:r>
+      <w:r>
+        <w:rPr>
+          <w:lang w:val="en-US"/>
+        </w:rPr>
         <w:t>RESULTS</w:t>
       </w:r>
     </w:p>
@@ -118,8 +580,239 @@
         <w:rPr>
           <w:lang w:val="en-US"/>
         </w:rPr>
-        <w:t>4 files of Data were generated. The following graphs show the results for each run.</w:t>
-      </w:r>
+        <w:t>4 files of Data</w:t>
+      </w:r>
+      <w:r>
+        <w:rPr>
+          <w:lang w:val="en-US"/>
+        </w:rPr>
+        <w:t>X.txt</w:t>
+      </w:r>
+      <w:r>
+        <w:rPr>
+          <w:lang w:val="en-US"/>
+        </w:rPr>
+        <w:t xml:space="preserve"> were generated. The following graphs show the results for each run.</w:t>
+      </w:r>
+    </w:p>
+    <w:p>
+      <w:pPr>
+        <w:rPr>
+          <w:lang w:val="en-US"/>
+        </w:rPr>
+      </w:pPr>
+      <w:r>
+        <w:rPr>
+          <w:lang w:val="en-US"/>
+        </w:rPr>
+        <w:t>1.The first</w:t>
+      </w:r>
+      <w:r>
+        <w:rPr>
+          <w:lang w:val="en-US"/>
+        </w:rPr>
+        <w:t xml:space="preserve"> experiment used the following edge and vertex pairs:</w:t>
+      </w:r>
+    </w:p>
+    <w:p>
+      <w:pPr>
+        <w:keepNext/>
+      </w:pPr>
+      <w:r>
+        <w:rPr>
+          <w:noProof/>
+          <w:lang w:val="en-US"/>
+        </w:rPr>
+        <w:drawing>
+          <wp:inline distT="0" distB="0" distL="0" distR="0" wp14:anchorId="0A58CACE" wp14:editId="2E5334A1">
+            <wp:extent cx="2289629" cy="580905"/>
+            <wp:effectExtent l="0" t="0" r="0" b="0"/>
+            <wp:docPr id="1" name="Picture 1"/>
+            <wp:cNvGraphicFramePr>
+              <a:graphicFrameLocks xmlns:a="http://schemas.openxmlformats.org/drawingml/2006/main" noChangeAspect="1"/>
+            </wp:cNvGraphicFramePr>
+            <a:graphic xmlns:a="http://schemas.openxmlformats.org/drawingml/2006/main">
+              <a:graphicData uri="http://schemas.openxmlformats.org/drawingml/2006/picture">
+                <pic:pic xmlns:pic="http://schemas.openxmlformats.org/drawingml/2006/picture">
+                  <pic:nvPicPr>
+                    <pic:cNvPr id="1" name="Picture 1"/>
+                    <pic:cNvPicPr/>
+                  </pic:nvPicPr>
+                  <pic:blipFill>
+                    <a:blip r:embed="rId5" cstate="print">
+                      <a:extLst>
+                        <a:ext uri="{28A0092B-C50C-407E-A947-70E740481C1C}">
+                          <a14:useLocalDpi xmlns:a14="http://schemas.microsoft.com/office/drawing/2010/main" val="0"/>
+                        </a:ext>
+                      </a:extLst>
+                    </a:blip>
+                    <a:stretch>
+                      <a:fillRect/>
+                    </a:stretch>
+                  </pic:blipFill>
+                  <pic:spPr>
+                    <a:xfrm>
+                      <a:off x="0" y="0"/>
+                      <a:ext cx="2321690" cy="589039"/>
+                    </a:xfrm>
+                    <a:prstGeom prst="rect">
+                      <a:avLst/>
+                    </a:prstGeom>
+                  </pic:spPr>
+                </pic:pic>
+              </a:graphicData>
+            </a:graphic>
+          </wp:inline>
+        </w:drawing>
+      </w:r>
+    </w:p>
+    <w:p>
+      <w:pPr>
+        <w:pStyle w:val="Caption"/>
+        <w:rPr>
+          <w:b/>
+          <w:bCs/>
+        </w:rPr>
+      </w:pPr>
+      <w:r>
+        <w:t xml:space="preserve">Figure </w:t>
+      </w:r>
+      <w:fldSimple w:instr=" SEQ Figure \* ARABIC ">
+        <w:r>
+          <w:rPr>
+            <w:noProof/>
+          </w:rPr>
+          <w:t>1</w:t>
+        </w:r>
+      </w:fldSimple>
+      <w:r>
+        <w:t xml:space="preserve">- </w:t>
+      </w:r>
+      <w:r>
+        <w:rPr>
+          <w:b/>
+          <w:bCs/>
+        </w:rPr>
+        <w:t xml:space="preserve">6 pairs of V and E for different sets of </w:t>
+      </w:r>
+      <w:proofErr w:type="gramStart"/>
+      <w:r>
+        <w:rPr>
+          <w:b/>
+          <w:bCs/>
+        </w:rPr>
+        <w:t>V</w:t>
+      </w:r>
+      <w:proofErr w:type="gramEnd"/>
+      <w:r>
+        <w:rPr>
+          <w:b/>
+          <w:bCs/>
+        </w:rPr>
+        <w:t>:</w:t>
+      </w:r>
+      <w:r>
+        <w:rPr>
+          <w:b/>
+          <w:bCs/>
+        </w:rPr>
+        <w:t xml:space="preserve"> </w:t>
+      </w:r>
+      <w:r>
+        <w:rPr>
+          <w:b/>
+          <w:bCs/>
+        </w:rPr>
+        <w:t>Uniformly distributed Edges</w:t>
+      </w:r>
+    </w:p>
+    <w:p>
+      <w:r>
+        <w:t xml:space="preserve">Path to datasets and DATA1.txt/ </w:t>
+      </w:r>
+    </w:p>
+    <w:p>
+      <w:r>
+        <w:t>Datasets:</w:t>
+      </w:r>
+      <w:r>
+        <w:t xml:space="preserve"> </w:t>
+      </w:r>
+      <w:r>
+        <w:t>data/DATA1</w:t>
+      </w:r>
+    </w:p>
+    <w:p>
+      <w:r>
+        <w:t>Data1.txt:</w:t>
+      </w:r>
+      <w:r>
+        <w:t xml:space="preserve"> </w:t>
+      </w:r>
+      <w:r>
+        <w:t>data/COUNTS/</w:t>
+      </w:r>
+    </w:p>
+    <w:p>
+      <w:r>
+        <w:t>2.</w:t>
+      </w:r>
+      <w:r>
+        <w:t xml:space="preserve"> </w:t>
+      </w:r>
+      <w:r>
+        <w:t xml:space="preserve">The second experiment was run using </w:t>
+      </w:r>
+      <w:r>
+        <w:t>data located in :</w:t>
+      </w:r>
+    </w:p>
+    <w:p>
+      <w:r>
+        <w:t>Datasets:</w:t>
+      </w:r>
+      <w:r>
+        <w:t xml:space="preserve"> </w:t>
+      </w:r>
+      <w:r>
+        <w:t>data/DATA</w:t>
+      </w:r>
+      <w:r>
+        <w:t>2</w:t>
+      </w:r>
+    </w:p>
+    <w:p>
+      <w:r>
+        <w:t>Data</w:t>
+      </w:r>
+      <w:r>
+        <w:t>2</w:t>
+      </w:r>
+      <w:r>
+        <w:t>.txt:data/COUNTS/</w:t>
+      </w:r>
+    </w:p>
+    <w:p/>
+    <w:p>
+      <w:pPr>
+        <w:rPr>
+          <w:lang w:val="en-US"/>
+        </w:rPr>
+      </w:pPr>
+      <w:r>
+        <w:rPr>
+          <w:lang w:val="en-US"/>
+        </w:rPr>
+        <w:lastRenderedPageBreak/>
+        <w:tab/>
+      </w:r>
+    </w:p>
+    <w:p>
+      <w:pPr>
+        <w:rPr>
+          <w:lang w:val="en-US"/>
+        </w:rPr>
+      </w:pPr>
     </w:p>
     <w:p>
       <w:pPr>
@@ -137,17 +830,150 @@
     </w:p>
     <w:p>
       <w:pPr>
+        <w:pStyle w:val="ListParagraph"/>
+        <w:numPr>
+          <w:ilvl w:val="0"/>
+          <w:numId w:val="1"/>
+        </w:numPr>
+        <w:rPr>
+          <w:lang w:val="en-US"/>
+        </w:rPr>
+      </w:pPr>
+      <w:r>
+        <w:rPr>
+          <w:noProof/>
+          <w:lang w:val="en-US"/>
+        </w:rPr>
+        <w:drawing>
+          <wp:inline distT="0" distB="0" distL="0" distR="0" wp14:anchorId="6608A108" wp14:editId="2B46F33A">
+            <wp:extent cx="5731510" cy="4298950"/>
+            <wp:effectExtent l="0" t="0" r="2540" b="6350"/>
+            <wp:docPr id="4" name="Picture 4"/>
+            <wp:cNvGraphicFramePr>
+              <a:graphicFrameLocks xmlns:a="http://schemas.openxmlformats.org/drawingml/2006/main" noChangeAspect="1"/>
+            </wp:cNvGraphicFramePr>
+            <a:graphic xmlns:a="http://schemas.openxmlformats.org/drawingml/2006/main">
+              <a:graphicData uri="http://schemas.openxmlformats.org/drawingml/2006/picture">
+                <pic:pic xmlns:pic="http://schemas.openxmlformats.org/drawingml/2006/picture">
+                  <pic:nvPicPr>
+                    <pic:cNvPr id="4" name="Picture 4"/>
+                    <pic:cNvPicPr/>
+                  </pic:nvPicPr>
+                  <pic:blipFill>
+                    <a:blip r:embed="rId6">
+                      <a:extLst>
+                        <a:ext uri="{28A0092B-C50C-407E-A947-70E740481C1C}">
+                          <a14:useLocalDpi xmlns:a14="http://schemas.microsoft.com/office/drawing/2010/main" val="0"/>
+                        </a:ext>
+                      </a:extLst>
+                    </a:blip>
+                    <a:stretch>
+                      <a:fillRect/>
+                    </a:stretch>
+                  </pic:blipFill>
+                  <pic:spPr>
+                    <a:xfrm>
+                      <a:off x="0" y="0"/>
+                      <a:ext cx="5731510" cy="4298950"/>
+                    </a:xfrm>
+                    <a:prstGeom prst="rect">
+                      <a:avLst/>
+                    </a:prstGeom>
+                  </pic:spPr>
+                </pic:pic>
+              </a:graphicData>
+            </a:graphic>
+          </wp:inline>
+        </w:drawing>
+      </w:r>
+    </w:p>
+    <w:p>
+      <w:pPr>
+        <w:rPr>
+          <w:lang w:val="en-US"/>
+        </w:rPr>
+      </w:pPr>
+    </w:p>
+    <w:p>
+      <w:pPr>
+        <w:rPr>
+          <w:lang w:val="en-US"/>
+        </w:rPr>
+      </w:pPr>
+      <w:r>
+        <w:rPr>
+          <w:noProof/>
+          <w:lang w:val="en-US"/>
+        </w:rPr>
+        <w:lastRenderedPageBreak/>
+        <w:drawing>
+          <wp:inline distT="0" distB="0" distL="0" distR="0" wp14:anchorId="06698EDE" wp14:editId="6382AC5D">
+            <wp:extent cx="5731510" cy="4298950"/>
+            <wp:effectExtent l="0" t="0" r="2540" b="6350"/>
+            <wp:docPr id="3" name="Picture 3"/>
+            <wp:cNvGraphicFramePr>
+              <a:graphicFrameLocks xmlns:a="http://schemas.openxmlformats.org/drawingml/2006/main" noChangeAspect="1"/>
+            </wp:cNvGraphicFramePr>
+            <a:graphic xmlns:a="http://schemas.openxmlformats.org/drawingml/2006/main">
+              <a:graphicData uri="http://schemas.openxmlformats.org/drawingml/2006/picture">
+                <pic:pic xmlns:pic="http://schemas.openxmlformats.org/drawingml/2006/picture">
+                  <pic:nvPicPr>
+                    <pic:cNvPr id="3" name="Picture 3"/>
+                    <pic:cNvPicPr/>
+                  </pic:nvPicPr>
+                  <pic:blipFill>
+                    <a:blip r:embed="rId7">
+                      <a:extLst>
+                        <a:ext uri="{28A0092B-C50C-407E-A947-70E740481C1C}">
+                          <a14:useLocalDpi xmlns:a14="http://schemas.microsoft.com/office/drawing/2010/main" val="0"/>
+                        </a:ext>
+                      </a:extLst>
+                    </a:blip>
+                    <a:stretch>
+                      <a:fillRect/>
+                    </a:stretch>
+                  </pic:blipFill>
+                  <pic:spPr>
+                    <a:xfrm>
+                      <a:off x="0" y="0"/>
+                      <a:ext cx="5731510" cy="4298950"/>
+                    </a:xfrm>
+                    <a:prstGeom prst="rect">
+                      <a:avLst/>
+                    </a:prstGeom>
+                  </pic:spPr>
+                </pic:pic>
+              </a:graphicData>
+            </a:graphic>
+          </wp:inline>
+        </w:drawing>
+      </w:r>
+    </w:p>
+    <w:p>
+      <w:pPr>
         <w:pStyle w:val="Heading1"/>
-        <w:rPr>
-          <w:lang w:val="en-US"/>
-        </w:rPr>
-      </w:pPr>
-      <w:r>
-        <w:rPr>
-          <w:lang w:val="en-US"/>
-        </w:rPr>
-        <w:t>3. DISCUSSION OF RESULTS</w:t>
-      </w:r>
+        <w:numPr>
+          <w:ilvl w:val="0"/>
+          <w:numId w:val="1"/>
+        </w:numPr>
+        <w:rPr>
+          <w:lang w:val="en-US"/>
+        </w:rPr>
+      </w:pPr>
+      <w:r>
+        <w:rPr>
+          <w:lang w:val="en-US"/>
+        </w:rPr>
+        <w:t>DISCUSSION OF RESULTS</w:t>
+      </w:r>
+    </w:p>
+    <w:p>
+      <w:pPr>
+        <w:pStyle w:val="ListParagraph"/>
+        <w:rPr>
+          <w:lang w:val="en-US"/>
+        </w:rPr>
+      </w:pPr>
     </w:p>
     <w:p>
       <w:pPr>
@@ -192,6 +1018,103 @@
     </w:sectPr>
   </w:body>
 </w:document>
+</file>
+
+<file path=word/numbering.xml><?xml version="1.0" encoding="utf-8"?>
+<w:numbering xmlns:wpc="http://schemas.microsoft.com/office/word/2010/wordprocessingCanvas" xmlns:cx="http://schemas.microsoft.com/office/drawing/2014/chartex" xmlns:cx1="http://schemas.microsoft.com/office/drawing/2015/9/8/chartex" xmlns:cx2="http://schemas.microsoft.com/office/drawing/2015/10/21/chartex" xmlns:cx3="http://schemas.microsoft.com/office/drawing/2016/5/9/chartex" xmlns:cx4="http://schemas.microsoft.com/office/drawing/2016/5/10/chartex" xmlns:cx5="http://schemas.microsoft.com/office/drawing/2016/5/11/chartex" xmlns:cx6="http://schemas.microsoft.com/office/drawing/2016/5/12/chartex" xmlns:cx7="http://schemas.microsoft.com/office/drawing/2016/5/13/chartex" xmlns:cx8="http://schemas.microsoft.com/office/drawing/2016/5/14/chartex" xmlns:mc="http://schemas.openxmlformats.org/markup-compatibility/2006" xmlns:aink="http://schemas.microsoft.com/office/drawing/2016/ink" xmlns:am3d="http://schemas.microsoft.com/office/drawing/2017/model3d" xmlns:o="urn:schemas-microsoft-com:office:office" xmlns:oel="http://schemas.microsoft.com/office/2019/extlst" xmlns:r="http://schemas.openxmlformats.org/officeDocument/2006/relationships" xmlns:m="http://schemas.openxmlformats.org/officeDocument/2006/math" xmlns:v="urn:schemas-microsoft-com:vml" xmlns:wp14="http://schemas.microsoft.com/office/word/2010/wordprocessingDrawing" xmlns:wp="http://schemas.openxmlformats.org/drawingml/2006/wordprocessingDrawing" xmlns:w10="urn:schemas-microsoft-com:office:word" xmlns:w="http://schemas.openxmlformats.org/wordprocessingml/2006/main" xmlns:w14="http://schemas.microsoft.com/office/word/2010/wordml" xmlns:w15="http://schemas.microsoft.com/office/word/2012/wordml" xmlns:w16cex="http://schemas.microsoft.com/office/word/2018/wordml/cex" xmlns:w16cid="http://schemas.microsoft.com/office/word/2016/wordml/cid" xmlns:w16="http://schemas.microsoft.com/office/word/2018/wordml" xmlns:w16du="http://schemas.microsoft.com/office/word/2023/wordml/word16du" xmlns:w16sdtdh="http://schemas.microsoft.com/office/word/2020/wordml/sdtdatahash" xmlns:w16se="http://schemas.microsoft.com/office/word/2015/wordml/symex" xmlns:wpg="http://schemas.microsoft.com/office/word/2010/wordprocessingGroup" xmlns:wpi="http://schemas.microsoft.com/office/word/2010/wordprocessingInk" xmlns:wne="http://schemas.microsoft.com/office/word/2006/wordml" xmlns:wps="http://schemas.microsoft.com/office/word/2010/wordprocessingShape" mc:Ignorable="w14 w15 w16se w16cid w16 w16cex w16sdtdh wp14">
+  <w:abstractNum w:abstractNumId="0" w15:restartNumberingAfterBreak="0">
+    <w:nsid w:val="62895F52"/>
+    <w:multiLevelType w:val="hybridMultilevel"/>
+    <w:tmpl w:val="17520B1A"/>
+    <w:lvl w:ilvl="0" w:tplc="1C09000F">
+      <w:start w:val="1"/>
+      <w:numFmt w:val="decimal"/>
+      <w:lvlText w:val="%1."/>
+      <w:lvlJc w:val="left"/>
+      <w:pPr>
+        <w:ind w:left="720" w:hanging="360"/>
+      </w:pPr>
+      <w:rPr>
+        <w:rFonts w:hint="default"/>
+      </w:rPr>
+    </w:lvl>
+    <w:lvl w:ilvl="1" w:tplc="1C090019" w:tentative="1">
+      <w:start w:val="1"/>
+      <w:numFmt w:val="lowerLetter"/>
+      <w:lvlText w:val="%2."/>
+      <w:lvlJc w:val="left"/>
+      <w:pPr>
+        <w:ind w:left="1440" w:hanging="360"/>
+      </w:pPr>
+    </w:lvl>
+    <w:lvl w:ilvl="2" w:tplc="1C09001B" w:tentative="1">
+      <w:start w:val="1"/>
+      <w:numFmt w:val="lowerRoman"/>
+      <w:lvlText w:val="%3."/>
+      <w:lvlJc w:val="right"/>
+      <w:pPr>
+        <w:ind w:left="2160" w:hanging="180"/>
+      </w:pPr>
+    </w:lvl>
+    <w:lvl w:ilvl="3" w:tplc="1C09000F" w:tentative="1">
+      <w:start w:val="1"/>
+      <w:numFmt w:val="decimal"/>
+      <w:lvlText w:val="%4."/>
+      <w:lvlJc w:val="left"/>
+      <w:pPr>
+        <w:ind w:left="2880" w:hanging="360"/>
+      </w:pPr>
+    </w:lvl>
+    <w:lvl w:ilvl="4" w:tplc="1C090019" w:tentative="1">
+      <w:start w:val="1"/>
+      <w:numFmt w:val="lowerLetter"/>
+      <w:lvlText w:val="%5."/>
+      <w:lvlJc w:val="left"/>
+      <w:pPr>
+        <w:ind w:left="3600" w:hanging="360"/>
+      </w:pPr>
+    </w:lvl>
+    <w:lvl w:ilvl="5" w:tplc="1C09001B" w:tentative="1">
+      <w:start w:val="1"/>
+      <w:numFmt w:val="lowerRoman"/>
+      <w:lvlText w:val="%6."/>
+      <w:lvlJc w:val="right"/>
+      <w:pPr>
+        <w:ind w:left="4320" w:hanging="180"/>
+      </w:pPr>
+    </w:lvl>
+    <w:lvl w:ilvl="6" w:tplc="1C09000F" w:tentative="1">
+      <w:start w:val="1"/>
+      <w:numFmt w:val="decimal"/>
+      <w:lvlText w:val="%7."/>
+      <w:lvlJc w:val="left"/>
+      <w:pPr>
+        <w:ind w:left="5040" w:hanging="360"/>
+      </w:pPr>
+    </w:lvl>
+    <w:lvl w:ilvl="7" w:tplc="1C090019" w:tentative="1">
+      <w:start w:val="1"/>
+      <w:numFmt w:val="lowerLetter"/>
+      <w:lvlText w:val="%8."/>
+      <w:lvlJc w:val="left"/>
+      <w:pPr>
+        <w:ind w:left="5760" w:hanging="360"/>
+      </w:pPr>
+    </w:lvl>
+    <w:lvl w:ilvl="8" w:tplc="1C09001B" w:tentative="1">
+      <w:start w:val="1"/>
+      <w:numFmt w:val="lowerRoman"/>
+      <w:lvlText w:val="%9."/>
+      <w:lvlJc w:val="right"/>
+      <w:pPr>
+        <w:ind w:left="6480" w:hanging="180"/>
+      </w:pPr>
+    </w:lvl>
+  </w:abstractNum>
+  <w:num w:numId="1" w16cid:durableId="1979533139">
+    <w:abstractNumId w:val="0"/>
+  </w:num>
+</w:numbering>
 </file>
 
 <file path=word/styles.xml><?xml version="1.0" encoding="utf-8"?>
@@ -594,6 +1517,7 @@
   <w:style w:type="paragraph" w:default="1" w:styleId="Normal">
     <w:name w:val="Normal"/>
     <w:qFormat/>
+    <w:rsid w:val="00882F6F"/>
   </w:style>
   <w:style w:type="paragraph" w:styleId="Heading1">
     <w:name w:val="heading 1"/>
@@ -759,6 +1683,37 @@
       <w:sz w:val="24"/>
       <w:szCs w:val="24"/>
     </w:rPr>
+  </w:style>
+  <w:style w:type="paragraph" w:styleId="Caption">
+    <w:name w:val="caption"/>
+    <w:basedOn w:val="Normal"/>
+    <w:next w:val="Normal"/>
+    <w:uiPriority w:val="35"/>
+    <w:semiHidden/>
+    <w:unhideWhenUsed/>
+    <w:qFormat/>
+    <w:rsid w:val="00375271"/>
+    <w:pPr>
+      <w:spacing w:after="200" w:line="240" w:lineRule="auto"/>
+    </w:pPr>
+    <w:rPr>
+      <w:i/>
+      <w:iCs/>
+      <w:color w:val="44546A" w:themeColor="text2"/>
+      <w:sz w:val="18"/>
+      <w:szCs w:val="18"/>
+    </w:rPr>
+  </w:style>
+  <w:style w:type="paragraph" w:styleId="ListParagraph">
+    <w:name w:val="List Paragraph"/>
+    <w:basedOn w:val="Normal"/>
+    <w:uiPriority w:val="34"/>
+    <w:qFormat/>
+    <w:rsid w:val="00882F6F"/>
+    <w:pPr>
+      <w:ind w:left="720"/>
+      <w:contextualSpacing/>
+    </w:pPr>
   </w:style>
 </w:styles>
 </file>

</xml_diff>

<commit_message>
added final datasets and correlation graphs
</commit_message>
<xml_diff>
--- a/assign5/CSC2001_A5GRAPHS_REPORT_TMBTIN004.docx
+++ b/assign5/CSC2001_A5GRAPHS_REPORT_TMBTIN004.docx
@@ -127,21 +127,7 @@
         <w:rPr>
           <w:lang w:val="en-US"/>
         </w:rPr>
-        <w:t xml:space="preserve">Two classes were </w:t>
-      </w:r>
-      <w:proofErr w:type="gramStart"/>
-      <w:r>
-        <w:rPr>
-          <w:lang w:val="en-US"/>
-        </w:rPr>
-        <w:t>constructed;</w:t>
-      </w:r>
-      <w:proofErr w:type="gramEnd"/>
-      <w:r>
-        <w:rPr>
-          <w:lang w:val="en-US"/>
-        </w:rPr>
-        <w:t xml:space="preserve"> Graphgen(Graph </w:t>
+        <w:t xml:space="preserve">Two classes were constructed; Graphgen(Graph </w:t>
       </w:r>
       <w:r>
         <w:rPr>
@@ -153,47 +139,264 @@
         <w:rPr>
           <w:lang w:val="en-US"/>
         </w:rPr>
-        <w:t xml:space="preserve">) and GraphExperiment. Graphgen takes in the parameter for the Number of vertices, </w:t>
-      </w:r>
-      <w:proofErr w:type="gramStart"/>
+        <w:t>) and GraphExperiment. Graphgen takes in the parameter for the Number of vertices, edges and cost limit; It creates and writes to a text file</w:t>
+      </w:r>
+      <w:r>
+        <w:rPr>
+          <w:lang w:val="en-US"/>
+        </w:rPr>
+        <w:t xml:space="preserve">(in data folder as </w:t>
+      </w:r>
+      <w:proofErr w:type="spellStart"/>
+      <w:r>
+        <w:rPr>
+          <w:lang w:val="en-US"/>
+        </w:rPr>
+        <w:t>data_V_E</w:t>
+      </w:r>
+      <w:proofErr w:type="spellEnd"/>
+      <w:r>
+        <w:rPr>
+          <w:lang w:val="en-US"/>
+        </w:rPr>
+        <w:t xml:space="preserve"> where V and E are the vertex and edge numbers )</w:t>
+      </w:r>
+      <w:r>
+        <w:rPr>
+          <w:lang w:val="en-US"/>
+        </w:rPr>
+        <w:t xml:space="preserve"> the Nodes,</w:t>
+      </w:r>
+      <w:r>
+        <w:rPr>
+          <w:lang w:val="en-US"/>
+        </w:rPr>
+        <w:t xml:space="preserve"> </w:t>
+      </w:r>
+      <w:r>
+        <w:rPr>
+          <w:lang w:val="en-US"/>
+        </w:rPr>
+        <w:t xml:space="preserve">Edges and </w:t>
+      </w:r>
+      <w:r>
+        <w:rPr>
+          <w:lang w:val="en-US"/>
+        </w:rPr>
+        <w:t>costs</w:t>
+      </w:r>
+      <w:r>
+        <w:rPr>
+          <w:lang w:val="en-US"/>
+        </w:rPr>
+        <w:t xml:space="preserve"> associated with each edge.</w:t>
+      </w:r>
+      <w:r>
+        <w:rPr>
+          <w:lang w:val="en-US"/>
+        </w:rPr>
+        <w:t xml:space="preserve"> </w:t>
+      </w:r>
+      <w:r>
+        <w:rPr>
+          <w:lang w:val="en-US"/>
+        </w:rPr>
+        <w:t>Nodes are generated randomly and conditions are put in place to remove the possibility of</w:t>
+      </w:r>
+      <w:r>
+        <w:rPr>
+          <w:lang w:val="en-US"/>
+        </w:rPr>
+        <w:t xml:space="preserve"> </w:t>
+      </w:r>
+      <w:r>
+        <w:rPr>
+          <w:lang w:val="en-US"/>
+        </w:rPr>
+        <w:t>generating repeat node</w:t>
+      </w:r>
+      <w:r>
+        <w:rPr>
+          <w:lang w:val="en-US"/>
+        </w:rPr>
+        <w:t>s</w:t>
+      </w:r>
+      <w:r>
+        <w:rPr>
+          <w:lang w:val="en-US"/>
+        </w:rPr>
+        <w:t>. The class also generates a DataX</w:t>
+      </w:r>
+      <w:r>
+        <w:rPr>
+          <w:lang w:val="en-US"/>
+        </w:rPr>
+        <w:t>.txt</w:t>
+      </w:r>
+      <w:r>
+        <w:rPr>
+          <w:lang w:val="en-US"/>
+        </w:rPr>
+        <w:t xml:space="preserve">, where X is the number of the dataset </w:t>
+      </w:r>
+      <w:r>
+        <w:rPr>
+          <w:lang w:val="en-US"/>
+        </w:rPr>
+        <w:t>containing</w:t>
+      </w:r>
+      <w:r>
+        <w:rPr>
+          <w:lang w:val="en-US"/>
+        </w:rPr>
+        <w:t xml:space="preserve"> the number of </w:t>
+      </w:r>
+      <w:proofErr w:type="spellStart"/>
+      <w:r>
+        <w:rPr>
+          <w:lang w:val="en-US"/>
+        </w:rPr>
+        <w:t>vertices</w:t>
+      </w:r>
+      <w:r>
+        <w:rPr>
+          <w:lang w:val="en-US"/>
+        </w:rPr>
+        <w:t>,</w:t>
+      </w:r>
       <w:r>
         <w:rPr>
           <w:lang w:val="en-US"/>
         </w:rPr>
         <w:t>edges</w:t>
       </w:r>
-      <w:proofErr w:type="gramEnd"/>
-      <w:r>
-        <w:rPr>
-          <w:lang w:val="en-US"/>
-        </w:rPr>
-        <w:t xml:space="preserve"> and cost limit; It creates and writes to a text file</w:t>
-      </w:r>
-      <w:r>
-        <w:rPr>
-          <w:lang w:val="en-US"/>
-        </w:rPr>
-        <w:t xml:space="preserve">(in data folder as </w:t>
+      <w:proofErr w:type="spellEnd"/>
+      <w:r>
+        <w:rPr>
+          <w:lang w:val="en-US"/>
+        </w:rPr>
+        <w:t>, vertex operation count, edge operation count, Priority queue counts</w:t>
+      </w:r>
+      <w:r>
+        <w:rPr>
+          <w:lang w:val="en-US"/>
+        </w:rPr>
+        <w:t>,</w:t>
+      </w:r>
+      <w:r>
+        <w:rPr>
+          <w:lang w:val="en-US"/>
+        </w:rPr>
+        <w:t xml:space="preserve"> and </w:t>
       </w:r>
       <w:proofErr w:type="spellStart"/>
       <w:r>
         <w:rPr>
           <w:lang w:val="en-US"/>
         </w:rPr>
-        <w:t>data_V_E</w:t>
+        <w:t>ElogV</w:t>
       </w:r>
       <w:proofErr w:type="spellEnd"/>
       <w:r>
         <w:rPr>
           <w:lang w:val="en-US"/>
         </w:rPr>
-        <w:t xml:space="preserve"> where V and E are the vertex and edge numbers )</w:t>
-      </w:r>
-      <w:r>
-        <w:rPr>
-          <w:lang w:val="en-US"/>
-        </w:rPr>
-        <w:t xml:space="preserve"> the Nodes,</w:t>
+        <w:t>.</w:t>
+      </w:r>
+    </w:p>
+    <w:p>
+      <w:pPr>
+        <w:rPr>
+          <w:lang w:val="en-US"/>
+        </w:rPr>
+      </w:pPr>
+      <w:r>
+        <w:rPr>
+          <w:lang w:val="en-US"/>
+        </w:rPr>
+        <w:t>GraphExperiment sets the Number of vertices, edges</w:t>
+      </w:r>
+      <w:r>
+        <w:rPr>
+          <w:lang w:val="en-US"/>
+        </w:rPr>
+        <w:t>,</w:t>
+      </w:r>
+      <w:r>
+        <w:rPr>
+          <w:lang w:val="en-US"/>
+        </w:rPr>
+        <w:t xml:space="preserve"> and cost limit for the Graphgen class to create data that will be used to generate </w:t>
+      </w:r>
+      <w:r>
+        <w:rPr>
+          <w:lang w:val="en-US"/>
+        </w:rPr>
+        <w:t>Graphs</w:t>
+      </w:r>
+      <w:r>
+        <w:rPr>
+          <w:lang w:val="en-US"/>
+        </w:rPr>
+        <w:t xml:space="preserve"> using the Graph class.</w:t>
+      </w:r>
+      <w:r>
+        <w:rPr>
+          <w:lang w:val="en-US"/>
+        </w:rPr>
+        <w:t xml:space="preserve"> It also calculates </w:t>
+      </w:r>
+      <w:proofErr w:type="spellStart"/>
+      <w:r>
+        <w:rPr>
+          <w:lang w:val="en-US"/>
+        </w:rPr>
+        <w:t>ElogV</w:t>
+      </w:r>
+      <w:proofErr w:type="spellEnd"/>
+      <w:r>
+        <w:rPr>
+          <w:lang w:val="en-US"/>
+        </w:rPr>
+        <w:t xml:space="preserve"> and sums the number of operations that will be written to </w:t>
+      </w:r>
+      <w:proofErr w:type="spellStart"/>
+      <w:r>
+        <w:rPr>
+          <w:lang w:val="en-US"/>
+        </w:rPr>
+        <w:t>DataX</w:t>
+      </w:r>
+      <w:proofErr w:type="spellEnd"/>
+      <w:r>
+        <w:rPr>
+          <w:lang w:val="en-US"/>
+        </w:rPr>
+        <w:t xml:space="preserve"> text file. The class </w:t>
+      </w:r>
+      <w:r>
+        <w:rPr>
+          <w:lang w:val="en-US"/>
+        </w:rPr>
+        <w:t>generates</w:t>
+      </w:r>
+      <w:r>
+        <w:rPr>
+          <w:lang w:val="en-US"/>
+        </w:rPr>
+        <w:t xml:space="preserve"> 42 experiments and comp</w:t>
+      </w:r>
+      <w:r>
+        <w:rPr>
+          <w:lang w:val="en-US"/>
+        </w:rPr>
+        <w:t>ile</w:t>
+      </w:r>
+      <w:r>
+        <w:rPr>
+          <w:lang w:val="en-US"/>
+        </w:rPr>
+        <w:t xml:space="preserve">s </w:t>
       </w:r>
       <w:r>
         <w:rPr>
@@ -205,19 +408,13 @@
         <w:rPr>
           <w:lang w:val="en-US"/>
         </w:rPr>
-        <w:t xml:space="preserve">Edges and </w:t>
-      </w:r>
-      <w:r>
-        <w:rPr>
-          <w:lang w:val="en-US"/>
-        </w:rPr>
-        <w:t>costs</w:t>
-      </w:r>
-      <w:r>
-        <w:rPr>
-          <w:lang w:val="en-US"/>
-        </w:rPr>
-        <w:t xml:space="preserve"> associated with each edge.</w:t>
+        <w:t xml:space="preserve">the results per run into </w:t>
+      </w:r>
+      <w:r>
+        <w:rPr>
+          <w:lang w:val="en-US"/>
+        </w:rPr>
+        <w:t>a</w:t>
       </w:r>
       <w:r>
         <w:rPr>
@@ -225,26 +422,40 @@
         </w:rPr>
         <w:t xml:space="preserve"> </w:t>
       </w:r>
-      <w:r>
-        <w:rPr>
-          <w:lang w:val="en-US"/>
-        </w:rPr>
-        <w:t xml:space="preserve">Nodes are generated </w:t>
-      </w:r>
-      <w:proofErr w:type="gramStart"/>
-      <w:r>
-        <w:rPr>
-          <w:lang w:val="en-US"/>
-        </w:rPr>
-        <w:t>randomly</w:t>
-      </w:r>
-      <w:proofErr w:type="gramEnd"/>
-      <w:r>
-        <w:rPr>
-          <w:lang w:val="en-US"/>
-        </w:rPr>
-        <w:t xml:space="preserve"> and conditions are put in place to remove the possibility of</w:t>
-      </w:r>
+      <w:proofErr w:type="spellStart"/>
+      <w:r>
+        <w:rPr>
+          <w:lang w:val="en-US"/>
+        </w:rPr>
+        <w:t>DataX</w:t>
+      </w:r>
+      <w:proofErr w:type="spellEnd"/>
+      <w:r>
+        <w:rPr>
+          <w:lang w:val="en-US"/>
+        </w:rPr>
+        <w:t xml:space="preserve"> file using different edges and vertices limits.  A total of 4 experiments (using</w:t>
+      </w:r>
+      <w:r>
+        <w:rPr>
+          <w:lang w:val="en-US"/>
+        </w:rPr>
+        <w:t xml:space="preserve"> a set 42 </w:t>
+      </w:r>
+      <w:r>
+        <w:rPr>
+          <w:lang w:val="en-US"/>
+        </w:rPr>
+        <w:t xml:space="preserve"> parameters </w:t>
+      </w:r>
+      <w:proofErr w:type="spellStart"/>
+      <w:r>
+        <w:rPr>
+          <w:lang w:val="en-US"/>
+        </w:rPr>
+        <w:t>ie</w:t>
+      </w:r>
+      <w:proofErr w:type="spellEnd"/>
       <w:r>
         <w:rPr>
           <w:lang w:val="en-US"/>
@@ -255,190 +466,463 @@
         <w:rPr>
           <w:lang w:val="en-US"/>
         </w:rPr>
-        <w:t>generating repeat node</w:t>
-      </w:r>
-      <w:r>
-        <w:rPr>
-          <w:lang w:val="en-US"/>
-        </w:rPr>
-        <w:t>s</w:t>
-      </w:r>
-      <w:r>
-        <w:rPr>
-          <w:lang w:val="en-US"/>
-        </w:rPr>
-        <w:t>. The class also generates a DataX</w:t>
-      </w:r>
-      <w:r>
-        <w:rPr>
-          <w:lang w:val="en-US"/>
-        </w:rPr>
-        <w:t>.txt</w:t>
-      </w:r>
-      <w:r>
-        <w:rPr>
-          <w:lang w:val="en-US"/>
-        </w:rPr>
-        <w:t xml:space="preserve">, where X is the number of the dataset </w:t>
-      </w:r>
-      <w:r>
-        <w:rPr>
-          <w:lang w:val="en-US"/>
-        </w:rPr>
-        <w:t>containing</w:t>
-      </w:r>
-      <w:r>
-        <w:rPr>
-          <w:lang w:val="en-US"/>
-        </w:rPr>
-        <w:t xml:space="preserve"> the number of </w:t>
-      </w:r>
+        <w:t>Vertex</w:t>
+      </w:r>
+      <w:r>
+        <w:rPr>
+          <w:lang w:val="en-US"/>
+        </w:rPr>
+        <w:t xml:space="preserve"> and Edge number) to test the different graphs that can be made by the Dijkstra shortest path method in Graphs</w:t>
+      </w:r>
+      <w:r>
+        <w:rPr>
+          <w:lang w:val="en-US"/>
+        </w:rPr>
+        <w:t xml:space="preserve"> </w:t>
+      </w:r>
+      <w:r>
+        <w:rPr>
+          <w:lang w:val="en-US"/>
+        </w:rPr>
+        <w:t>were run.</w:t>
+      </w:r>
+    </w:p>
+    <w:p>
+      <w:pPr>
+        <w:rPr>
+          <w:lang w:val="en-US"/>
+        </w:rPr>
+      </w:pPr>
+    </w:p>
+    <w:p>
+      <w:pPr>
+        <w:pStyle w:val="Heading1"/>
+        <w:rPr>
+          <w:lang w:val="en-US"/>
+        </w:rPr>
+      </w:pPr>
+      <w:r>
+        <w:rPr>
+          <w:lang w:val="en-US"/>
+        </w:rPr>
+        <w:t>Experiment Description</w:t>
+      </w:r>
+    </w:p>
+    <w:p>
+      <w:pPr>
+        <w:rPr>
+          <w:lang w:val="en-US"/>
+        </w:rPr>
+      </w:pPr>
+    </w:p>
+    <w:p>
+      <w:pPr>
+        <w:pStyle w:val="NormalWeb"/>
+        <w:shd w:val="clear" w:color="auto" w:fill="FFFFFF"/>
+        <w:spacing w:before="0" w:beforeAutospacing="0" w:after="150" w:afterAutospacing="0"/>
+        <w:rPr>
+          <w:rFonts w:ascii="Open Sans" w:hAnsi="Open Sans" w:cs="Open Sans"/>
+          <w:color w:val="333435"/>
+          <w:sz w:val="21"/>
+          <w:szCs w:val="21"/>
+        </w:rPr>
+      </w:pPr>
+      <w:r>
+        <w:rPr>
+          <w:rFonts w:ascii="Open Sans" w:hAnsi="Open Sans" w:cs="Open Sans"/>
+          <w:color w:val="333435"/>
+          <w:sz w:val="21"/>
+          <w:szCs w:val="21"/>
+        </w:rPr>
+        <w:t>The experiment was carried out by varying the size of V and E , measuring the number of vertex-processing and edge-processing operations for different values of V and E</w:t>
+      </w:r>
+      <w:r>
+        <w:rPr>
+          <w:rFonts w:ascii="Open Sans" w:hAnsi="Open Sans" w:cs="Open Sans"/>
+          <w:color w:val="333435"/>
+          <w:sz w:val="21"/>
+          <w:szCs w:val="21"/>
+        </w:rPr>
+        <w:t>,</w:t>
+      </w:r>
+      <w:r>
+        <w:rPr>
+          <w:rFonts w:ascii="Open Sans" w:hAnsi="Open Sans" w:cs="Open Sans"/>
+          <w:color w:val="333435"/>
+          <w:sz w:val="21"/>
+          <w:szCs w:val="21"/>
+        </w:rPr>
+        <w:t xml:space="preserve"> and additional priority queue operations in the Graph class for Dijkstra’s method</w:t>
+      </w:r>
+      <w:r>
+        <w:rPr>
+          <w:rFonts w:ascii="Open Sans" w:hAnsi="Open Sans" w:cs="Open Sans"/>
+          <w:color w:val="333435"/>
+          <w:sz w:val="21"/>
+          <w:szCs w:val="21"/>
+        </w:rPr>
+        <w:t xml:space="preserve"> </w:t>
+      </w:r>
+      <w:r>
+        <w:rPr>
+          <w:rFonts w:ascii="Open Sans" w:hAnsi="Open Sans" w:cs="Open Sans"/>
+          <w:color w:val="333435"/>
+          <w:sz w:val="21"/>
+          <w:szCs w:val="21"/>
+        </w:rPr>
+        <w:t>to compare operations</w:t>
+      </w:r>
+      <w:r>
+        <w:rPr>
+          <w:rFonts w:ascii="Open Sans" w:hAnsi="Open Sans" w:cs="Open Sans"/>
+          <w:color w:val="333435"/>
+          <w:sz w:val="21"/>
+          <w:szCs w:val="21"/>
+        </w:rPr>
+        <w:t xml:space="preserve"> </w:t>
+      </w:r>
+      <w:r>
+        <w:rPr>
+          <w:rFonts w:ascii="Open Sans" w:hAnsi="Open Sans" w:cs="Open Sans"/>
+          <w:color w:val="333435"/>
+          <w:sz w:val="21"/>
+          <w:szCs w:val="21"/>
+        </w:rPr>
+        <w:t>to the theoretical value.  7 different values of V {10, 20, 30, 40, 50,60,70} and for each value of V,  different values of E were used.</w:t>
+      </w:r>
+    </w:p>
+    <w:p>
+      <w:pPr>
+        <w:pStyle w:val="NormalWeb"/>
+        <w:shd w:val="clear" w:color="auto" w:fill="FFFFFF"/>
+        <w:spacing w:before="0" w:beforeAutospacing="0" w:after="150" w:afterAutospacing="0"/>
+        <w:rPr>
+          <w:rFonts w:ascii="Open Sans" w:hAnsi="Open Sans" w:cs="Open Sans"/>
+          <w:color w:val="333435"/>
+          <w:sz w:val="21"/>
+          <w:szCs w:val="21"/>
+        </w:rPr>
+      </w:pPr>
+      <w:r>
+        <w:rPr>
+          <w:rFonts w:ascii="Open Sans" w:hAnsi="Open Sans" w:cs="Open Sans"/>
+          <w:color w:val="333435"/>
+          <w:sz w:val="21"/>
+          <w:szCs w:val="21"/>
+        </w:rPr>
+        <w:t xml:space="preserve">For consistency, this experiment was limited to having no repeat edges so that all datasets created </w:t>
+      </w:r>
+      <w:r>
+        <w:rPr>
+          <w:rFonts w:ascii="Open Sans" w:hAnsi="Open Sans" w:cs="Open Sans"/>
+          <w:color w:val="333435"/>
+          <w:sz w:val="21"/>
+          <w:szCs w:val="21"/>
+        </w:rPr>
+        <w:t>had unique edges.</w:t>
+      </w:r>
+    </w:p>
+    <w:p>
+      <w:pPr>
+        <w:pStyle w:val="NormalWeb"/>
+        <w:shd w:val="clear" w:color="auto" w:fill="FFFFFF"/>
+        <w:spacing w:before="0" w:beforeAutospacing="0" w:after="150" w:afterAutospacing="0"/>
+        <w:rPr>
+          <w:rFonts w:ascii="Open Sans" w:hAnsi="Open Sans" w:cs="Open Sans"/>
+          <w:color w:val="333435"/>
+          <w:sz w:val="21"/>
+          <w:szCs w:val="21"/>
+        </w:rPr>
+      </w:pPr>
+      <w:r>
+        <w:rPr>
+          <w:rFonts w:ascii="Open Sans" w:hAnsi="Open Sans" w:cs="Open Sans"/>
+          <w:color w:val="333435"/>
+          <w:sz w:val="21"/>
+          <w:szCs w:val="21"/>
+        </w:rPr>
+        <w:t xml:space="preserve">For each pair of values of V and E,  </w:t>
+      </w:r>
+      <w:r>
+        <w:rPr>
+          <w:rFonts w:ascii="Open Sans" w:hAnsi="Open Sans" w:cs="Open Sans"/>
+          <w:color w:val="333435"/>
+          <w:sz w:val="21"/>
+          <w:szCs w:val="21"/>
+        </w:rPr>
+        <w:t xml:space="preserve">the classes described above </w:t>
+      </w:r>
+      <w:r>
+        <w:rPr>
+          <w:rFonts w:ascii="Open Sans" w:hAnsi="Open Sans" w:cs="Open Sans"/>
+          <w:color w:val="333435"/>
+          <w:sz w:val="21"/>
+          <w:szCs w:val="21"/>
+        </w:rPr>
+        <w:t>generate a dataset and measure performance.</w:t>
+      </w:r>
+    </w:p>
+    <w:p>
+      <w:pPr>
+        <w:pStyle w:val="NormalWeb"/>
+        <w:shd w:val="clear" w:color="auto" w:fill="FFFFFF"/>
+        <w:spacing w:before="0" w:beforeAutospacing="0" w:after="150" w:afterAutospacing="0"/>
+        <w:rPr>
+          <w:rFonts w:ascii="Open Sans" w:hAnsi="Open Sans" w:cs="Open Sans"/>
+          <w:color w:val="333435"/>
+          <w:sz w:val="21"/>
+          <w:szCs w:val="21"/>
+        </w:rPr>
+      </w:pPr>
       <w:proofErr w:type="spellStart"/>
       <w:r>
         <w:rPr>
-          <w:lang w:val="en-US"/>
-        </w:rPr>
-        <w:t>vertices</w:t>
-      </w:r>
-      <w:r>
-        <w:rPr>
-          <w:lang w:val="en-US"/>
-        </w:rPr>
-        <w:t>,</w:t>
-      </w:r>
-      <w:r>
-        <w:rPr>
-          <w:lang w:val="en-US"/>
-        </w:rPr>
-        <w:t>edges</w:t>
+          <w:rFonts w:ascii="Open Sans" w:hAnsi="Open Sans" w:cs="Open Sans"/>
+          <w:color w:val="333435"/>
+          <w:sz w:val="21"/>
+          <w:szCs w:val="21"/>
+        </w:rPr>
+        <w:t>Vcount</w:t>
       </w:r>
       <w:proofErr w:type="spellEnd"/>
       <w:r>
         <w:rPr>
-          <w:lang w:val="en-US"/>
-        </w:rPr>
-        <w:t>, vertex operation count, edge operation count, Priority queue counts</w:t>
-      </w:r>
-      <w:r>
-        <w:rPr>
-          <w:lang w:val="en-US"/>
-        </w:rPr>
-        <w:t>,</w:t>
-      </w:r>
-      <w:r>
-        <w:rPr>
-          <w:lang w:val="en-US"/>
-        </w:rPr>
-        <w:t xml:space="preserve"> and </w:t>
+          <w:rFonts w:ascii="Open Sans" w:hAnsi="Open Sans" w:cs="Open Sans"/>
+          <w:color w:val="333435"/>
+          <w:sz w:val="21"/>
+          <w:szCs w:val="21"/>
+        </w:rPr>
+        <w:t xml:space="preserve">, Ecount and </w:t>
       </w:r>
       <w:proofErr w:type="spellStart"/>
       <w:r>
         <w:rPr>
-          <w:lang w:val="en-US"/>
-        </w:rPr>
-        <w:t>ElogV</w:t>
+          <w:rFonts w:ascii="Open Sans" w:hAnsi="Open Sans" w:cs="Open Sans"/>
+          <w:color w:val="333435"/>
+          <w:sz w:val="21"/>
+          <w:szCs w:val="21"/>
+        </w:rPr>
+        <w:t>PQ_count</w:t>
       </w:r>
       <w:proofErr w:type="spellEnd"/>
       <w:r>
         <w:rPr>
-          <w:lang w:val="en-US"/>
-        </w:rPr>
-        <w:t>.</w:t>
-      </w:r>
-    </w:p>
-    <w:p>
-      <w:pPr>
-        <w:rPr>
-          <w:lang w:val="en-US"/>
-        </w:rPr>
-      </w:pPr>
-      <w:r>
-        <w:rPr>
-          <w:lang w:val="en-US"/>
-        </w:rPr>
-        <w:t>GraphExperiment sets the Number of vertices, edges</w:t>
-      </w:r>
-      <w:r>
-        <w:rPr>
-          <w:lang w:val="en-US"/>
-        </w:rPr>
-        <w:t>,</w:t>
-      </w:r>
-      <w:r>
-        <w:rPr>
-          <w:lang w:val="en-US"/>
-        </w:rPr>
-        <w:t xml:space="preserve"> and cost limit for the Graphgen class to create data that will be used to generate </w:t>
-      </w:r>
-      <w:r>
-        <w:rPr>
-          <w:lang w:val="en-US"/>
-        </w:rPr>
-        <w:t>Graphs</w:t>
-      </w:r>
-      <w:r>
-        <w:rPr>
-          <w:lang w:val="en-US"/>
-        </w:rPr>
-        <w:t xml:space="preserve"> using the Graph class.</w:t>
-      </w:r>
-      <w:r>
-        <w:rPr>
-          <w:lang w:val="en-US"/>
-        </w:rPr>
-        <w:t xml:space="preserve"> It also calculates </w:t>
+          <w:rFonts w:ascii="Open Sans" w:hAnsi="Open Sans" w:cs="Open Sans"/>
+          <w:color w:val="333435"/>
+          <w:sz w:val="21"/>
+          <w:szCs w:val="21"/>
+        </w:rPr>
+        <w:t xml:space="preserve"> variables were added to Graph’s class Dijkstra method. </w:t>
       </w:r>
       <w:proofErr w:type="spellStart"/>
       <w:r>
         <w:rPr>
-          <w:lang w:val="en-US"/>
-        </w:rPr>
-        <w:t>ElogV</w:t>
+          <w:rFonts w:ascii="Open Sans" w:hAnsi="Open Sans" w:cs="Open Sans"/>
+          <w:color w:val="333435"/>
+          <w:sz w:val="21"/>
+          <w:szCs w:val="21"/>
+        </w:rPr>
+        <w:t>Vcount</w:t>
       </w:r>
       <w:proofErr w:type="spellEnd"/>
       <w:r>
         <w:rPr>
-          <w:lang w:val="en-US"/>
-        </w:rPr>
-        <w:t xml:space="preserve"> and sums the number of operations that will be written to </w:t>
+          <w:rFonts w:ascii="Open Sans" w:hAnsi="Open Sans" w:cs="Open Sans"/>
+          <w:color w:val="333435"/>
+          <w:sz w:val="21"/>
+          <w:szCs w:val="21"/>
+        </w:rPr>
+        <w:t xml:space="preserve"> was increased by 1 every time a vertex was processed, E</w:t>
+      </w:r>
+      <w:r>
+        <w:rPr>
+          <w:rFonts w:ascii="Open Sans" w:hAnsi="Open Sans" w:cs="Open Sans"/>
+          <w:color w:val="333435"/>
+          <w:sz w:val="21"/>
+          <w:szCs w:val="21"/>
+        </w:rPr>
+        <w:t xml:space="preserve">count was increased by 1 </w:t>
+      </w:r>
+      <w:r>
+        <w:rPr>
+          <w:rFonts w:ascii="Open Sans" w:hAnsi="Open Sans" w:cs="Open Sans"/>
+          <w:color w:val="333435"/>
+          <w:sz w:val="21"/>
+          <w:szCs w:val="21"/>
+        </w:rPr>
+        <w:t>every time</w:t>
+      </w:r>
+      <w:r>
+        <w:rPr>
+          <w:rFonts w:ascii="Open Sans" w:hAnsi="Open Sans" w:cs="Open Sans"/>
+          <w:color w:val="333435"/>
+          <w:sz w:val="21"/>
+          <w:szCs w:val="21"/>
+        </w:rPr>
+        <w:t xml:space="preserve"> a</w:t>
+      </w:r>
+      <w:r>
+        <w:rPr>
+          <w:rFonts w:ascii="Open Sans" w:hAnsi="Open Sans" w:cs="Open Sans"/>
+          <w:color w:val="333435"/>
+          <w:sz w:val="21"/>
+          <w:szCs w:val="21"/>
+        </w:rPr>
+        <w:t>n edge</w:t>
+      </w:r>
+      <w:r>
+        <w:rPr>
+          <w:rFonts w:ascii="Open Sans" w:hAnsi="Open Sans" w:cs="Open Sans"/>
+          <w:color w:val="333435"/>
+          <w:sz w:val="21"/>
+          <w:szCs w:val="21"/>
+        </w:rPr>
+        <w:t xml:space="preserve"> was processed</w:t>
+      </w:r>
+      <w:r>
+        <w:rPr>
+          <w:rFonts w:ascii="Open Sans" w:hAnsi="Open Sans" w:cs="Open Sans"/>
+          <w:color w:val="333435"/>
+          <w:sz w:val="21"/>
+          <w:szCs w:val="21"/>
+        </w:rPr>
+        <w:t xml:space="preserve">, and </w:t>
       </w:r>
       <w:proofErr w:type="spellStart"/>
       <w:r>
         <w:rPr>
-          <w:lang w:val="en-US"/>
-        </w:rPr>
-        <w:t>DataX</w:t>
+          <w:rFonts w:ascii="Open Sans" w:hAnsi="Open Sans" w:cs="Open Sans"/>
+          <w:color w:val="333435"/>
+          <w:sz w:val="21"/>
+          <w:szCs w:val="21"/>
+        </w:rPr>
+        <w:t>PQ_count</w:t>
       </w:r>
       <w:proofErr w:type="spellEnd"/>
       <w:r>
         <w:rPr>
-          <w:lang w:val="en-US"/>
-        </w:rPr>
-        <w:t xml:space="preserve"> text file. The class </w:t>
-      </w:r>
-      <w:r>
-        <w:rPr>
-          <w:lang w:val="en-US"/>
-        </w:rPr>
-        <w:t>generates</w:t>
-      </w:r>
-      <w:r>
-        <w:rPr>
-          <w:lang w:val="en-US"/>
-        </w:rPr>
-        <w:t xml:space="preserve"> 42 experiments and comp</w:t>
-      </w:r>
-      <w:r>
-        <w:rPr>
-          <w:lang w:val="en-US"/>
-        </w:rPr>
-        <w:t>ile</w:t>
-      </w:r>
-      <w:r>
-        <w:rPr>
-          <w:lang w:val="en-US"/>
-        </w:rPr>
-        <w:t xml:space="preserve">s </w:t>
+          <w:rFonts w:ascii="Open Sans" w:hAnsi="Open Sans" w:cs="Open Sans"/>
+          <w:color w:val="333435"/>
+          <w:sz w:val="21"/>
+          <w:szCs w:val="21"/>
+        </w:rPr>
+        <w:t xml:space="preserve"> was increased by 1 </w:t>
+      </w:r>
+      <w:r>
+        <w:rPr>
+          <w:rFonts w:ascii="Open Sans" w:hAnsi="Open Sans" w:cs="Open Sans"/>
+          <w:color w:val="333435"/>
+          <w:sz w:val="21"/>
+          <w:szCs w:val="21"/>
+        </w:rPr>
+        <w:t>every time</w:t>
+      </w:r>
+      <w:r>
+        <w:rPr>
+          <w:rFonts w:ascii="Open Sans" w:hAnsi="Open Sans" w:cs="Open Sans"/>
+          <w:color w:val="333435"/>
+          <w:sz w:val="21"/>
+          <w:szCs w:val="21"/>
+        </w:rPr>
+        <w:t xml:space="preserve"> a </w:t>
+      </w:r>
+      <w:r>
+        <w:rPr>
+          <w:rFonts w:ascii="Open Sans" w:hAnsi="Open Sans" w:cs="Open Sans"/>
+          <w:color w:val="333435"/>
+          <w:sz w:val="21"/>
+          <w:szCs w:val="21"/>
+        </w:rPr>
+        <w:t xml:space="preserve">priority queue operation </w:t>
+      </w:r>
+      <w:proofErr w:type="spellStart"/>
+      <w:r>
+        <w:rPr>
+          <w:rFonts w:ascii="Open Sans" w:hAnsi="Open Sans" w:cs="Open Sans"/>
+          <w:color w:val="333435"/>
+          <w:sz w:val="21"/>
+          <w:szCs w:val="21"/>
+        </w:rPr>
+        <w:t>occurred.The</w:t>
+      </w:r>
+      <w:proofErr w:type="spellEnd"/>
+      <w:r>
+        <w:rPr>
+          <w:rFonts w:ascii="Open Sans" w:hAnsi="Open Sans" w:cs="Open Sans"/>
+          <w:color w:val="333435"/>
+          <w:sz w:val="21"/>
+          <w:szCs w:val="21"/>
+        </w:rPr>
+        <w:t xml:space="preserve"> sum of these operations led to the Operations variable that was compared to </w:t>
+      </w:r>
+      <w:proofErr w:type="spellStart"/>
+      <w:r>
+        <w:rPr>
+          <w:rFonts w:ascii="Open Sans" w:hAnsi="Open Sans" w:cs="Open Sans"/>
+          <w:color w:val="333435"/>
+          <w:sz w:val="21"/>
+          <w:szCs w:val="21"/>
+        </w:rPr>
+        <w:t>Elog</w:t>
+      </w:r>
+      <w:proofErr w:type="spellEnd"/>
+      <w:r>
+        <w:rPr>
+          <w:rFonts w:ascii="Open Sans" w:hAnsi="Open Sans" w:cs="Open Sans"/>
+          <w:color w:val="333435"/>
+          <w:sz w:val="21"/>
+          <w:szCs w:val="21"/>
+        </w:rPr>
+        <w:t>(V).</w:t>
+      </w:r>
+    </w:p>
+    <w:p>
+      <w:pPr>
+        <w:pStyle w:val="NormalWeb"/>
+        <w:shd w:val="clear" w:color="auto" w:fill="FFFFFF"/>
+        <w:spacing w:before="0" w:beforeAutospacing="0" w:after="150" w:afterAutospacing="0"/>
+        <w:rPr>
+          <w:rFonts w:ascii="Open Sans" w:hAnsi="Open Sans" w:cs="Open Sans"/>
+          <w:color w:val="333435"/>
+          <w:sz w:val="21"/>
+          <w:szCs w:val="21"/>
+        </w:rPr>
+      </w:pPr>
+    </w:p>
+    <w:p>
+      <w:pPr>
+        <w:pStyle w:val="Heading1"/>
+        <w:rPr>
+          <w:lang w:val="en-US"/>
+        </w:rPr>
+      </w:pPr>
+    </w:p>
+    <w:p>
+      <w:pPr>
+        <w:rPr>
+          <w:lang w:val="en-US"/>
+        </w:rPr>
+      </w:pPr>
+    </w:p>
+    <w:p>
+      <w:pPr>
+        <w:rPr>
+          <w:lang w:val="en-US"/>
+        </w:rPr>
+      </w:pPr>
+    </w:p>
+    <w:p>
+      <w:pPr>
+        <w:pStyle w:val="Heading1"/>
+        <w:rPr>
+          <w:lang w:val="en-US"/>
+        </w:rPr>
+      </w:pPr>
+      <w:r>
+        <w:rPr>
+          <w:lang w:val="en-US"/>
+        </w:rPr>
+        <w:t>2.</w:t>
       </w:r>
       <w:r>
         <w:rPr>
@@ -450,117 +934,6 @@
         <w:rPr>
           <w:lang w:val="en-US"/>
         </w:rPr>
-        <w:t xml:space="preserve">the results per run into </w:t>
-      </w:r>
-      <w:r>
-        <w:rPr>
-          <w:lang w:val="en-US"/>
-        </w:rPr>
-        <w:t>a</w:t>
-      </w:r>
-      <w:r>
-        <w:rPr>
-          <w:lang w:val="en-US"/>
-        </w:rPr>
-        <w:t xml:space="preserve"> </w:t>
-      </w:r>
-      <w:proofErr w:type="spellStart"/>
-      <w:r>
-        <w:rPr>
-          <w:lang w:val="en-US"/>
-        </w:rPr>
-        <w:t>DataX</w:t>
-      </w:r>
-      <w:proofErr w:type="spellEnd"/>
-      <w:r>
-        <w:rPr>
-          <w:lang w:val="en-US"/>
-        </w:rPr>
-        <w:t xml:space="preserve"> file using different edges and vertices limits.  A total of 4 experiments (using</w:t>
-      </w:r>
-      <w:r>
-        <w:rPr>
-          <w:lang w:val="en-US"/>
-        </w:rPr>
-        <w:t xml:space="preserve"> a set 42 </w:t>
-      </w:r>
-      <w:r>
-        <w:rPr>
-          <w:lang w:val="en-US"/>
-        </w:rPr>
-        <w:t xml:space="preserve"> parameters </w:t>
-      </w:r>
-      <w:proofErr w:type="spellStart"/>
-      <w:proofErr w:type="gramStart"/>
-      <w:r>
-        <w:rPr>
-          <w:lang w:val="en-US"/>
-        </w:rPr>
-        <w:t>ie</w:t>
-      </w:r>
-      <w:proofErr w:type="spellEnd"/>
-      <w:proofErr w:type="gramEnd"/>
-      <w:r>
-        <w:rPr>
-          <w:lang w:val="en-US"/>
-        </w:rPr>
-        <w:t xml:space="preserve"> </w:t>
-      </w:r>
-      <w:r>
-        <w:rPr>
-          <w:lang w:val="en-US"/>
-        </w:rPr>
-        <w:t>Vertex</w:t>
-      </w:r>
-      <w:r>
-        <w:rPr>
-          <w:lang w:val="en-US"/>
-        </w:rPr>
-        <w:t xml:space="preserve"> and Edge number) to test the different graphs that can be made by the Dijkstra shortest path method in Graphs</w:t>
-      </w:r>
-      <w:r>
-        <w:rPr>
-          <w:lang w:val="en-US"/>
-        </w:rPr>
-        <w:t xml:space="preserve"> </w:t>
-      </w:r>
-      <w:r>
-        <w:rPr>
-          <w:lang w:val="en-US"/>
-        </w:rPr>
-        <w:t>were run.</w:t>
-      </w:r>
-    </w:p>
-    <w:p>
-      <w:pPr>
-        <w:rPr>
-          <w:lang w:val="en-US"/>
-        </w:rPr>
-      </w:pPr>
-    </w:p>
-    <w:p>
-      <w:pPr>
-        <w:pStyle w:val="Heading1"/>
-        <w:rPr>
-          <w:lang w:val="en-US"/>
-        </w:rPr>
-      </w:pPr>
-      <w:r>
-        <w:rPr>
-          <w:lang w:val="en-US"/>
-        </w:rPr>
-        <w:t>2.</w:t>
-      </w:r>
-      <w:r>
-        <w:rPr>
-          <w:lang w:val="en-US"/>
-        </w:rPr>
-        <w:t xml:space="preserve"> </w:t>
-      </w:r>
-      <w:r>
-        <w:rPr>
-          <w:lang w:val="en-US"/>
-        </w:rPr>
         <w:t xml:space="preserve">DATA and </w:t>
       </w:r>
       <w:r>
@@ -580,7 +953,13 @@
         <w:rPr>
           <w:lang w:val="en-US"/>
         </w:rPr>
-        <w:t>4 files of Data</w:t>
+        <w:t>2</w:t>
+      </w:r>
+      <w:r>
+        <w:rPr>
+          <w:lang w:val="en-US"/>
+        </w:rPr>
+        <w:t xml:space="preserve"> files of Data</w:t>
       </w:r>
       <w:r>
         <w:rPr>
@@ -605,7 +984,7 @@
         <w:rPr>
           <w:lang w:val="en-US"/>
         </w:rPr>
-        <w:t>1.The first</w:t>
+        <w:t xml:space="preserve">.The </w:t>
       </w:r>
       <w:r>
         <w:rPr>
@@ -624,9 +1003,9 @@
           <w:lang w:val="en-US"/>
         </w:rPr>
         <w:drawing>
-          <wp:inline distT="0" distB="0" distL="0" distR="0" wp14:anchorId="0A58CACE" wp14:editId="2E5334A1">
-            <wp:extent cx="2289629" cy="580905"/>
-            <wp:effectExtent l="0" t="0" r="0" b="0"/>
+          <wp:inline distT="0" distB="0" distL="0" distR="0" wp14:anchorId="0A58CACE" wp14:editId="75846762">
+            <wp:extent cx="5223164" cy="1325176"/>
+            <wp:effectExtent l="0" t="0" r="0" b="8890"/>
             <wp:docPr id="1" name="Picture 1"/>
             <wp:cNvGraphicFramePr>
               <a:graphicFrameLocks xmlns:a="http://schemas.openxmlformats.org/drawingml/2006/main" noChangeAspect="1"/>
@@ -639,7 +1018,7 @@
                     <pic:cNvPicPr/>
                   </pic:nvPicPr>
                   <pic:blipFill>
-                    <a:blip r:embed="rId5" cstate="print">
+                    <a:blip r:embed="rId7" cstate="print">
                       <a:extLst>
                         <a:ext uri="{28A0092B-C50C-407E-A947-70E740481C1C}">
                           <a14:useLocalDpi xmlns:a14="http://schemas.microsoft.com/office/drawing/2010/main" val="0"/>
@@ -653,7 +1032,7 @@
                   <pic:spPr>
                     <a:xfrm>
                       <a:off x="0" y="0"/>
-                      <a:ext cx="2321690" cy="589039"/>
+                      <a:ext cx="5345745" cy="1356276"/>
                     </a:xfrm>
                     <a:prstGeom prst="rect">
                       <a:avLst/>
@@ -693,126 +1072,97 @@
           <w:b/>
           <w:bCs/>
         </w:rPr>
-        <w:t xml:space="preserve">6 pairs of V and E for different sets of </w:t>
-      </w:r>
-      <w:proofErr w:type="gramStart"/>
+        <w:t>6</w:t>
+      </w:r>
       <w:r>
         <w:rPr>
           <w:b/>
           <w:bCs/>
         </w:rPr>
-        <w:t>V</w:t>
-      </w:r>
-      <w:proofErr w:type="gramEnd"/>
+        <w:t xml:space="preserve"> pairs of V and E for different sets of V:</w:t>
+      </w:r>
       <w:r>
         <w:rPr>
           <w:b/>
           <w:bCs/>
         </w:rPr>
-        <w:t>:</w:t>
+        <w:t xml:space="preserve"> </w:t>
       </w:r>
       <w:r>
         <w:rPr>
           <w:b/>
           <w:bCs/>
         </w:rPr>
+        <w:t>Uniformly distributed Edges</w:t>
+      </w:r>
+    </w:p>
+    <w:p>
+      <w:r>
+        <w:t>1</w:t>
+      </w:r>
+      <w:r>
+        <w:rPr>
+          <w:vertAlign w:val="superscript"/>
+        </w:rPr>
+        <w:t>st</w:t>
+      </w:r>
+      <w:r>
+        <w:t xml:space="preserve"> run </w:t>
+      </w:r>
+    </w:p>
+    <w:p>
+      <w:r>
+        <w:t xml:space="preserve">Path to datasets and DATA1.txt/ </w:t>
+      </w:r>
+    </w:p>
+    <w:p>
+      <w:r>
+        <w:t>Datasets:</w:t>
+      </w:r>
+      <w:r>
         <w:t xml:space="preserve"> </w:t>
       </w:r>
       <w:r>
-        <w:rPr>
-          <w:b/>
-          <w:bCs/>
-        </w:rPr>
-        <w:t>Uniformly distributed Edges</w:t>
-      </w:r>
-    </w:p>
-    <w:p>
-      <w:r>
-        <w:t xml:space="preserve">Path to datasets and DATA1.txt/ </w:t>
-      </w:r>
-    </w:p>
-    <w:p>
-      <w:r>
-        <w:t>Datasets:</w:t>
+        <w:t>data/DATA1</w:t>
+      </w:r>
+    </w:p>
+    <w:p>
+      <w:r>
+        <w:t>Data1.txt:</w:t>
       </w:r>
       <w:r>
         <w:t xml:space="preserve"> </w:t>
       </w:r>
       <w:r>
-        <w:t>data/DATA1</w:t>
-      </w:r>
-    </w:p>
-    <w:p>
-      <w:r>
-        <w:t>Data1.txt:</w:t>
+        <w:t>data/COUNTS/</w:t>
+      </w:r>
+    </w:p>
+    <w:p>
+      <w:r>
+        <w:t>2.</w:t>
       </w:r>
       <w:r>
         <w:t xml:space="preserve"> </w:t>
       </w:r>
       <w:r>
-        <w:t>data/COUNTS/</w:t>
-      </w:r>
-    </w:p>
-    <w:p>
-      <w:r>
-        <w:t>2.</w:t>
-      </w:r>
-      <w:r>
-        <w:t xml:space="preserve"> </w:t>
-      </w:r>
-      <w:r>
-        <w:t xml:space="preserve">The second experiment was run using </w:t>
-      </w:r>
-      <w:r>
-        <w:t>data located in :</w:t>
-      </w:r>
-    </w:p>
-    <w:p>
-      <w:r>
-        <w:t>Datasets:</w:t>
-      </w:r>
-      <w:r>
-        <w:t xml:space="preserve"> </w:t>
-      </w:r>
-      <w:r>
-        <w:t>data/DATA</w:t>
-      </w:r>
-      <w:r>
-        <w:t>2</w:t>
-      </w:r>
-    </w:p>
-    <w:p>
-      <w:r>
-        <w:t>Data</w:t>
-      </w:r>
-      <w:r>
-        <w:t>2</w:t>
-      </w:r>
-      <w:r>
-        <w:t>.txt:data/COUNTS/</w:t>
-      </w:r>
-    </w:p>
-    <w:p/>
-    <w:p>
-      <w:pPr>
-        <w:rPr>
-          <w:lang w:val="en-US"/>
-        </w:rPr>
-      </w:pPr>
-      <w:r>
-        <w:rPr>
-          <w:lang w:val="en-US"/>
-        </w:rPr>
-        <w:lastRenderedPageBreak/>
-        <w:tab/>
-      </w:r>
-    </w:p>
-    <w:p>
-      <w:pPr>
-        <w:rPr>
-          <w:lang w:val="en-US"/>
-        </w:rPr>
-      </w:pPr>
+        <w:t xml:space="preserve">The second </w:t>
+      </w:r>
+      <w:r>
+        <w:t>r</w:t>
+      </w:r>
+      <w:r>
+        <w:t>un</w:t>
+      </w:r>
+    </w:p>
+    <w:p>
+      <w:r>
+        <w:t>Datasets: data/DATA2</w:t>
+      </w:r>
+    </w:p>
+    <w:p>
+      <w:r>
+        <w:t>Data2.txt:data/COUNTS/</w:t>
+      </w:r>
     </w:p>
     <w:p>
       <w:pPr>
@@ -825,30 +1175,22 @@
         <w:rPr>
           <w:lang w:val="en-US"/>
         </w:rPr>
-        <w:t>ELOG(V) and Operations compared</w:t>
-      </w:r>
-    </w:p>
-    <w:p>
-      <w:pPr>
-        <w:pStyle w:val="ListParagraph"/>
-        <w:numPr>
-          <w:ilvl w:val="0"/>
-          <w:numId w:val="1"/>
-        </w:numPr>
-        <w:rPr>
-          <w:lang w:val="en-US"/>
-        </w:rPr>
+        <w:t xml:space="preserve">ELOG(V) and Operations </w:t>
+      </w:r>
+    </w:p>
+    <w:p>
+      <w:pPr>
+        <w:keepNext/>
       </w:pPr>
       <w:r>
         <w:rPr>
           <w:noProof/>
-          <w:lang w:val="en-US"/>
         </w:rPr>
         <w:drawing>
-          <wp:inline distT="0" distB="0" distL="0" distR="0" wp14:anchorId="6608A108" wp14:editId="2B46F33A">
-            <wp:extent cx="5731510" cy="4298950"/>
-            <wp:effectExtent l="0" t="0" r="2540" b="6350"/>
-            <wp:docPr id="4" name="Picture 4"/>
+          <wp:inline distT="0" distB="0" distL="0" distR="0" wp14:anchorId="203E4F54" wp14:editId="15936C8B">
+            <wp:extent cx="3850356" cy="2887980"/>
+            <wp:effectExtent l="0" t="0" r="0" b="7620"/>
+            <wp:docPr id="1679030246" name="Picture 1" descr="Chart, line chart&#10;&#10;Description automatically generated"/>
             <wp:cNvGraphicFramePr>
               <a:graphicFrameLocks xmlns:a="http://schemas.openxmlformats.org/drawingml/2006/main" noChangeAspect="1"/>
             </wp:cNvGraphicFramePr>
@@ -856,11 +1198,11 @@
               <a:graphicData uri="http://schemas.openxmlformats.org/drawingml/2006/picture">
                 <pic:pic xmlns:pic="http://schemas.openxmlformats.org/drawingml/2006/picture">
                   <pic:nvPicPr>
-                    <pic:cNvPr id="4" name="Picture 4"/>
+                    <pic:cNvPr id="1679030246" name="Picture 1" descr="Chart, line chart&#10;&#10;Description automatically generated"/>
                     <pic:cNvPicPr/>
                   </pic:nvPicPr>
                   <pic:blipFill>
-                    <a:blip r:embed="rId6">
+                    <a:blip r:embed="rId8">
                       <a:extLst>
                         <a:ext uri="{28A0092B-C50C-407E-A947-70E740481C1C}">
                           <a14:useLocalDpi xmlns:a14="http://schemas.microsoft.com/office/drawing/2010/main" val="0"/>
@@ -874,7 +1216,7 @@
                   <pic:spPr>
                     <a:xfrm>
                       <a:off x="0" y="0"/>
-                      <a:ext cx="5731510" cy="4298950"/>
+                      <a:ext cx="3850356" cy="2887980"/>
                     </a:xfrm>
                     <a:prstGeom prst="rect">
                       <a:avLst/>
@@ -889,28 +1231,51 @@
     </w:p>
     <w:p>
       <w:pPr>
-        <w:rPr>
-          <w:lang w:val="en-US"/>
-        </w:rPr>
-      </w:pPr>
-    </w:p>
-    <w:p>
-      <w:pPr>
-        <w:rPr>
-          <w:lang w:val="en-US"/>
-        </w:rPr>
-      </w:pPr>
+        <w:pStyle w:val="Caption"/>
+      </w:pPr>
+      <w:r>
+        <w:t xml:space="preserve">Figure </w:t>
+      </w:r>
+      <w:r>
+        <w:fldChar w:fldCharType="begin"/>
+      </w:r>
+      <w:r>
+        <w:instrText xml:space="preserve"> SEQ Figure \* ARABIC </w:instrText>
+      </w:r>
+      <w:r>
+        <w:fldChar w:fldCharType="separate"/>
+      </w:r>
       <w:r>
         <w:rPr>
           <w:noProof/>
-          <w:lang w:val="en-US"/>
-        </w:rPr>
-        <w:lastRenderedPageBreak/>
+        </w:rPr>
+        <w:t>2</w:t>
+      </w:r>
+      <w:r>
+        <w:rPr>
+          <w:noProof/>
+        </w:rPr>
+        <w:fldChar w:fldCharType="end"/>
+      </w:r>
+      <w:r>
+        <w:t xml:space="preserve"> 1st RUN</w:t>
+      </w:r>
+    </w:p>
+    <w:p/>
+    <w:p/>
+    <w:p>
+      <w:pPr>
+        <w:keepNext/>
+      </w:pPr>
+      <w:r>
+        <w:rPr>
+          <w:noProof/>
+        </w:rPr>
         <w:drawing>
-          <wp:inline distT="0" distB="0" distL="0" distR="0" wp14:anchorId="06698EDE" wp14:editId="6382AC5D">
-            <wp:extent cx="5731510" cy="4298950"/>
-            <wp:effectExtent l="0" t="0" r="2540" b="6350"/>
-            <wp:docPr id="3" name="Picture 3"/>
+          <wp:inline distT="0" distB="0" distL="0" distR="0" wp14:anchorId="4507DED6" wp14:editId="76594D93">
+            <wp:extent cx="3697967" cy="2773680"/>
+            <wp:effectExtent l="0" t="0" r="0" b="7620"/>
+            <wp:docPr id="1710887823" name="Picture 2" descr="Chart, line chart&#10;&#10;Description automatically generated"/>
             <wp:cNvGraphicFramePr>
               <a:graphicFrameLocks xmlns:a="http://schemas.openxmlformats.org/drawingml/2006/main" noChangeAspect="1"/>
             </wp:cNvGraphicFramePr>
@@ -918,11 +1283,11 @@
               <a:graphicData uri="http://schemas.openxmlformats.org/drawingml/2006/picture">
                 <pic:pic xmlns:pic="http://schemas.openxmlformats.org/drawingml/2006/picture">
                   <pic:nvPicPr>
-                    <pic:cNvPr id="3" name="Picture 3"/>
+                    <pic:cNvPr id="1710887823" name="Picture 2" descr="Chart, line chart&#10;&#10;Description automatically generated"/>
                     <pic:cNvPicPr/>
                   </pic:nvPicPr>
                   <pic:blipFill>
-                    <a:blip r:embed="rId7">
+                    <a:blip r:embed="rId9">
                       <a:extLst>
                         <a:ext uri="{28A0092B-C50C-407E-A947-70E740481C1C}">
                           <a14:useLocalDpi xmlns:a14="http://schemas.microsoft.com/office/drawing/2010/main" val="0"/>
@@ -936,7 +1301,7 @@
                   <pic:spPr>
                     <a:xfrm>
                       <a:off x="0" y="0"/>
-                      <a:ext cx="5731510" cy="4298950"/>
+                      <a:ext cx="3702521" cy="2777096"/>
                     </a:xfrm>
                     <a:prstGeom prst="rect">
                       <a:avLst/>
@@ -951,15 +1316,621 @@
     </w:p>
     <w:p>
       <w:pPr>
+        <w:pStyle w:val="Caption"/>
+      </w:pPr>
+      <w:r>
+        <w:t xml:space="preserve">Figure </w:t>
+      </w:r>
+      <w:r>
+        <w:fldChar w:fldCharType="begin"/>
+      </w:r>
+      <w:r>
+        <w:instrText xml:space="preserve"> SEQ Figure \* ARABIC </w:instrText>
+      </w:r>
+      <w:r>
+        <w:fldChar w:fldCharType="separate"/>
+      </w:r>
+      <w:r>
+        <w:rPr>
+          <w:noProof/>
+        </w:rPr>
+        <w:t>3</w:t>
+      </w:r>
+      <w:r>
+        <w:rPr>
+          <w:noProof/>
+        </w:rPr>
+        <w:fldChar w:fldCharType="end"/>
+      </w:r>
+      <w:r>
+        <w:t xml:space="preserve"> 2ND RU</w:t>
+      </w:r>
+      <w:r>
+        <w:t>N</w:t>
+      </w:r>
+    </w:p>
+    <w:p/>
+    <w:p/>
+    <w:p>
+      <w:pPr>
+        <w:pStyle w:val="Heading3"/>
+      </w:pPr>
+      <w:r>
+        <w:t>ADDITIONAL COMPARISONS ARE MADE BELOW:</w:t>
+      </w:r>
+    </w:p>
+    <w:p>
+      <w:pPr>
+        <w:pStyle w:val="Heading3"/>
+      </w:pPr>
+    </w:p>
+    <w:p/>
+    <w:p>
+      <w:pPr>
+        <w:keepNext/>
+      </w:pPr>
+      <w:r>
+        <w:rPr>
+          <w:noProof/>
+        </w:rPr>
+        <w:drawing>
+          <wp:inline distT="0" distB="0" distL="0" distR="0" wp14:anchorId="0800DC85" wp14:editId="47135810">
+            <wp:extent cx="2478857" cy="1859280"/>
+            <wp:effectExtent l="0" t="0" r="0" b="7620"/>
+            <wp:docPr id="1665235082" name="Picture 3" descr="Chart, line chart&#10;&#10;Description automatically generated"/>
+            <wp:cNvGraphicFramePr>
+              <a:graphicFrameLocks xmlns:a="http://schemas.openxmlformats.org/drawingml/2006/main" noChangeAspect="1"/>
+            </wp:cNvGraphicFramePr>
+            <a:graphic xmlns:a="http://schemas.openxmlformats.org/drawingml/2006/main">
+              <a:graphicData uri="http://schemas.openxmlformats.org/drawingml/2006/picture">
+                <pic:pic xmlns:pic="http://schemas.openxmlformats.org/drawingml/2006/picture">
+                  <pic:nvPicPr>
+                    <pic:cNvPr id="1665235082" name="Picture 3" descr="Chart, line chart&#10;&#10;Description automatically generated"/>
+                    <pic:cNvPicPr/>
+                  </pic:nvPicPr>
+                  <pic:blipFill>
+                    <a:blip r:embed="rId10" cstate="print">
+                      <a:extLst>
+                        <a:ext uri="{28A0092B-C50C-407E-A947-70E740481C1C}">
+                          <a14:useLocalDpi xmlns:a14="http://schemas.microsoft.com/office/drawing/2010/main" val="0"/>
+                        </a:ext>
+                      </a:extLst>
+                    </a:blip>
+                    <a:stretch>
+                      <a:fillRect/>
+                    </a:stretch>
+                  </pic:blipFill>
+                  <pic:spPr>
+                    <a:xfrm>
+                      <a:off x="0" y="0"/>
+                      <a:ext cx="2481313" cy="1861122"/>
+                    </a:xfrm>
+                    <a:prstGeom prst="rect">
+                      <a:avLst/>
+                    </a:prstGeom>
+                  </pic:spPr>
+                </pic:pic>
+              </a:graphicData>
+            </a:graphic>
+          </wp:inline>
+        </w:drawing>
+      </w:r>
+      <w:r>
+        <w:rPr>
+          <w:noProof/>
+        </w:rPr>
+        <w:drawing>
+          <wp:inline distT="0" distB="0" distL="0" distR="0" wp14:anchorId="2446B277" wp14:editId="5E0D2D4C">
+            <wp:extent cx="2400300" cy="1800359"/>
+            <wp:effectExtent l="0" t="0" r="0" b="9525"/>
+            <wp:docPr id="1265176995" name="Picture 5" descr="Chart, line chart&#10;&#10;Description automatically generated"/>
+            <wp:cNvGraphicFramePr>
+              <a:graphicFrameLocks xmlns:a="http://schemas.openxmlformats.org/drawingml/2006/main" noChangeAspect="1"/>
+            </wp:cNvGraphicFramePr>
+            <a:graphic xmlns:a="http://schemas.openxmlformats.org/drawingml/2006/main">
+              <a:graphicData uri="http://schemas.openxmlformats.org/drawingml/2006/picture">
+                <pic:pic xmlns:pic="http://schemas.openxmlformats.org/drawingml/2006/picture">
+                  <pic:nvPicPr>
+                    <pic:cNvPr id="1265176995" name="Picture 5" descr="Chart, line chart&#10;&#10;Description automatically generated"/>
+                    <pic:cNvPicPr/>
+                  </pic:nvPicPr>
+                  <pic:blipFill>
+                    <a:blip r:embed="rId11" cstate="print">
+                      <a:extLst>
+                        <a:ext uri="{28A0092B-C50C-407E-A947-70E740481C1C}">
+                          <a14:useLocalDpi xmlns:a14="http://schemas.microsoft.com/office/drawing/2010/main" val="0"/>
+                        </a:ext>
+                      </a:extLst>
+                    </a:blip>
+                    <a:stretch>
+                      <a:fillRect/>
+                    </a:stretch>
+                  </pic:blipFill>
+                  <pic:spPr>
+                    <a:xfrm>
+                      <a:off x="0" y="0"/>
+                      <a:ext cx="2403143" cy="1802491"/>
+                    </a:xfrm>
+                    <a:prstGeom prst="rect">
+                      <a:avLst/>
+                    </a:prstGeom>
+                  </pic:spPr>
+                </pic:pic>
+              </a:graphicData>
+            </a:graphic>
+          </wp:inline>
+        </w:drawing>
+      </w:r>
+    </w:p>
+    <w:p>
+      <w:pPr>
+        <w:pStyle w:val="Caption"/>
+      </w:pPr>
+      <w:r>
+        <w:t xml:space="preserve">Figure </w:t>
+      </w:r>
+      <w:r>
+        <w:fldChar w:fldCharType="begin"/>
+      </w:r>
+      <w:r>
+        <w:instrText xml:space="preserve"> SEQ Figure \* ARABIC </w:instrText>
+      </w:r>
+      <w:r>
+        <w:fldChar w:fldCharType="separate"/>
+      </w:r>
+      <w:r>
+        <w:rPr>
+          <w:noProof/>
+        </w:rPr>
+        <w:t>4</w:t>
+      </w:r>
+      <w:r>
+        <w:rPr>
+          <w:noProof/>
+        </w:rPr>
+        <w:fldChar w:fldCharType="end"/>
+      </w:r>
+      <w:r>
+        <w:t xml:space="preserve"> E and ELOGV</w:t>
+      </w:r>
+      <w:r>
+        <w:tab/>
+      </w:r>
+      <w:r>
+        <w:tab/>
+      </w:r>
+      <w:r>
+        <w:tab/>
+      </w:r>
+      <w:r>
+        <w:tab/>
+      </w:r>
+      <w:r>
+        <w:tab/>
+        <w:t xml:space="preserve">Figure </w:t>
+      </w:r>
+      <w:fldSimple w:instr=" SEQ Figure \* ARABIC ">
+        <w:r>
+          <w:rPr>
+            <w:noProof/>
+          </w:rPr>
+          <w:t>5</w:t>
+        </w:r>
+      </w:fldSimple>
+      <w:r>
+        <w:t xml:space="preserve"> priority queue count and ELOGV</w:t>
+      </w:r>
+    </w:p>
+    <w:p>
+      <w:pPr>
+        <w:pStyle w:val="Caption"/>
+      </w:pPr>
+      <w:r>
+        <w:rPr>
+          <w:noProof/>
+        </w:rPr>
+        <w:lastRenderedPageBreak/>
+        <w:drawing>
+          <wp:inline distT="0" distB="0" distL="0" distR="0" wp14:anchorId="0DDC8F6F" wp14:editId="08C5BBCC">
+            <wp:extent cx="2362200" cy="1771781"/>
+            <wp:effectExtent l="0" t="0" r="0" b="0"/>
+            <wp:docPr id="2075799814" name="Picture 6" descr="Chart, line chart&#10;&#10;Description automatically generated"/>
+            <wp:cNvGraphicFramePr>
+              <a:graphicFrameLocks xmlns:a="http://schemas.openxmlformats.org/drawingml/2006/main" noChangeAspect="1"/>
+            </wp:cNvGraphicFramePr>
+            <a:graphic xmlns:a="http://schemas.openxmlformats.org/drawingml/2006/main">
+              <a:graphicData uri="http://schemas.openxmlformats.org/drawingml/2006/picture">
+                <pic:pic xmlns:pic="http://schemas.openxmlformats.org/drawingml/2006/picture">
+                  <pic:nvPicPr>
+                    <pic:cNvPr id="2075799814" name="Picture 6" descr="Chart, line chart&#10;&#10;Description automatically generated"/>
+                    <pic:cNvPicPr/>
+                  </pic:nvPicPr>
+                  <pic:blipFill>
+                    <a:blip r:embed="rId12" cstate="print">
+                      <a:extLst>
+                        <a:ext uri="{28A0092B-C50C-407E-A947-70E740481C1C}">
+                          <a14:useLocalDpi xmlns:a14="http://schemas.microsoft.com/office/drawing/2010/main" val="0"/>
+                        </a:ext>
+                      </a:extLst>
+                    </a:blip>
+                    <a:stretch>
+                      <a:fillRect/>
+                    </a:stretch>
+                  </pic:blipFill>
+                  <pic:spPr>
+                    <a:xfrm>
+                      <a:off x="0" y="0"/>
+                      <a:ext cx="2367624" cy="1775849"/>
+                    </a:xfrm>
+                    <a:prstGeom prst="rect">
+                      <a:avLst/>
+                    </a:prstGeom>
+                  </pic:spPr>
+                </pic:pic>
+              </a:graphicData>
+            </a:graphic>
+          </wp:inline>
+        </w:drawing>
+      </w:r>
+    </w:p>
+    <w:p>
+      <w:pPr>
+        <w:pStyle w:val="Caption"/>
+        <w:rPr>
+          <w:lang w:val="en-US"/>
+        </w:rPr>
+      </w:pPr>
+      <w:r>
+        <w:t xml:space="preserve">Figure </w:t>
+      </w:r>
+      <w:fldSimple w:instr=" SEQ Figure \* ARABIC ">
+        <w:r>
+          <w:rPr>
+            <w:noProof/>
+          </w:rPr>
+          <w:t>6</w:t>
+        </w:r>
+      </w:fldSimple>
+      <w:r>
+        <w:t xml:space="preserve"> Vertices and ELOGV</w:t>
+      </w:r>
+    </w:p>
+    <w:p>
+      <w:pPr>
+        <w:pStyle w:val="Heading2"/>
+        <w:rPr>
+          <w:lang w:val="en-US"/>
+        </w:rPr>
+      </w:pPr>
+      <w:r>
+        <w:rPr>
+          <w:lang w:val="en-US"/>
+        </w:rPr>
+        <w:t>CORRELATION BETWEEN ELOGV AND OPERATIONS</w:t>
+      </w:r>
+    </w:p>
+    <w:p>
+      <w:pPr>
+        <w:keepNext/>
+      </w:pPr>
+      <w:r>
+        <w:rPr>
+          <w:noProof/>
+          <w:lang w:val="en-US"/>
+        </w:rPr>
+        <w:drawing>
+          <wp:inline distT="0" distB="0" distL="0" distR="0" wp14:anchorId="2B5B7E77" wp14:editId="5B6E8254">
+            <wp:extent cx="2447902" cy="1836063"/>
+            <wp:effectExtent l="0" t="0" r="0" b="0"/>
+            <wp:docPr id="967872815" name="Picture 9" descr="Chart, scatter chart&#10;&#10;Description automatically generated"/>
+            <wp:cNvGraphicFramePr>
+              <a:graphicFrameLocks xmlns:a="http://schemas.openxmlformats.org/drawingml/2006/main" noChangeAspect="1"/>
+            </wp:cNvGraphicFramePr>
+            <a:graphic xmlns:a="http://schemas.openxmlformats.org/drawingml/2006/main">
+              <a:graphicData uri="http://schemas.openxmlformats.org/drawingml/2006/picture">
+                <pic:pic xmlns:pic="http://schemas.openxmlformats.org/drawingml/2006/picture">
+                  <pic:nvPicPr>
+                    <pic:cNvPr id="967872815" name="Picture 9" descr="Chart, scatter chart&#10;&#10;Description automatically generated"/>
+                    <pic:cNvPicPr/>
+                  </pic:nvPicPr>
+                  <pic:blipFill>
+                    <a:blip r:embed="rId13" cstate="print">
+                      <a:extLst>
+                        <a:ext uri="{28A0092B-C50C-407E-A947-70E740481C1C}">
+                          <a14:useLocalDpi xmlns:a14="http://schemas.microsoft.com/office/drawing/2010/main" val="0"/>
+                        </a:ext>
+                      </a:extLst>
+                    </a:blip>
+                    <a:stretch>
+                      <a:fillRect/>
+                    </a:stretch>
+                  </pic:blipFill>
+                  <pic:spPr>
+                    <a:xfrm>
+                      <a:off x="0" y="0"/>
+                      <a:ext cx="2480655" cy="1860630"/>
+                    </a:xfrm>
+                    <a:prstGeom prst="rect">
+                      <a:avLst/>
+                    </a:prstGeom>
+                  </pic:spPr>
+                </pic:pic>
+              </a:graphicData>
+            </a:graphic>
+          </wp:inline>
+        </w:drawing>
+      </w:r>
+      <w:r>
+        <w:rPr>
+          <w:noProof/>
+          <w:lang w:val="en-US"/>
+        </w:rPr>
+        <w:drawing>
+          <wp:inline distT="0" distB="0" distL="0" distR="0" wp14:anchorId="780CD9DD" wp14:editId="200EE76D">
+            <wp:extent cx="2448379" cy="1836420"/>
+            <wp:effectExtent l="0" t="0" r="9525" b="0"/>
+            <wp:docPr id="1286371430" name="Picture 8" descr="Chart, scatter chart&#10;&#10;Description automatically generated"/>
+            <wp:cNvGraphicFramePr>
+              <a:graphicFrameLocks xmlns:a="http://schemas.openxmlformats.org/drawingml/2006/main" noChangeAspect="1"/>
+            </wp:cNvGraphicFramePr>
+            <a:graphic xmlns:a="http://schemas.openxmlformats.org/drawingml/2006/main">
+              <a:graphicData uri="http://schemas.openxmlformats.org/drawingml/2006/picture">
+                <pic:pic xmlns:pic="http://schemas.openxmlformats.org/drawingml/2006/picture">
+                  <pic:nvPicPr>
+                    <pic:cNvPr id="1286371430" name="Picture 8" descr="Chart, scatter chart&#10;&#10;Description automatically generated"/>
+                    <pic:cNvPicPr/>
+                  </pic:nvPicPr>
+                  <pic:blipFill>
+                    <a:blip r:embed="rId14" cstate="print">
+                      <a:extLst>
+                        <a:ext uri="{28A0092B-C50C-407E-A947-70E740481C1C}">
+                          <a14:useLocalDpi xmlns:a14="http://schemas.microsoft.com/office/drawing/2010/main" val="0"/>
+                        </a:ext>
+                      </a:extLst>
+                    </a:blip>
+                    <a:stretch>
+                      <a:fillRect/>
+                    </a:stretch>
+                  </pic:blipFill>
+                  <pic:spPr>
+                    <a:xfrm>
+                      <a:off x="0" y="0"/>
+                      <a:ext cx="2452618" cy="1839599"/>
+                    </a:xfrm>
+                    <a:prstGeom prst="rect">
+                      <a:avLst/>
+                    </a:prstGeom>
+                  </pic:spPr>
+                </pic:pic>
+              </a:graphicData>
+            </a:graphic>
+          </wp:inline>
+        </w:drawing>
+      </w:r>
+    </w:p>
+    <w:p>
+      <w:pPr>
+        <w:pStyle w:val="Caption"/>
+      </w:pPr>
+      <w:r>
+        <w:t xml:space="preserve">Figure </w:t>
+      </w:r>
+      <w:fldSimple w:instr=" SEQ Figure \* ARABIC ">
+        <w:r>
+          <w:rPr>
+            <w:noProof/>
+          </w:rPr>
+          <w:t>7</w:t>
+        </w:r>
+      </w:fldSimple>
+      <w:r>
+        <w:t xml:space="preserve"> 1ST RUN</w:t>
+      </w:r>
+      <w:r>
+        <w:t xml:space="preserve"> </w:t>
+      </w:r>
+      <w:r>
+        <w:tab/>
+      </w:r>
+      <w:r>
+        <w:tab/>
+      </w:r>
+      <w:r>
+        <w:tab/>
+      </w:r>
+      <w:r>
+        <w:tab/>
+      </w:r>
+      <w:r>
+        <w:tab/>
+      </w:r>
+      <w:r>
+        <w:t xml:space="preserve">Figure </w:t>
+      </w:r>
+      <w:r>
+        <w:fldChar w:fldCharType="begin"/>
+      </w:r>
+      <w:r>
+        <w:instrText xml:space="preserve"> SEQ Figure \* ARABIC </w:instrText>
+      </w:r>
+      <w:r>
+        <w:fldChar w:fldCharType="separate"/>
+      </w:r>
+      <w:r>
+        <w:rPr>
+          <w:noProof/>
+        </w:rPr>
+        <w:t>8</w:t>
+      </w:r>
+      <w:r>
+        <w:fldChar w:fldCharType="end"/>
+      </w:r>
+      <w:r>
+        <w:t xml:space="preserve"> 2ND RUN</w:t>
+      </w:r>
+    </w:p>
+    <w:p/>
+    <w:p>
+      <w:pPr>
+        <w:keepNext/>
+      </w:pPr>
+      <w:r>
+        <w:rPr>
+          <w:noProof/>
+        </w:rPr>
+        <w:drawing>
+          <wp:inline distT="0" distB="0" distL="0" distR="0" wp14:anchorId="47776BE0" wp14:editId="4CEAA585">
+            <wp:extent cx="5731510" cy="184150"/>
+            <wp:effectExtent l="0" t="0" r="2540" b="6350"/>
+            <wp:docPr id="869803658" name="Picture 10"/>
+            <wp:cNvGraphicFramePr>
+              <a:graphicFrameLocks xmlns:a="http://schemas.openxmlformats.org/drawingml/2006/main" noChangeAspect="1"/>
+            </wp:cNvGraphicFramePr>
+            <a:graphic xmlns:a="http://schemas.openxmlformats.org/drawingml/2006/main">
+              <a:graphicData uri="http://schemas.openxmlformats.org/drawingml/2006/picture">
+                <pic:pic xmlns:pic="http://schemas.openxmlformats.org/drawingml/2006/picture">
+                  <pic:nvPicPr>
+                    <pic:cNvPr id="869803658" name="Picture 869803658"/>
+                    <pic:cNvPicPr/>
+                  </pic:nvPicPr>
+                  <pic:blipFill>
+                    <a:blip r:embed="rId15">
+                      <a:extLst>
+                        <a:ext uri="{28A0092B-C50C-407E-A947-70E740481C1C}">
+                          <a14:useLocalDpi xmlns:a14="http://schemas.microsoft.com/office/drawing/2010/main" val="0"/>
+                        </a:ext>
+                      </a:extLst>
+                    </a:blip>
+                    <a:stretch>
+                      <a:fillRect/>
+                    </a:stretch>
+                  </pic:blipFill>
+                  <pic:spPr>
+                    <a:xfrm>
+                      <a:off x="0" y="0"/>
+                      <a:ext cx="5731510" cy="184150"/>
+                    </a:xfrm>
+                    <a:prstGeom prst="rect">
+                      <a:avLst/>
+                    </a:prstGeom>
+                  </pic:spPr>
+                </pic:pic>
+              </a:graphicData>
+            </a:graphic>
+          </wp:inline>
+        </w:drawing>
+      </w:r>
+    </w:p>
+    <w:p>
+      <w:pPr>
+        <w:pStyle w:val="Caption"/>
+      </w:pPr>
+      <w:r>
+        <w:t xml:space="preserve">Figure </w:t>
+      </w:r>
+      <w:fldSimple w:instr=" SEQ Figure \* ARABIC ">
+        <w:r>
+          <w:rPr>
+            <w:noProof/>
+          </w:rPr>
+          <w:t>9</w:t>
+        </w:r>
+      </w:fldSimple>
+      <w:r>
+        <w:t xml:space="preserve"> 1st RUN</w:t>
+      </w:r>
+    </w:p>
+    <w:p>
+      <w:pPr>
+        <w:keepNext/>
+      </w:pPr>
+      <w:r>
+        <w:rPr>
+          <w:noProof/>
+        </w:rPr>
+        <w:drawing>
+          <wp:inline distT="0" distB="0" distL="0" distR="0" wp14:anchorId="33E655C0" wp14:editId="10E2CC3F">
+            <wp:extent cx="5731510" cy="202565"/>
+            <wp:effectExtent l="0" t="0" r="2540" b="6985"/>
+            <wp:docPr id="754073323" name="Picture 11"/>
+            <wp:cNvGraphicFramePr>
+              <a:graphicFrameLocks xmlns:a="http://schemas.openxmlformats.org/drawingml/2006/main" noChangeAspect="1"/>
+            </wp:cNvGraphicFramePr>
+            <a:graphic xmlns:a="http://schemas.openxmlformats.org/drawingml/2006/main">
+              <a:graphicData uri="http://schemas.openxmlformats.org/drawingml/2006/picture">
+                <pic:pic xmlns:pic="http://schemas.openxmlformats.org/drawingml/2006/picture">
+                  <pic:nvPicPr>
+                    <pic:cNvPr id="754073323" name="Picture 754073323"/>
+                    <pic:cNvPicPr/>
+                  </pic:nvPicPr>
+                  <pic:blipFill>
+                    <a:blip r:embed="rId16">
+                      <a:extLst>
+                        <a:ext uri="{28A0092B-C50C-407E-A947-70E740481C1C}">
+                          <a14:useLocalDpi xmlns:a14="http://schemas.microsoft.com/office/drawing/2010/main" val="0"/>
+                        </a:ext>
+                      </a:extLst>
+                    </a:blip>
+                    <a:stretch>
+                      <a:fillRect/>
+                    </a:stretch>
+                  </pic:blipFill>
+                  <pic:spPr>
+                    <a:xfrm>
+                      <a:off x="0" y="0"/>
+                      <a:ext cx="5731510" cy="202565"/>
+                    </a:xfrm>
+                    <a:prstGeom prst="rect">
+                      <a:avLst/>
+                    </a:prstGeom>
+                  </pic:spPr>
+                </pic:pic>
+              </a:graphicData>
+            </a:graphic>
+          </wp:inline>
+        </w:drawing>
+      </w:r>
+    </w:p>
+    <w:p>
+      <w:pPr>
+        <w:pStyle w:val="Caption"/>
+      </w:pPr>
+      <w:r>
+        <w:t xml:space="preserve">Figure </w:t>
+      </w:r>
+      <w:fldSimple w:instr=" SEQ Figure \* ARABIC ">
+        <w:r>
+          <w:rPr>
+            <w:noProof/>
+          </w:rPr>
+          <w:t>10</w:t>
+        </w:r>
+      </w:fldSimple>
+      <w:r>
+        <w:t xml:space="preserve"> 2nd Run</w:t>
+      </w:r>
+    </w:p>
+    <w:p/>
+    <w:p>
+      <w:pPr>
+        <w:rPr>
+          <w:lang w:val="en-US"/>
+        </w:rPr>
+      </w:pPr>
+    </w:p>
+    <w:p>
+      <w:pPr>
         <w:pStyle w:val="Heading1"/>
-        <w:numPr>
-          <w:ilvl w:val="0"/>
-          <w:numId w:val="1"/>
-        </w:numPr>
-        <w:rPr>
-          <w:lang w:val="en-US"/>
-        </w:rPr>
-      </w:pPr>
+        <w:rPr>
+          <w:lang w:val="en-US"/>
+        </w:rPr>
+      </w:pPr>
+      <w:r>
+        <w:rPr>
+          <w:lang w:val="en-US"/>
+        </w:rPr>
+        <w:t>3.</w:t>
+      </w:r>
       <w:r>
         <w:rPr>
           <w:lang w:val="en-US"/>
@@ -969,6 +1940,152 @@
     </w:p>
     <w:p>
       <w:pPr>
+        <w:rPr>
+          <w:lang w:val="en-US"/>
+        </w:rPr>
+      </w:pPr>
+    </w:p>
+    <w:p>
+      <w:pPr>
+        <w:rPr>
+          <w:lang w:val="en-US"/>
+        </w:rPr>
+      </w:pPr>
+      <w:r>
+        <w:rPr>
+          <w:lang w:val="en-US"/>
+        </w:rPr>
+        <w:t xml:space="preserve">We expect the theoretical value </w:t>
+      </w:r>
+      <w:proofErr w:type="spellStart"/>
+      <w:r>
+        <w:rPr>
+          <w:lang w:val="en-US"/>
+        </w:rPr>
+        <w:t>ElogV</w:t>
+      </w:r>
+      <w:proofErr w:type="spellEnd"/>
+      <w:r>
+        <w:rPr>
+          <w:lang w:val="en-US"/>
+        </w:rPr>
+        <w:t xml:space="preserve"> to </w:t>
+      </w:r>
+      <w:r>
+        <w:rPr>
+          <w:lang w:val="en-US"/>
+        </w:rPr>
+        <w:t>bind</w:t>
+      </w:r>
+      <w:r>
+        <w:rPr>
+          <w:lang w:val="en-US"/>
+        </w:rPr>
+        <w:t xml:space="preserve"> the number of operations</w:t>
+      </w:r>
+      <w:r>
+        <w:rPr>
+          <w:lang w:val="en-US"/>
+        </w:rPr>
+        <w:t xml:space="preserve">. The </w:t>
+      </w:r>
+      <w:proofErr w:type="spellStart"/>
+      <w:r>
+        <w:rPr>
+          <w:lang w:val="en-US"/>
+        </w:rPr>
+        <w:t>Elog</w:t>
+      </w:r>
+      <w:proofErr w:type="spellEnd"/>
+      <w:r>
+        <w:rPr>
+          <w:lang w:val="en-US"/>
+        </w:rPr>
+        <w:t>(V) and Operations subplots and the DataX.txt files show that the number of operations is always less than the theoretical value but the two vary almost linearly to each other. They follow the similar  trends as E and V  vary .</w:t>
+      </w:r>
+    </w:p>
+    <w:p>
+      <w:pPr>
+        <w:rPr>
+          <w:lang w:val="en-US"/>
+        </w:rPr>
+      </w:pPr>
+      <w:r>
+        <w:rPr>
+          <w:lang w:val="en-US"/>
+        </w:rPr>
+        <w:t>The number of edges and priority queue operations appear to affect the shape of the Operations graph much more than the number of vertex operations which suggest they have a greater bearing…</w:t>
+      </w:r>
+    </w:p>
+    <w:p>
+      <w:pPr>
+        <w:rPr>
+          <w:lang w:val="en-US"/>
+        </w:rPr>
+      </w:pPr>
+    </w:p>
+    <w:p>
+      <w:pPr>
+        <w:rPr>
+          <w:lang w:val="en-US"/>
+        </w:rPr>
+      </w:pPr>
+      <w:proofErr w:type="spellStart"/>
+      <w:r>
+        <w:rPr>
+          <w:lang w:val="en-US"/>
+        </w:rPr>
+        <w:lastRenderedPageBreak/>
+        <w:t>Elog</w:t>
+      </w:r>
+      <w:proofErr w:type="spellEnd"/>
+      <w:r>
+        <w:rPr>
+          <w:lang w:val="en-US"/>
+        </w:rPr>
+        <w:t>(V) and Operations are almost perfectly correlated as shown above in Fig7-10 with 0.985 for the first run and 0.982</w:t>
+      </w:r>
+      <w:r>
+        <w:rPr>
+          <w:lang w:val="en-US"/>
+        </w:rPr>
+        <w:t xml:space="preserve"> </w:t>
+      </w:r>
+      <w:r>
+        <w:rPr>
+          <w:lang w:val="en-US"/>
+        </w:rPr>
+        <w:t xml:space="preserve">for the second run of Dijkstra. </w:t>
+      </w:r>
+      <w:r>
+        <w:rPr>
+          <w:lang w:val="en-US"/>
+        </w:rPr>
+        <w:t xml:space="preserve"> </w:t>
+      </w:r>
+      <w:r>
+        <w:rPr>
+          <w:lang w:val="en-US"/>
+        </w:rPr>
+        <w:t>. The two values are approximately equal to +1 . A +1 correlation indicates a perfect linear relationship.</w:t>
+      </w:r>
+    </w:p>
+    <w:p>
+      <w:pPr>
+        <w:rPr>
+          <w:lang w:val="en-US"/>
+        </w:rPr>
+      </w:pPr>
+    </w:p>
+    <w:p>
+      <w:pPr>
+        <w:rPr>
+          <w:lang w:val="en-US"/>
+        </w:rPr>
+      </w:pPr>
+    </w:p>
+    <w:p>
+      <w:pPr>
         <w:pStyle w:val="ListParagraph"/>
         <w:rPr>
           <w:lang w:val="en-US"/>
@@ -991,6 +2108,195 @@
     </w:p>
     <w:p>
       <w:pPr>
+        <w:rPr>
+          <w:lang w:val="en-US"/>
+        </w:rPr>
+      </w:pPr>
+    </w:p>
+    <w:p>
+      <w:pPr>
+        <w:rPr>
+          <w:lang w:val="en-US"/>
+        </w:rPr>
+      </w:pPr>
+      <w:r>
+        <w:rPr>
+          <w:lang w:val="en-US"/>
+        </w:rPr>
+        <w:t xml:space="preserve">I used </w:t>
+      </w:r>
+      <w:r>
+        <w:rPr>
+          <w:lang w:val="en-US"/>
+        </w:rPr>
+        <w:t>Python’s</w:t>
+      </w:r>
+      <w:r>
+        <w:rPr>
+          <w:lang w:val="en-US"/>
+        </w:rPr>
+        <w:t xml:space="preserve"> matplotlib and NumPy to generate graphs to compare E, V,</w:t>
+      </w:r>
+      <w:r>
+        <w:rPr>
+          <w:lang w:val="en-US"/>
+        </w:rPr>
+        <w:t xml:space="preserve"> </w:t>
+      </w:r>
+      <w:r>
+        <w:rPr>
+          <w:lang w:val="en-US"/>
+        </w:rPr>
+        <w:t>PQ count</w:t>
+      </w:r>
+      <w:r>
+        <w:rPr>
+          <w:lang w:val="en-US"/>
+        </w:rPr>
+        <w:t>,</w:t>
+      </w:r>
+      <w:r>
+        <w:rPr>
+          <w:lang w:val="en-US"/>
+        </w:rPr>
+        <w:t xml:space="preserve"> and the sum of these parameters with the theoretical bound ELOG(V).</w:t>
+      </w:r>
+    </w:p>
+    <w:p>
+      <w:pPr>
+        <w:rPr>
+          <w:lang w:val="en-US"/>
+        </w:rPr>
+      </w:pPr>
+      <w:r>
+        <w:rPr>
+          <w:lang w:val="en-US"/>
+        </w:rPr>
+        <w:t>Data1.txt and Data2.txt were uploaded and separated into separate arrays. Column 1 was the number of edges  Column2 -</w:t>
+      </w:r>
+      <w:r>
+        <w:rPr>
+          <w:lang w:val="en-US"/>
+        </w:rPr>
+        <w:t xml:space="preserve">was </w:t>
+      </w:r>
+      <w:r>
+        <w:rPr>
+          <w:lang w:val="en-US"/>
+        </w:rPr>
+        <w:t xml:space="preserve">the number of vertices, Column 3 – </w:t>
+      </w:r>
+      <w:r>
+        <w:rPr>
+          <w:lang w:val="en-US"/>
+        </w:rPr>
+        <w:t xml:space="preserve">was </w:t>
+      </w:r>
+      <w:r>
+        <w:rPr>
+          <w:lang w:val="en-US"/>
+        </w:rPr>
+        <w:t xml:space="preserve">the number of edge operations, Column 4 – </w:t>
+      </w:r>
+      <w:r>
+        <w:rPr>
+          <w:lang w:val="en-US"/>
+        </w:rPr>
+        <w:t xml:space="preserve">was </w:t>
+      </w:r>
+      <w:r>
+        <w:rPr>
+          <w:lang w:val="en-US"/>
+        </w:rPr>
+        <w:t xml:space="preserve">the </w:t>
+      </w:r>
+      <w:r>
+        <w:rPr>
+          <w:lang w:val="en-US"/>
+        </w:rPr>
+        <w:t xml:space="preserve">number of vertex operations, Column 5 – </w:t>
+      </w:r>
+      <w:r>
+        <w:rPr>
+          <w:lang w:val="en-US"/>
+        </w:rPr>
+        <w:t xml:space="preserve">was </w:t>
+      </w:r>
+      <w:r>
+        <w:rPr>
+          <w:lang w:val="en-US"/>
+        </w:rPr>
+        <w:t xml:space="preserve">the </w:t>
+      </w:r>
+      <w:r>
+        <w:rPr>
+          <w:lang w:val="en-US"/>
+        </w:rPr>
+        <w:t xml:space="preserve">number of priority queue operations, Column 6 – </w:t>
+      </w:r>
+      <w:proofErr w:type="spellStart"/>
+      <w:r>
+        <w:rPr>
+          <w:lang w:val="en-US"/>
+        </w:rPr>
+        <w:t>Elog</w:t>
+      </w:r>
+      <w:proofErr w:type="spellEnd"/>
+      <w:r>
+        <w:rPr>
+          <w:lang w:val="en-US"/>
+        </w:rPr>
+        <w:t>(</w:t>
+      </w:r>
+      <w:r>
+        <w:rPr>
+          <w:lang w:val="en-US"/>
+        </w:rPr>
+        <w:t>V</w:t>
+      </w:r>
+      <w:r>
+        <w:rPr>
+          <w:lang w:val="en-US"/>
+        </w:rPr>
+        <w:t>)</w:t>
+      </w:r>
+      <w:r>
+        <w:rPr>
+          <w:lang w:val="en-US"/>
+        </w:rPr>
+        <w:t xml:space="preserve"> and Column 7 was the sum of operations.</w:t>
+      </w:r>
+    </w:p>
+    <w:p>
+      <w:pPr>
+        <w:rPr>
+          <w:lang w:val="en-US"/>
+        </w:rPr>
+      </w:pPr>
+    </w:p>
+    <w:p>
+      <w:pPr>
+        <w:rPr>
+          <w:lang w:val="en-US"/>
+        </w:rPr>
+      </w:pPr>
+    </w:p>
+    <w:p>
+      <w:pPr>
+        <w:rPr>
+          <w:lang w:val="en-US"/>
+        </w:rPr>
+      </w:pPr>
+    </w:p>
+    <w:p>
+      <w:pPr>
+        <w:rPr>
+          <w:lang w:val="en-US"/>
+        </w:rPr>
+      </w:pPr>
+    </w:p>
+    <w:p>
+      <w:pPr>
         <w:pStyle w:val="Heading1"/>
         <w:rPr>
           <w:lang w:val="en-US"/>
@@ -1001,6 +2307,60 @@
           <w:lang w:val="en-US"/>
         </w:rPr>
         <w:t>5. GIT USAGE LOG</w:t>
+      </w:r>
+    </w:p>
+    <w:p>
+      <w:pPr>
+        <w:rPr>
+          <w:lang w:val="en-US"/>
+        </w:rPr>
+      </w:pPr>
+      <w:r>
+        <w:rPr>
+          <w:noProof/>
+          <w:lang w:val="en-US"/>
+        </w:rPr>
+        <w:drawing>
+          <wp:inline distT="0" distB="0" distL="0" distR="0" wp14:anchorId="63FA6A4C" wp14:editId="6EE3500E">
+            <wp:extent cx="5731510" cy="1783715"/>
+            <wp:effectExtent l="0" t="0" r="2540" b="6985"/>
+            <wp:docPr id="6" name="Picture 6"/>
+            <wp:cNvGraphicFramePr>
+              <a:graphicFrameLocks xmlns:a="http://schemas.openxmlformats.org/drawingml/2006/main" noChangeAspect="1"/>
+            </wp:cNvGraphicFramePr>
+            <a:graphic xmlns:a="http://schemas.openxmlformats.org/drawingml/2006/main">
+              <a:graphicData uri="http://schemas.openxmlformats.org/drawingml/2006/picture">
+                <pic:pic xmlns:pic="http://schemas.openxmlformats.org/drawingml/2006/picture">
+                  <pic:nvPicPr>
+                    <pic:cNvPr id="6" name="Picture 6"/>
+                    <pic:cNvPicPr/>
+                  </pic:nvPicPr>
+                  <pic:blipFill>
+                    <a:blip r:embed="rId17" cstate="print">
+                      <a:extLst>
+                        <a:ext uri="{28A0092B-C50C-407E-A947-70E740481C1C}">
+                          <a14:useLocalDpi xmlns:a14="http://schemas.microsoft.com/office/drawing/2010/main" val="0"/>
+                        </a:ext>
+                      </a:extLst>
+                    </a:blip>
+                    <a:stretch>
+                      <a:fillRect/>
+                    </a:stretch>
+                  </pic:blipFill>
+                  <pic:spPr>
+                    <a:xfrm>
+                      <a:off x="0" y="0"/>
+                      <a:ext cx="5731510" cy="1783715"/>
+                    </a:xfrm>
+                    <a:prstGeom prst="rect">
+                      <a:avLst/>
+                    </a:prstGeom>
+                  </pic:spPr>
+                </pic:pic>
+              </a:graphicData>
+            </a:graphic>
+          </wp:inline>
+        </w:drawing>
       </w:r>
     </w:p>
     <w:p>
@@ -1018,6 +2378,56 @@
     </w:sectPr>
   </w:body>
 </w:document>
+</file>
+
+<file path=word/endnotes.xml><?xml version="1.0" encoding="utf-8"?>
+<w:endnotes xmlns:wpc="http://schemas.microsoft.com/office/word/2010/wordprocessingCanvas" xmlns:cx="http://schemas.microsoft.com/office/drawing/2014/chartex" xmlns:cx1="http://schemas.microsoft.com/office/drawing/2015/9/8/chartex" xmlns:cx2="http://schemas.microsoft.com/office/drawing/2015/10/21/chartex" xmlns:cx3="http://schemas.microsoft.com/office/drawing/2016/5/9/chartex" xmlns:cx4="http://schemas.microsoft.com/office/drawing/2016/5/10/chartex" xmlns:cx5="http://schemas.microsoft.com/office/drawing/2016/5/11/chartex" xmlns:cx6="http://schemas.microsoft.com/office/drawing/2016/5/12/chartex" xmlns:cx7="http://schemas.microsoft.com/office/drawing/2016/5/13/chartex" xmlns:cx8="http://schemas.microsoft.com/office/drawing/2016/5/14/chartex" xmlns:mc="http://schemas.openxmlformats.org/markup-compatibility/2006" xmlns:aink="http://schemas.microsoft.com/office/drawing/2016/ink" xmlns:am3d="http://schemas.microsoft.com/office/drawing/2017/model3d" xmlns:o="urn:schemas-microsoft-com:office:office" xmlns:oel="http://schemas.microsoft.com/office/2019/extlst" xmlns:r="http://schemas.openxmlformats.org/officeDocument/2006/relationships" xmlns:m="http://schemas.openxmlformats.org/officeDocument/2006/math" xmlns:v="urn:schemas-microsoft-com:vml" xmlns:wp14="http://schemas.microsoft.com/office/word/2010/wordprocessingDrawing" xmlns:wp="http://schemas.openxmlformats.org/drawingml/2006/wordprocessingDrawing" xmlns:w10="urn:schemas-microsoft-com:office:word" xmlns:w="http://schemas.openxmlformats.org/wordprocessingml/2006/main" xmlns:w14="http://schemas.microsoft.com/office/word/2010/wordml" xmlns:w15="http://schemas.microsoft.com/office/word/2012/wordml" xmlns:w16cex="http://schemas.microsoft.com/office/word/2018/wordml/cex" xmlns:w16cid="http://schemas.microsoft.com/office/word/2016/wordml/cid" xmlns:w16="http://schemas.microsoft.com/office/word/2018/wordml" xmlns:w16du="http://schemas.microsoft.com/office/word/2023/wordml/word16du" xmlns:w16sdtdh="http://schemas.microsoft.com/office/word/2020/wordml/sdtdatahash" xmlns:w16se="http://schemas.microsoft.com/office/word/2015/wordml/symex" xmlns:wpg="http://schemas.microsoft.com/office/word/2010/wordprocessingGroup" xmlns:wpi="http://schemas.microsoft.com/office/word/2010/wordprocessingInk" xmlns:wne="http://schemas.microsoft.com/office/word/2006/wordml" xmlns:wps="http://schemas.microsoft.com/office/word/2010/wordprocessingShape" mc:Ignorable="w14 w15 w16se w16cid w16 w16cex w16sdtdh wp14">
+  <w:endnote w:type="separator" w:id="-1">
+    <w:p>
+      <w:pPr>
+        <w:spacing w:after="0" w:line="240" w:lineRule="auto"/>
+      </w:pPr>
+      <w:r>
+        <w:separator/>
+      </w:r>
+    </w:p>
+  </w:endnote>
+  <w:endnote w:type="continuationSeparator" w:id="0">
+    <w:p>
+      <w:pPr>
+        <w:spacing w:after="0" w:line="240" w:lineRule="auto"/>
+      </w:pPr>
+      <w:r>
+        <w:continuationSeparator/>
+      </w:r>
+    </w:p>
+  </w:endnote>
+</w:endnotes>
+</file>
+
+<file path=word/footnotes.xml><?xml version="1.0" encoding="utf-8"?>
+<w:footnotes xmlns:wpc="http://schemas.microsoft.com/office/word/2010/wordprocessingCanvas" xmlns:cx="http://schemas.microsoft.com/office/drawing/2014/chartex" xmlns:cx1="http://schemas.microsoft.com/office/drawing/2015/9/8/chartex" xmlns:cx2="http://schemas.microsoft.com/office/drawing/2015/10/21/chartex" xmlns:cx3="http://schemas.microsoft.com/office/drawing/2016/5/9/chartex" xmlns:cx4="http://schemas.microsoft.com/office/drawing/2016/5/10/chartex" xmlns:cx5="http://schemas.microsoft.com/office/drawing/2016/5/11/chartex" xmlns:cx6="http://schemas.microsoft.com/office/drawing/2016/5/12/chartex" xmlns:cx7="http://schemas.microsoft.com/office/drawing/2016/5/13/chartex" xmlns:cx8="http://schemas.microsoft.com/office/drawing/2016/5/14/chartex" xmlns:mc="http://schemas.openxmlformats.org/markup-compatibility/2006" xmlns:aink="http://schemas.microsoft.com/office/drawing/2016/ink" xmlns:am3d="http://schemas.microsoft.com/office/drawing/2017/model3d" xmlns:o="urn:schemas-microsoft-com:office:office" xmlns:oel="http://schemas.microsoft.com/office/2019/extlst" xmlns:r="http://schemas.openxmlformats.org/officeDocument/2006/relationships" xmlns:m="http://schemas.openxmlformats.org/officeDocument/2006/math" xmlns:v="urn:schemas-microsoft-com:vml" xmlns:wp14="http://schemas.microsoft.com/office/word/2010/wordprocessingDrawing" xmlns:wp="http://schemas.openxmlformats.org/drawingml/2006/wordprocessingDrawing" xmlns:w10="urn:schemas-microsoft-com:office:word" xmlns:w="http://schemas.openxmlformats.org/wordprocessingml/2006/main" xmlns:w14="http://schemas.microsoft.com/office/word/2010/wordml" xmlns:w15="http://schemas.microsoft.com/office/word/2012/wordml" xmlns:w16cex="http://schemas.microsoft.com/office/word/2018/wordml/cex" xmlns:w16cid="http://schemas.microsoft.com/office/word/2016/wordml/cid" xmlns:w16="http://schemas.microsoft.com/office/word/2018/wordml" xmlns:w16du="http://schemas.microsoft.com/office/word/2023/wordml/word16du" xmlns:w16sdtdh="http://schemas.microsoft.com/office/word/2020/wordml/sdtdatahash" xmlns:w16se="http://schemas.microsoft.com/office/word/2015/wordml/symex" xmlns:wpg="http://schemas.microsoft.com/office/word/2010/wordprocessingGroup" xmlns:wpi="http://schemas.microsoft.com/office/word/2010/wordprocessingInk" xmlns:wne="http://schemas.microsoft.com/office/word/2006/wordml" xmlns:wps="http://schemas.microsoft.com/office/word/2010/wordprocessingShape" mc:Ignorable="w14 w15 w16se w16cid w16 w16cex w16sdtdh wp14">
+  <w:footnote w:type="separator" w:id="-1">
+    <w:p>
+      <w:pPr>
+        <w:spacing w:after="0" w:line="240" w:lineRule="auto"/>
+      </w:pPr>
+      <w:r>
+        <w:separator/>
+      </w:r>
+    </w:p>
+  </w:footnote>
+  <w:footnote w:type="continuationSeparator" w:id="0">
+    <w:p>
+      <w:pPr>
+        <w:spacing w:after="0" w:line="240" w:lineRule="auto"/>
+      </w:pPr>
+      <w:r>
+        <w:continuationSeparator/>
+      </w:r>
+    </w:p>
+  </w:footnote>
+</w:footnotes>
 </file>
 
 <file path=word/numbering.xml><?xml version="1.0" encoding="utf-8"?>
@@ -1689,7 +3099,6 @@
     <w:basedOn w:val="Normal"/>
     <w:next w:val="Normal"/>
     <w:uiPriority w:val="35"/>
-    <w:semiHidden/>
     <w:unhideWhenUsed/>
     <w:qFormat/>
     <w:rsid w:val="00375271"/>
@@ -1714,6 +3123,69 @@
       <w:ind w:left="720"/>
       <w:contextualSpacing/>
     </w:pPr>
+  </w:style>
+  <w:style w:type="paragraph" w:styleId="NormalWeb">
+    <w:name w:val="Normal (Web)"/>
+    <w:basedOn w:val="Normal"/>
+    <w:uiPriority w:val="99"/>
+    <w:semiHidden/>
+    <w:unhideWhenUsed/>
+    <w:rsid w:val="007B5E22"/>
+    <w:pPr>
+      <w:spacing w:before="100" w:beforeAutospacing="1" w:after="100" w:afterAutospacing="1" w:line="240" w:lineRule="auto"/>
+    </w:pPr>
+    <w:rPr>
+      <w:rFonts w:ascii="Times New Roman" w:eastAsia="Times New Roman" w:hAnsi="Times New Roman" w:cs="Times New Roman"/>
+      <w:kern w:val="0"/>
+      <w:sz w:val="24"/>
+      <w:szCs w:val="24"/>
+      <w:lang w:eastAsia="en-ZA"/>
+      <w14:ligatures w14:val="none"/>
+    </w:rPr>
+  </w:style>
+  <w:style w:type="paragraph" w:styleId="Header">
+    <w:name w:val="header"/>
+    <w:basedOn w:val="Normal"/>
+    <w:link w:val="HeaderChar"/>
+    <w:uiPriority w:val="99"/>
+    <w:unhideWhenUsed/>
+    <w:rsid w:val="00E3726D"/>
+    <w:pPr>
+      <w:tabs>
+        <w:tab w:val="center" w:pos="4513"/>
+        <w:tab w:val="right" w:pos="9026"/>
+      </w:tabs>
+      <w:spacing w:after="0" w:line="240" w:lineRule="auto"/>
+    </w:pPr>
+  </w:style>
+  <w:style w:type="character" w:customStyle="1" w:styleId="HeaderChar">
+    <w:name w:val="Header Char"/>
+    <w:basedOn w:val="DefaultParagraphFont"/>
+    <w:link w:val="Header"/>
+    <w:uiPriority w:val="99"/>
+    <w:rsid w:val="00E3726D"/>
+  </w:style>
+  <w:style w:type="paragraph" w:styleId="Footer">
+    <w:name w:val="footer"/>
+    <w:basedOn w:val="Normal"/>
+    <w:link w:val="FooterChar"/>
+    <w:uiPriority w:val="99"/>
+    <w:unhideWhenUsed/>
+    <w:rsid w:val="00E3726D"/>
+    <w:pPr>
+      <w:tabs>
+        <w:tab w:val="center" w:pos="4513"/>
+        <w:tab w:val="right" w:pos="9026"/>
+      </w:tabs>
+      <w:spacing w:after="0" w:line="240" w:lineRule="auto"/>
+    </w:pPr>
+  </w:style>
+  <w:style w:type="character" w:customStyle="1" w:styleId="FooterChar">
+    <w:name w:val="Footer Char"/>
+    <w:basedOn w:val="DefaultParagraphFont"/>
+    <w:link w:val="Footer"/>
+    <w:uiPriority w:val="99"/>
+    <w:rsid w:val="00E3726D"/>
   </w:style>
 </w:styles>
 </file>

</xml_diff>

<commit_message>
final commit before hand in
</commit_message>
<xml_diff>
--- a/assign5/CSC2001_A5GRAPHS_REPORT_TMBTIN004.docx
+++ b/assign5/CSC2001_A5GRAPHS_REPORT_TMBTIN004.docx
@@ -6,11 +6,13 @@
       <w:pPr>
         <w:pStyle w:val="Title"/>
         <w:rPr>
-          <w:lang w:val="en-US"/>
-        </w:rPr>
-      </w:pPr>
-      <w:r>
-        <w:rPr>
+          <w:rFonts w:ascii="Times New Roman" w:hAnsi="Times New Roman" w:cs="Times New Roman"/>
+          <w:lang w:val="en-US"/>
+        </w:rPr>
+      </w:pPr>
+      <w:r>
+        <w:rPr>
+          <w:rFonts w:ascii="Times New Roman" w:hAnsi="Times New Roman" w:cs="Times New Roman"/>
           <w:lang w:val="en-US"/>
         </w:rPr>
         <w:t>CSC2001:ASSIGNMENT 5: GRAPHS</w:t>
@@ -18,13 +20,62 @@
     </w:p>
     <w:p>
       <w:pPr>
+        <w:pStyle w:val="Title"/>
+        <w:jc w:val="center"/>
+        <w:rPr>
+          <w:b/>
+          <w:bCs/>
+          <w:sz w:val="24"/>
+          <w:szCs w:val="24"/>
+          <w:lang w:val="en-US"/>
+        </w:rPr>
+      </w:pPr>
+      <w:r>
+        <w:rPr>
+          <w:b/>
+          <w:bCs/>
+          <w:sz w:val="24"/>
+          <w:szCs w:val="24"/>
+          <w:lang w:val="en-US"/>
+        </w:rPr>
+        <w:t>TINASHE TIMBA: TMBTIN004</w:t>
+      </w:r>
+    </w:p>
+    <w:p>
+      <w:pPr>
+        <w:jc w:val="center"/>
+        <w:rPr>
+          <w:b/>
+          <w:bCs/>
+          <w:lang w:val="en-US"/>
+        </w:rPr>
+      </w:pPr>
+      <w:r>
+        <w:rPr>
+          <w:b/>
+          <w:bCs/>
+          <w:lang w:val="en-US"/>
+        </w:rPr>
+        <w:t>05/05/23</w:t>
+      </w:r>
+    </w:p>
+    <w:p>
+      <w:pPr>
         <w:pStyle w:val="Heading1"/>
         <w:rPr>
-          <w:lang w:val="en-US"/>
-        </w:rPr>
-      </w:pPr>
-      <w:r>
-        <w:rPr>
+          <w:rFonts w:ascii="Times New Roman" w:hAnsi="Times New Roman" w:cs="Times New Roman"/>
+          <w:b/>
+          <w:bCs/>
+          <w:color w:val="000000" w:themeColor="text1"/>
+          <w:lang w:val="en-US"/>
+        </w:rPr>
+      </w:pPr>
+      <w:r>
+        <w:rPr>
+          <w:rFonts w:ascii="Times New Roman" w:hAnsi="Times New Roman" w:cs="Times New Roman"/>
+          <w:b/>
+          <w:bCs/>
+          <w:color w:val="000000" w:themeColor="text1"/>
           <w:lang w:val="en-US"/>
         </w:rPr>
         <w:t>1.OOP design</w:t>
@@ -33,78 +84,98 @@
     <w:p>
       <w:pPr>
         <w:rPr>
-          <w:lang w:val="en-US"/>
-        </w:rPr>
-      </w:pPr>
-    </w:p>
-    <w:p>
-      <w:pPr>
-        <w:rPr>
-          <w:lang w:val="en-US"/>
-        </w:rPr>
-      </w:pPr>
-      <w:r>
-        <w:rPr>
+          <w:rFonts w:ascii="Times New Roman" w:hAnsi="Times New Roman" w:cs="Times New Roman"/>
+          <w:lang w:val="en-US"/>
+        </w:rPr>
+      </w:pPr>
+    </w:p>
+    <w:p>
+      <w:pPr>
+        <w:rPr>
+          <w:rFonts w:ascii="Times New Roman" w:hAnsi="Times New Roman" w:cs="Times New Roman"/>
+          <w:lang w:val="en-US"/>
+        </w:rPr>
+      </w:pPr>
+      <w:r>
+        <w:rPr>
+          <w:rFonts w:ascii="Times New Roman" w:hAnsi="Times New Roman" w:cs="Times New Roman"/>
+          <w:lang w:val="en-US"/>
+        </w:rPr>
+        <w:t xml:space="preserve">The </w:t>
+      </w:r>
+      <w:r>
+        <w:rPr>
+          <w:rFonts w:ascii="Times New Roman" w:hAnsi="Times New Roman" w:cs="Times New Roman"/>
           <w:lang w:val="en-US"/>
         </w:rPr>
         <w:t>Graph class(</w:t>
       </w:r>
       <w:r>
         <w:rPr>
+          <w:rFonts w:ascii="Times New Roman" w:hAnsi="Times New Roman" w:cs="Times New Roman"/>
           <w:lang w:val="en-US"/>
         </w:rPr>
         <w:t xml:space="preserve">which </w:t>
       </w:r>
       <w:r>
         <w:rPr>
+          <w:rFonts w:ascii="Times New Roman" w:hAnsi="Times New Roman" w:cs="Times New Roman"/>
           <w:lang w:val="en-US"/>
         </w:rPr>
         <w:t xml:space="preserve">contains the Edge class and </w:t>
       </w:r>
       <w:r>
         <w:rPr>
+          <w:rFonts w:ascii="Times New Roman" w:hAnsi="Times New Roman" w:cs="Times New Roman"/>
           <w:lang w:val="en-US"/>
         </w:rPr>
         <w:t>Vertex</w:t>
       </w:r>
       <w:r>
         <w:rPr>
+          <w:rFonts w:ascii="Times New Roman" w:hAnsi="Times New Roman" w:cs="Times New Roman"/>
           <w:lang w:val="en-US"/>
         </w:rPr>
         <w:t xml:space="preserve"> Class)  generates graphs given </w:t>
       </w:r>
       <w:r>
         <w:rPr>
+          <w:rFonts w:ascii="Times New Roman" w:hAnsi="Times New Roman" w:cs="Times New Roman"/>
           <w:lang w:val="en-US"/>
         </w:rPr>
         <w:t>the</w:t>
       </w:r>
       <w:r>
         <w:rPr>
+          <w:rFonts w:ascii="Times New Roman" w:hAnsi="Times New Roman" w:cs="Times New Roman"/>
           <w:lang w:val="en-US"/>
         </w:rPr>
         <w:t xml:space="preserve"> dataset generated by </w:t>
       </w:r>
       <w:r>
         <w:rPr>
+          <w:rFonts w:ascii="Times New Roman" w:hAnsi="Times New Roman" w:cs="Times New Roman"/>
           <w:lang w:val="en-US"/>
         </w:rPr>
         <w:t>Graphgen</w:t>
       </w:r>
       <w:r>
         <w:rPr>
+          <w:rFonts w:ascii="Times New Roman" w:hAnsi="Times New Roman" w:cs="Times New Roman"/>
           <w:lang w:val="en-US"/>
         </w:rPr>
         <w:t xml:space="preserve"> and GraphExperiment class(the main class)</w:t>
       </w:r>
       <w:r>
         <w:rPr>
+          <w:rFonts w:ascii="Times New Roman" w:hAnsi="Times New Roman" w:cs="Times New Roman"/>
           <w:lang w:val="en-US"/>
         </w:rPr>
         <w:t>.</w:t>
       </w:r>
       <w:r>
         <w:rPr>
+          <w:rFonts w:ascii="Times New Roman" w:hAnsi="Times New Roman" w:cs="Times New Roman"/>
           <w:lang w:val="en-US"/>
         </w:rPr>
         <w:t xml:space="preserve"> It contains methods to generate the shortest path to the node. Dijkstra’s method will be used for the experiment. </w:t>
@@ -113,375 +184,570 @@
     <w:p>
       <w:pPr>
         <w:rPr>
-          <w:lang w:val="en-US"/>
-        </w:rPr>
-      </w:pPr>
-    </w:p>
-    <w:p>
-      <w:pPr>
-        <w:rPr>
-          <w:lang w:val="en-US"/>
-        </w:rPr>
-      </w:pPr>
-      <w:r>
-        <w:rPr>
-          <w:lang w:val="en-US"/>
-        </w:rPr>
-        <w:t xml:space="preserve">Two classes were constructed; Graphgen(Graph </w:t>
-      </w:r>
-      <w:r>
-        <w:rPr>
+          <w:rFonts w:ascii="Times New Roman" w:hAnsi="Times New Roman" w:cs="Times New Roman"/>
+          <w:lang w:val="en-US"/>
+        </w:rPr>
+      </w:pPr>
+    </w:p>
+    <w:p>
+      <w:pPr>
+        <w:rPr>
+          <w:rFonts w:ascii="Times New Roman" w:hAnsi="Times New Roman" w:cs="Times New Roman"/>
+          <w:lang w:val="en-US"/>
+        </w:rPr>
+      </w:pPr>
+      <w:r>
+        <w:rPr>
+          <w:rFonts w:ascii="Times New Roman" w:hAnsi="Times New Roman" w:cs="Times New Roman"/>
+          <w:lang w:val="en-US"/>
+        </w:rPr>
+        <w:t xml:space="preserve">Two classes were </w:t>
+      </w:r>
+      <w:proofErr w:type="gramStart"/>
+      <w:r>
+        <w:rPr>
+          <w:rFonts w:ascii="Times New Roman" w:hAnsi="Times New Roman" w:cs="Times New Roman"/>
+          <w:lang w:val="en-US"/>
+        </w:rPr>
+        <w:t>constructed;</w:t>
+      </w:r>
+      <w:proofErr w:type="gramEnd"/>
+      <w:r>
+        <w:rPr>
+          <w:rFonts w:ascii="Times New Roman" w:hAnsi="Times New Roman" w:cs="Times New Roman"/>
+          <w:lang w:val="en-US"/>
+        </w:rPr>
+        <w:t xml:space="preserve"> Graphgen(Graph </w:t>
+      </w:r>
+      <w:r>
+        <w:rPr>
+          <w:rFonts w:ascii="Times New Roman" w:hAnsi="Times New Roman" w:cs="Times New Roman"/>
           <w:lang w:val="en-US"/>
         </w:rPr>
         <w:t>Generator</w:t>
       </w:r>
       <w:r>
         <w:rPr>
-          <w:lang w:val="en-US"/>
-        </w:rPr>
-        <w:t>) and GraphExperiment. Graphgen takes in the parameter for the Number of vertices, edges and cost limit; It creates and writes to a text file</w:t>
-      </w:r>
-      <w:r>
-        <w:rPr>
-          <w:lang w:val="en-US"/>
-        </w:rPr>
-        <w:t xml:space="preserve">(in data folder as </w:t>
+          <w:rFonts w:ascii="Times New Roman" w:hAnsi="Times New Roman" w:cs="Times New Roman"/>
+          <w:lang w:val="en-US"/>
+        </w:rPr>
+        <w:t>) and GraphExperiment. Graphgen takes in the parameter for the Number of vertices, edges</w:t>
+      </w:r>
+      <w:r>
+        <w:rPr>
+          <w:rFonts w:ascii="Times New Roman" w:hAnsi="Times New Roman" w:cs="Times New Roman"/>
+          <w:lang w:val="en-US"/>
+        </w:rPr>
+        <w:t>,</w:t>
+      </w:r>
+      <w:r>
+        <w:rPr>
+          <w:rFonts w:ascii="Times New Roman" w:hAnsi="Times New Roman" w:cs="Times New Roman"/>
+          <w:lang w:val="en-US"/>
+        </w:rPr>
+        <w:t xml:space="preserve"> and cost limit; It creates and writes to a text file</w:t>
+      </w:r>
+      <w:r>
+        <w:rPr>
+          <w:rFonts w:ascii="Times New Roman" w:hAnsi="Times New Roman" w:cs="Times New Roman"/>
+          <w:lang w:val="en-US"/>
+        </w:rPr>
+        <w:t xml:space="preserve">(in </w:t>
+      </w:r>
+      <w:r>
+        <w:rPr>
+          <w:rFonts w:ascii="Times New Roman" w:hAnsi="Times New Roman" w:cs="Times New Roman"/>
+          <w:lang w:val="en-US"/>
+        </w:rPr>
+        <w:t xml:space="preserve">the </w:t>
+      </w:r>
+      <w:r>
+        <w:rPr>
+          <w:rFonts w:ascii="Times New Roman" w:hAnsi="Times New Roman" w:cs="Times New Roman"/>
+          <w:lang w:val="en-US"/>
+        </w:rPr>
+        <w:t>data folder as data_V_E</w:t>
+      </w:r>
+      <w:r>
+        <w:rPr>
+          <w:rFonts w:ascii="Times New Roman" w:hAnsi="Times New Roman" w:cs="Times New Roman"/>
+          <w:lang w:val="en-US"/>
+        </w:rPr>
+        <w:t>.txt</w:t>
+      </w:r>
+      <w:r>
+        <w:rPr>
+          <w:rFonts w:ascii="Times New Roman" w:hAnsi="Times New Roman" w:cs="Times New Roman"/>
+          <w:lang w:val="en-US"/>
+        </w:rPr>
+        <w:t xml:space="preserve"> where V and E are the vertex and edge numbers )</w:t>
+      </w:r>
+      <w:r>
+        <w:rPr>
+          <w:rFonts w:ascii="Times New Roman" w:hAnsi="Times New Roman" w:cs="Times New Roman"/>
+          <w:lang w:val="en-US"/>
+        </w:rPr>
+        <w:t xml:space="preserve"> the Nodes,</w:t>
+      </w:r>
+      <w:r>
+        <w:rPr>
+          <w:rFonts w:ascii="Times New Roman" w:hAnsi="Times New Roman" w:cs="Times New Roman"/>
+          <w:lang w:val="en-US"/>
+        </w:rPr>
+        <w:t xml:space="preserve"> </w:t>
+      </w:r>
+      <w:r>
+        <w:rPr>
+          <w:rFonts w:ascii="Times New Roman" w:hAnsi="Times New Roman" w:cs="Times New Roman"/>
+          <w:lang w:val="en-US"/>
+        </w:rPr>
+        <w:t>Edges</w:t>
+      </w:r>
+      <w:r>
+        <w:rPr>
+          <w:rFonts w:ascii="Times New Roman" w:hAnsi="Times New Roman" w:cs="Times New Roman"/>
+          <w:lang w:val="en-US"/>
+        </w:rPr>
+        <w:t>,</w:t>
+      </w:r>
+      <w:r>
+        <w:rPr>
+          <w:rFonts w:ascii="Times New Roman" w:hAnsi="Times New Roman" w:cs="Times New Roman"/>
+          <w:lang w:val="en-US"/>
+        </w:rPr>
+        <w:t xml:space="preserve"> and </w:t>
+      </w:r>
+      <w:r>
+        <w:rPr>
+          <w:rFonts w:ascii="Times New Roman" w:hAnsi="Times New Roman" w:cs="Times New Roman"/>
+          <w:lang w:val="en-US"/>
+        </w:rPr>
+        <w:t>costs</w:t>
+      </w:r>
+      <w:r>
+        <w:rPr>
+          <w:rFonts w:ascii="Times New Roman" w:hAnsi="Times New Roman" w:cs="Times New Roman"/>
+          <w:lang w:val="en-US"/>
+        </w:rPr>
+        <w:t xml:space="preserve"> associated with each edge.</w:t>
+      </w:r>
+      <w:r>
+        <w:rPr>
+          <w:rFonts w:ascii="Times New Roman" w:hAnsi="Times New Roman" w:cs="Times New Roman"/>
+          <w:lang w:val="en-US"/>
+        </w:rPr>
+        <w:t xml:space="preserve"> </w:t>
+      </w:r>
+      <w:r>
+        <w:rPr>
+          <w:rFonts w:ascii="Times New Roman" w:hAnsi="Times New Roman" w:cs="Times New Roman"/>
+          <w:lang w:val="en-US"/>
+        </w:rPr>
+        <w:t xml:space="preserve">Nodes are generated </w:t>
+      </w:r>
+      <w:proofErr w:type="gramStart"/>
+      <w:r>
+        <w:rPr>
+          <w:rFonts w:ascii="Times New Roman" w:hAnsi="Times New Roman" w:cs="Times New Roman"/>
+          <w:lang w:val="en-US"/>
+        </w:rPr>
+        <w:t>randomly</w:t>
+      </w:r>
+      <w:proofErr w:type="gramEnd"/>
+      <w:r>
+        <w:rPr>
+          <w:rFonts w:ascii="Times New Roman" w:hAnsi="Times New Roman" w:cs="Times New Roman"/>
+          <w:lang w:val="en-US"/>
+        </w:rPr>
+        <w:t xml:space="preserve"> and conditions are put in place to remove the possibility of</w:t>
+      </w:r>
+      <w:r>
+        <w:rPr>
+          <w:rFonts w:ascii="Times New Roman" w:hAnsi="Times New Roman" w:cs="Times New Roman"/>
+          <w:lang w:val="en-US"/>
+        </w:rPr>
+        <w:t xml:space="preserve"> </w:t>
+      </w:r>
+      <w:r>
+        <w:rPr>
+          <w:rFonts w:ascii="Times New Roman" w:hAnsi="Times New Roman" w:cs="Times New Roman"/>
+          <w:lang w:val="en-US"/>
+        </w:rPr>
+        <w:t>generating repeat node</w:t>
+      </w:r>
+      <w:r>
+        <w:rPr>
+          <w:rFonts w:ascii="Times New Roman" w:hAnsi="Times New Roman" w:cs="Times New Roman"/>
+          <w:lang w:val="en-US"/>
+        </w:rPr>
+        <w:t>s</w:t>
+      </w:r>
+      <w:r>
+        <w:rPr>
+          <w:rFonts w:ascii="Times New Roman" w:hAnsi="Times New Roman" w:cs="Times New Roman"/>
+          <w:lang w:val="en-US"/>
+        </w:rPr>
+        <w:t>. The class also generates a DataX</w:t>
+      </w:r>
+      <w:r>
+        <w:rPr>
+          <w:rFonts w:ascii="Times New Roman" w:hAnsi="Times New Roman" w:cs="Times New Roman"/>
+          <w:lang w:val="en-US"/>
+        </w:rPr>
+        <w:t>.txt</w:t>
+      </w:r>
+      <w:r>
+        <w:rPr>
+          <w:rFonts w:ascii="Times New Roman" w:hAnsi="Times New Roman" w:cs="Times New Roman"/>
+          <w:lang w:val="en-US"/>
+        </w:rPr>
+        <w:t>(in data/COUNTS)</w:t>
+      </w:r>
+      <w:r>
+        <w:rPr>
+          <w:rFonts w:ascii="Times New Roman" w:hAnsi="Times New Roman" w:cs="Times New Roman"/>
+          <w:lang w:val="en-US"/>
+        </w:rPr>
+        <w:t xml:space="preserve"> where X is the number of the dataset </w:t>
+      </w:r>
+      <w:r>
+        <w:rPr>
+          <w:rFonts w:ascii="Times New Roman" w:hAnsi="Times New Roman" w:cs="Times New Roman"/>
+          <w:lang w:val="en-US"/>
+        </w:rPr>
+        <w:t>containing</w:t>
+      </w:r>
+      <w:r>
+        <w:rPr>
+          <w:rFonts w:ascii="Times New Roman" w:hAnsi="Times New Roman" w:cs="Times New Roman"/>
+          <w:lang w:val="en-US"/>
+        </w:rPr>
+        <w:t xml:space="preserve"> the number of vertices</w:t>
+      </w:r>
+      <w:r>
+        <w:rPr>
+          <w:rFonts w:ascii="Times New Roman" w:hAnsi="Times New Roman" w:cs="Times New Roman"/>
+          <w:lang w:val="en-US"/>
+        </w:rPr>
+        <w:t>,</w:t>
+      </w:r>
+      <w:r>
+        <w:rPr>
+          <w:rFonts w:ascii="Times New Roman" w:hAnsi="Times New Roman" w:cs="Times New Roman"/>
+          <w:lang w:val="en-US"/>
+        </w:rPr>
+        <w:t xml:space="preserve"> </w:t>
+      </w:r>
+      <w:r>
+        <w:rPr>
+          <w:rFonts w:ascii="Times New Roman" w:hAnsi="Times New Roman" w:cs="Times New Roman"/>
+          <w:lang w:val="en-US"/>
+        </w:rPr>
+        <w:t>edges, vertex operation count, edge operation count, Priority queue counts</w:t>
+      </w:r>
+      <w:r>
+        <w:rPr>
+          <w:rFonts w:ascii="Times New Roman" w:hAnsi="Times New Roman" w:cs="Times New Roman"/>
+          <w:lang w:val="en-US"/>
+        </w:rPr>
+        <w:t>,</w:t>
+      </w:r>
+      <w:r>
+        <w:rPr>
+          <w:rFonts w:ascii="Times New Roman" w:hAnsi="Times New Roman" w:cs="Times New Roman"/>
+          <w:lang w:val="en-US"/>
+        </w:rPr>
+        <w:t xml:space="preserve"> and </w:t>
       </w:r>
       <w:proofErr w:type="spellStart"/>
       <w:r>
         <w:rPr>
-          <w:lang w:val="en-US"/>
-        </w:rPr>
-        <w:t>data_V_E</w:t>
+          <w:rFonts w:ascii="Times New Roman" w:hAnsi="Times New Roman" w:cs="Times New Roman"/>
+          <w:lang w:val="en-US"/>
+        </w:rPr>
+        <w:t>Elog</w:t>
       </w:r>
       <w:proofErr w:type="spellEnd"/>
       <w:r>
         <w:rPr>
-          <w:lang w:val="en-US"/>
-        </w:rPr>
-        <w:t xml:space="preserve"> where V and E are the vertex and edge numbers )</w:t>
-      </w:r>
-      <w:r>
-        <w:rPr>
-          <w:lang w:val="en-US"/>
-        </w:rPr>
-        <w:t xml:space="preserve"> the Nodes,</w:t>
-      </w:r>
-      <w:r>
-        <w:rPr>
+          <w:rFonts w:ascii="Times New Roman" w:hAnsi="Times New Roman" w:cs="Times New Roman"/>
+          <w:lang w:val="en-US"/>
+        </w:rPr>
+        <w:t>(</w:t>
+      </w:r>
+      <w:r>
+        <w:rPr>
+          <w:rFonts w:ascii="Times New Roman" w:hAnsi="Times New Roman" w:cs="Times New Roman"/>
+          <w:lang w:val="en-US"/>
+        </w:rPr>
+        <w:t>V</w:t>
+      </w:r>
+      <w:r>
+        <w:rPr>
+          <w:rFonts w:ascii="Times New Roman" w:hAnsi="Times New Roman" w:cs="Times New Roman"/>
+          <w:lang w:val="en-US"/>
+        </w:rPr>
+        <w:t>)</w:t>
+      </w:r>
+      <w:r>
+        <w:rPr>
+          <w:rFonts w:ascii="Times New Roman" w:hAnsi="Times New Roman" w:cs="Times New Roman"/>
+          <w:lang w:val="en-US"/>
+        </w:rPr>
+        <w:t>.</w:t>
+      </w:r>
+    </w:p>
+    <w:p>
+      <w:pPr>
+        <w:rPr>
+          <w:rFonts w:ascii="Times New Roman" w:hAnsi="Times New Roman" w:cs="Times New Roman"/>
+          <w:lang w:val="en-US"/>
+        </w:rPr>
+      </w:pPr>
+      <w:r>
+        <w:rPr>
+          <w:rFonts w:ascii="Times New Roman" w:hAnsi="Times New Roman" w:cs="Times New Roman"/>
+          <w:lang w:val="en-US"/>
+        </w:rPr>
+        <w:t>GraphExperiment sets the Number of vertices, edges</w:t>
+      </w:r>
+      <w:r>
+        <w:rPr>
+          <w:rFonts w:ascii="Times New Roman" w:hAnsi="Times New Roman" w:cs="Times New Roman"/>
+          <w:lang w:val="en-US"/>
+        </w:rPr>
+        <w:t>,</w:t>
+      </w:r>
+      <w:r>
+        <w:rPr>
+          <w:rFonts w:ascii="Times New Roman" w:hAnsi="Times New Roman" w:cs="Times New Roman"/>
+          <w:lang w:val="en-US"/>
+        </w:rPr>
+        <w:t xml:space="preserve"> and cost limit for the Graphgen class to create data that will be used to generate </w:t>
+      </w:r>
+      <w:r>
+        <w:rPr>
+          <w:rFonts w:ascii="Times New Roman" w:hAnsi="Times New Roman" w:cs="Times New Roman"/>
+          <w:lang w:val="en-US"/>
+        </w:rPr>
+        <w:t>Graphs</w:t>
+      </w:r>
+      <w:r>
+        <w:rPr>
+          <w:rFonts w:ascii="Times New Roman" w:hAnsi="Times New Roman" w:cs="Times New Roman"/>
+          <w:lang w:val="en-US"/>
+        </w:rPr>
+        <w:t xml:space="preserve"> using the Graph class.</w:t>
+      </w:r>
+      <w:r>
+        <w:rPr>
+          <w:rFonts w:ascii="Times New Roman" w:hAnsi="Times New Roman" w:cs="Times New Roman"/>
+          <w:lang w:val="en-US"/>
+        </w:rPr>
+        <w:t xml:space="preserve"> It also calculates </w:t>
+      </w:r>
+      <w:proofErr w:type="spellStart"/>
+      <w:r>
+        <w:rPr>
+          <w:rFonts w:ascii="Times New Roman" w:hAnsi="Times New Roman" w:cs="Times New Roman"/>
+          <w:lang w:val="en-US"/>
+        </w:rPr>
+        <w:t>Elog</w:t>
+      </w:r>
+      <w:proofErr w:type="spellEnd"/>
+      <w:r>
+        <w:rPr>
+          <w:rFonts w:ascii="Times New Roman" w:hAnsi="Times New Roman" w:cs="Times New Roman"/>
+          <w:lang w:val="en-US"/>
+        </w:rPr>
+        <w:t>(</w:t>
+      </w:r>
+      <w:r>
+        <w:rPr>
+          <w:rFonts w:ascii="Times New Roman" w:hAnsi="Times New Roman" w:cs="Times New Roman"/>
+          <w:lang w:val="en-US"/>
+        </w:rPr>
+        <w:t>V</w:t>
+      </w:r>
+      <w:r>
+        <w:rPr>
+          <w:rFonts w:ascii="Times New Roman" w:hAnsi="Times New Roman" w:cs="Times New Roman"/>
+          <w:lang w:val="en-US"/>
+        </w:rPr>
+        <w:t>)</w:t>
+      </w:r>
+      <w:r>
+        <w:rPr>
+          <w:rFonts w:ascii="Times New Roman" w:hAnsi="Times New Roman" w:cs="Times New Roman"/>
+          <w:lang w:val="en-US"/>
+        </w:rPr>
+        <w:t xml:space="preserve"> and sums the number of operations that will be written to </w:t>
+      </w:r>
+      <w:r>
+        <w:rPr>
+          <w:rFonts w:ascii="Times New Roman" w:hAnsi="Times New Roman" w:cs="Times New Roman"/>
+          <w:lang w:val="en-US"/>
+        </w:rPr>
+        <w:t xml:space="preserve">the </w:t>
+      </w:r>
+      <w:proofErr w:type="spellStart"/>
+      <w:r>
+        <w:rPr>
+          <w:rFonts w:ascii="Times New Roman" w:hAnsi="Times New Roman" w:cs="Times New Roman"/>
+          <w:lang w:val="en-US"/>
+        </w:rPr>
+        <w:t>DataX</w:t>
+      </w:r>
+      <w:proofErr w:type="spellEnd"/>
+      <w:r>
+        <w:rPr>
+          <w:rFonts w:ascii="Times New Roman" w:hAnsi="Times New Roman" w:cs="Times New Roman"/>
+          <w:lang w:val="en-US"/>
+        </w:rPr>
+        <w:t xml:space="preserve"> text file. The class </w:t>
+      </w:r>
+      <w:r>
+        <w:rPr>
+          <w:rFonts w:ascii="Times New Roman" w:hAnsi="Times New Roman" w:cs="Times New Roman"/>
+          <w:lang w:val="en-US"/>
+        </w:rPr>
+        <w:t>generates</w:t>
+      </w:r>
+      <w:r>
+        <w:rPr>
+          <w:rFonts w:ascii="Times New Roman" w:hAnsi="Times New Roman" w:cs="Times New Roman"/>
+          <w:lang w:val="en-US"/>
+        </w:rPr>
+        <w:t xml:space="preserve"> 42 experiments and comp</w:t>
+      </w:r>
+      <w:r>
+        <w:rPr>
+          <w:rFonts w:ascii="Times New Roman" w:hAnsi="Times New Roman" w:cs="Times New Roman"/>
+          <w:lang w:val="en-US"/>
+        </w:rPr>
+        <w:t>ile</w:t>
+      </w:r>
+      <w:r>
+        <w:rPr>
+          <w:rFonts w:ascii="Times New Roman" w:hAnsi="Times New Roman" w:cs="Times New Roman"/>
+          <w:lang w:val="en-US"/>
+        </w:rPr>
+        <w:t>s</w:t>
+      </w:r>
+      <w:r>
+        <w:rPr>
+          <w:rFonts w:ascii="Times New Roman" w:hAnsi="Times New Roman" w:cs="Times New Roman"/>
           <w:lang w:val="en-US"/>
         </w:rPr>
         <w:t xml:space="preserve"> </w:t>
       </w:r>
       <w:r>
         <w:rPr>
-          <w:lang w:val="en-US"/>
-        </w:rPr>
-        <w:t xml:space="preserve">Edges and </w:t>
-      </w:r>
-      <w:r>
-        <w:rPr>
-          <w:lang w:val="en-US"/>
-        </w:rPr>
-        <w:t>costs</w:t>
-      </w:r>
-      <w:r>
-        <w:rPr>
-          <w:lang w:val="en-US"/>
-        </w:rPr>
-        <w:t xml:space="preserve"> associated with each edge.</w:t>
-      </w:r>
-      <w:r>
-        <w:rPr>
+          <w:rFonts w:ascii="Times New Roman" w:hAnsi="Times New Roman" w:cs="Times New Roman"/>
+          <w:lang w:val="en-US"/>
+        </w:rPr>
+        <w:t xml:space="preserve">the results per run into </w:t>
+      </w:r>
+      <w:r>
+        <w:rPr>
+          <w:rFonts w:ascii="Times New Roman" w:hAnsi="Times New Roman" w:cs="Times New Roman"/>
+          <w:lang w:val="en-US"/>
+        </w:rPr>
+        <w:t>a</w:t>
+      </w:r>
+      <w:r>
+        <w:rPr>
+          <w:rFonts w:ascii="Times New Roman" w:hAnsi="Times New Roman" w:cs="Times New Roman"/>
           <w:lang w:val="en-US"/>
         </w:rPr>
         <w:t xml:space="preserve"> </w:t>
       </w:r>
-      <w:r>
-        <w:rPr>
-          <w:lang w:val="en-US"/>
-        </w:rPr>
-        <w:t>Nodes are generated randomly and conditions are put in place to remove the possibility of</w:t>
-      </w:r>
-      <w:r>
-        <w:rPr>
+      <w:proofErr w:type="spellStart"/>
+      <w:r>
+        <w:rPr>
+          <w:rFonts w:ascii="Times New Roman" w:hAnsi="Times New Roman" w:cs="Times New Roman"/>
+          <w:lang w:val="en-US"/>
+        </w:rPr>
+        <w:t>DataX</w:t>
+      </w:r>
+      <w:proofErr w:type="spellEnd"/>
+      <w:r>
+        <w:rPr>
+          <w:rFonts w:ascii="Times New Roman" w:hAnsi="Times New Roman" w:cs="Times New Roman"/>
+          <w:lang w:val="en-US"/>
+        </w:rPr>
+        <w:t xml:space="preserve"> file using different edges and vertices limits.  A total of </w:t>
+      </w:r>
+      <w:r>
+        <w:rPr>
+          <w:rFonts w:ascii="Times New Roman" w:hAnsi="Times New Roman" w:cs="Times New Roman"/>
+          <w:lang w:val="en-US"/>
+        </w:rPr>
+        <w:t xml:space="preserve">2 </w:t>
+      </w:r>
+      <w:r>
+        <w:rPr>
+          <w:rFonts w:ascii="Times New Roman" w:hAnsi="Times New Roman" w:cs="Times New Roman"/>
+          <w:lang w:val="en-US"/>
+        </w:rPr>
+        <w:t>experiments (using</w:t>
+      </w:r>
+      <w:r>
+        <w:rPr>
+          <w:rFonts w:ascii="Times New Roman" w:hAnsi="Times New Roman" w:cs="Times New Roman"/>
+          <w:lang w:val="en-US"/>
+        </w:rPr>
+        <w:t xml:space="preserve"> a set 42 </w:t>
+      </w:r>
+      <w:r>
+        <w:rPr>
+          <w:rFonts w:ascii="Times New Roman" w:hAnsi="Times New Roman" w:cs="Times New Roman"/>
+          <w:lang w:val="en-US"/>
+        </w:rPr>
+        <w:t xml:space="preserve"> parameters </w:t>
+      </w:r>
+      <w:proofErr w:type="spellStart"/>
+      <w:proofErr w:type="gramStart"/>
+      <w:r>
+        <w:rPr>
+          <w:rFonts w:ascii="Times New Roman" w:hAnsi="Times New Roman" w:cs="Times New Roman"/>
+          <w:lang w:val="en-US"/>
+        </w:rPr>
+        <w:t>ie</w:t>
+      </w:r>
+      <w:proofErr w:type="spellEnd"/>
+      <w:proofErr w:type="gramEnd"/>
+      <w:r>
+        <w:rPr>
+          <w:rFonts w:ascii="Times New Roman" w:hAnsi="Times New Roman" w:cs="Times New Roman"/>
           <w:lang w:val="en-US"/>
         </w:rPr>
         <w:t xml:space="preserve"> </w:t>
       </w:r>
       <w:r>
         <w:rPr>
-          <w:lang w:val="en-US"/>
-        </w:rPr>
-        <w:t>generating repeat node</w:t>
-      </w:r>
-      <w:r>
-        <w:rPr>
-          <w:lang w:val="en-US"/>
-        </w:rPr>
-        <w:t>s</w:t>
-      </w:r>
-      <w:r>
-        <w:rPr>
-          <w:lang w:val="en-US"/>
-        </w:rPr>
-        <w:t>. The class also generates a DataX</w:t>
-      </w:r>
-      <w:r>
-        <w:rPr>
-          <w:lang w:val="en-US"/>
-        </w:rPr>
-        <w:t>.txt</w:t>
-      </w:r>
-      <w:r>
-        <w:rPr>
-          <w:lang w:val="en-US"/>
-        </w:rPr>
-        <w:t xml:space="preserve">, where X is the number of the dataset </w:t>
-      </w:r>
-      <w:r>
-        <w:rPr>
-          <w:lang w:val="en-US"/>
-        </w:rPr>
-        <w:t>containing</w:t>
-      </w:r>
-      <w:r>
-        <w:rPr>
-          <w:lang w:val="en-US"/>
-        </w:rPr>
-        <w:t xml:space="preserve"> the number of </w:t>
-      </w:r>
-      <w:proofErr w:type="spellStart"/>
-      <w:r>
-        <w:rPr>
-          <w:lang w:val="en-US"/>
-        </w:rPr>
-        <w:t>vertices</w:t>
-      </w:r>
-      <w:r>
-        <w:rPr>
-          <w:lang w:val="en-US"/>
-        </w:rPr>
-        <w:t>,</w:t>
-      </w:r>
-      <w:r>
-        <w:rPr>
-          <w:lang w:val="en-US"/>
-        </w:rPr>
-        <w:t>edges</w:t>
-      </w:r>
-      <w:proofErr w:type="spellEnd"/>
-      <w:r>
-        <w:rPr>
-          <w:lang w:val="en-US"/>
-        </w:rPr>
-        <w:t>, vertex operation count, edge operation count, Priority queue counts</w:t>
-      </w:r>
-      <w:r>
-        <w:rPr>
-          <w:lang w:val="en-US"/>
-        </w:rPr>
-        <w:t>,</w:t>
-      </w:r>
-      <w:r>
-        <w:rPr>
-          <w:lang w:val="en-US"/>
-        </w:rPr>
-        <w:t xml:space="preserve"> and </w:t>
-      </w:r>
-      <w:proofErr w:type="spellStart"/>
-      <w:r>
-        <w:rPr>
-          <w:lang w:val="en-US"/>
-        </w:rPr>
-        <w:t>ElogV</w:t>
-      </w:r>
-      <w:proofErr w:type="spellEnd"/>
-      <w:r>
-        <w:rPr>
-          <w:lang w:val="en-US"/>
-        </w:rPr>
-        <w:t>.</w:t>
-      </w:r>
-    </w:p>
-    <w:p>
-      <w:pPr>
-        <w:rPr>
-          <w:lang w:val="en-US"/>
-        </w:rPr>
-      </w:pPr>
-      <w:r>
-        <w:rPr>
-          <w:lang w:val="en-US"/>
-        </w:rPr>
-        <w:t>GraphExperiment sets the Number of vertices, edges</w:t>
-      </w:r>
-      <w:r>
-        <w:rPr>
-          <w:lang w:val="en-US"/>
-        </w:rPr>
-        <w:t>,</w:t>
-      </w:r>
-      <w:r>
-        <w:rPr>
-          <w:lang w:val="en-US"/>
-        </w:rPr>
-        <w:t xml:space="preserve"> and cost limit for the Graphgen class to create data that will be used to generate </w:t>
-      </w:r>
-      <w:r>
-        <w:rPr>
-          <w:lang w:val="en-US"/>
-        </w:rPr>
-        <w:t>Graphs</w:t>
-      </w:r>
-      <w:r>
-        <w:rPr>
-          <w:lang w:val="en-US"/>
-        </w:rPr>
-        <w:t xml:space="preserve"> using the Graph class.</w:t>
-      </w:r>
-      <w:r>
-        <w:rPr>
-          <w:lang w:val="en-US"/>
-        </w:rPr>
-        <w:t xml:space="preserve"> It also calculates </w:t>
-      </w:r>
-      <w:proofErr w:type="spellStart"/>
-      <w:r>
-        <w:rPr>
-          <w:lang w:val="en-US"/>
-        </w:rPr>
-        <w:t>ElogV</w:t>
-      </w:r>
-      <w:proofErr w:type="spellEnd"/>
-      <w:r>
-        <w:rPr>
-          <w:lang w:val="en-US"/>
-        </w:rPr>
-        <w:t xml:space="preserve"> and sums the number of operations that will be written to </w:t>
-      </w:r>
-      <w:proofErr w:type="spellStart"/>
-      <w:r>
-        <w:rPr>
-          <w:lang w:val="en-US"/>
-        </w:rPr>
-        <w:t>DataX</w:t>
-      </w:r>
-      <w:proofErr w:type="spellEnd"/>
-      <w:r>
-        <w:rPr>
-          <w:lang w:val="en-US"/>
-        </w:rPr>
-        <w:t xml:space="preserve"> text file. The class </w:t>
-      </w:r>
-      <w:r>
-        <w:rPr>
-          <w:lang w:val="en-US"/>
-        </w:rPr>
-        <w:t>generates</w:t>
-      </w:r>
-      <w:r>
-        <w:rPr>
-          <w:lang w:val="en-US"/>
-        </w:rPr>
-        <w:t xml:space="preserve"> 42 experiments and comp</w:t>
-      </w:r>
-      <w:r>
-        <w:rPr>
-          <w:lang w:val="en-US"/>
-        </w:rPr>
-        <w:t>ile</w:t>
-      </w:r>
-      <w:r>
-        <w:rPr>
-          <w:lang w:val="en-US"/>
-        </w:rPr>
-        <w:t xml:space="preserve">s </w:t>
-      </w:r>
-      <w:r>
-        <w:rPr>
+          <w:rFonts w:ascii="Times New Roman" w:hAnsi="Times New Roman" w:cs="Times New Roman"/>
+          <w:lang w:val="en-US"/>
+        </w:rPr>
+        <w:t>Vertex</w:t>
+      </w:r>
+      <w:r>
+        <w:rPr>
+          <w:rFonts w:ascii="Times New Roman" w:hAnsi="Times New Roman" w:cs="Times New Roman"/>
+          <w:lang w:val="en-US"/>
+        </w:rPr>
+        <w:t xml:space="preserve"> and Edge number) to test the different graphs that can be made by the Dijkstra shortest path method in Graphs</w:t>
+      </w:r>
+      <w:r>
+        <w:rPr>
+          <w:rFonts w:ascii="Times New Roman" w:hAnsi="Times New Roman" w:cs="Times New Roman"/>
           <w:lang w:val="en-US"/>
         </w:rPr>
         <w:t xml:space="preserve"> </w:t>
       </w:r>
       <w:r>
         <w:rPr>
-          <w:lang w:val="en-US"/>
-        </w:rPr>
-        <w:t xml:space="preserve">the results per run into </w:t>
-      </w:r>
-      <w:r>
-        <w:rPr>
-          <w:lang w:val="en-US"/>
-        </w:rPr>
-        <w:t>a</w:t>
-      </w:r>
-      <w:r>
-        <w:rPr>
-          <w:lang w:val="en-US"/>
-        </w:rPr>
-        <w:t xml:space="preserve"> </w:t>
-      </w:r>
-      <w:proofErr w:type="spellStart"/>
-      <w:r>
-        <w:rPr>
-          <w:lang w:val="en-US"/>
-        </w:rPr>
-        <w:t>DataX</w:t>
-      </w:r>
-      <w:proofErr w:type="spellEnd"/>
-      <w:r>
-        <w:rPr>
-          <w:lang w:val="en-US"/>
-        </w:rPr>
-        <w:t xml:space="preserve"> file using different edges and vertices limits.  A total of 4 experiments (using</w:t>
-      </w:r>
-      <w:r>
-        <w:rPr>
-          <w:lang w:val="en-US"/>
-        </w:rPr>
-        <w:t xml:space="preserve"> a set 42 </w:t>
-      </w:r>
-      <w:r>
-        <w:rPr>
-          <w:lang w:val="en-US"/>
-        </w:rPr>
-        <w:t xml:space="preserve"> parameters </w:t>
-      </w:r>
-      <w:proofErr w:type="spellStart"/>
-      <w:r>
-        <w:rPr>
-          <w:lang w:val="en-US"/>
-        </w:rPr>
-        <w:t>ie</w:t>
-      </w:r>
-      <w:proofErr w:type="spellEnd"/>
-      <w:r>
-        <w:rPr>
-          <w:lang w:val="en-US"/>
-        </w:rPr>
-        <w:t xml:space="preserve"> </w:t>
-      </w:r>
-      <w:r>
-        <w:rPr>
-          <w:lang w:val="en-US"/>
-        </w:rPr>
-        <w:t>Vertex</w:t>
-      </w:r>
-      <w:r>
-        <w:rPr>
-          <w:lang w:val="en-US"/>
-        </w:rPr>
-        <w:t xml:space="preserve"> and Edge number) to test the different graphs that can be made by the Dijkstra shortest path method in Graphs</w:t>
-      </w:r>
-      <w:r>
-        <w:rPr>
-          <w:lang w:val="en-US"/>
-        </w:rPr>
-        <w:t xml:space="preserve"> </w:t>
-      </w:r>
-      <w:r>
-        <w:rPr>
+          <w:rFonts w:ascii="Times New Roman" w:hAnsi="Times New Roman" w:cs="Times New Roman"/>
           <w:lang w:val="en-US"/>
         </w:rPr>
         <w:t>were run.</w:t>
@@ -490,6 +756,7 @@
     <w:p>
       <w:pPr>
         <w:rPr>
+          <w:rFonts w:ascii="Times New Roman" w:hAnsi="Times New Roman" w:cs="Times New Roman"/>
           <w:lang w:val="en-US"/>
         </w:rPr>
       </w:pPr>
@@ -498,11 +765,29 @@
       <w:pPr>
         <w:pStyle w:val="Heading1"/>
         <w:rPr>
-          <w:lang w:val="en-US"/>
-        </w:rPr>
-      </w:pPr>
-      <w:r>
-        <w:rPr>
+          <w:rFonts w:ascii="Times New Roman" w:hAnsi="Times New Roman" w:cs="Times New Roman"/>
+          <w:b/>
+          <w:bCs/>
+          <w:color w:val="000000" w:themeColor="text1"/>
+          <w:lang w:val="en-US"/>
+        </w:rPr>
+      </w:pPr>
+      <w:r>
+        <w:rPr>
+          <w:rFonts w:ascii="Times New Roman" w:hAnsi="Times New Roman" w:cs="Times New Roman"/>
+          <w:b/>
+          <w:bCs/>
+          <w:color w:val="000000" w:themeColor="text1"/>
+          <w:lang w:val="en-US"/>
+        </w:rPr>
+        <w:t xml:space="preserve">2. </w:t>
+      </w:r>
+      <w:r>
+        <w:rPr>
+          <w:rFonts w:ascii="Times New Roman" w:hAnsi="Times New Roman" w:cs="Times New Roman"/>
+          <w:b/>
+          <w:bCs/>
+          <w:color w:val="000000" w:themeColor="text1"/>
           <w:lang w:val="en-US"/>
         </w:rPr>
         <w:t>Experiment Description</w:t>
@@ -511,6 +796,7 @@
     <w:p>
       <w:pPr>
         <w:rPr>
+          <w:rFonts w:ascii="Times New Roman" w:hAnsi="Times New Roman" w:cs="Times New Roman"/>
           <w:lang w:val="en-US"/>
         </w:rPr>
       </w:pPr>
@@ -521,7 +807,6 @@
         <w:shd w:val="clear" w:color="auto" w:fill="FFFFFF"/>
         <w:spacing w:before="0" w:beforeAutospacing="0" w:after="150" w:afterAutospacing="0"/>
         <w:rPr>
-          <w:rFonts w:ascii="Open Sans" w:hAnsi="Open Sans" w:cs="Open Sans"/>
           <w:color w:val="333435"/>
           <w:sz w:val="21"/>
           <w:szCs w:val="21"/>
@@ -529,7 +814,6 @@
       </w:pPr>
       <w:r>
         <w:rPr>
-          <w:rFonts w:ascii="Open Sans" w:hAnsi="Open Sans" w:cs="Open Sans"/>
           <w:color w:val="333435"/>
           <w:sz w:val="21"/>
           <w:szCs w:val="21"/>
@@ -538,7 +822,6 @@
       </w:r>
       <w:r>
         <w:rPr>
-          <w:rFonts w:ascii="Open Sans" w:hAnsi="Open Sans" w:cs="Open Sans"/>
           <w:color w:val="333435"/>
           <w:sz w:val="21"/>
           <w:szCs w:val="21"/>
@@ -547,7 +830,6 @@
       </w:r>
       <w:r>
         <w:rPr>
-          <w:rFonts w:ascii="Open Sans" w:hAnsi="Open Sans" w:cs="Open Sans"/>
           <w:color w:val="333435"/>
           <w:sz w:val="21"/>
           <w:szCs w:val="21"/>
@@ -556,7 +838,6 @@
       </w:r>
       <w:r>
         <w:rPr>
-          <w:rFonts w:ascii="Open Sans" w:hAnsi="Open Sans" w:cs="Open Sans"/>
           <w:color w:val="333435"/>
           <w:sz w:val="21"/>
           <w:szCs w:val="21"/>
@@ -565,7 +846,6 @@
       </w:r>
       <w:r>
         <w:rPr>
-          <w:rFonts w:ascii="Open Sans" w:hAnsi="Open Sans" w:cs="Open Sans"/>
           <w:color w:val="333435"/>
           <w:sz w:val="21"/>
           <w:szCs w:val="21"/>
@@ -574,7 +854,6 @@
       </w:r>
       <w:r>
         <w:rPr>
-          <w:rFonts w:ascii="Open Sans" w:hAnsi="Open Sans" w:cs="Open Sans"/>
           <w:color w:val="333435"/>
           <w:sz w:val="21"/>
           <w:szCs w:val="21"/>
@@ -583,7 +862,6 @@
       </w:r>
       <w:r>
         <w:rPr>
-          <w:rFonts w:ascii="Open Sans" w:hAnsi="Open Sans" w:cs="Open Sans"/>
           <w:color w:val="333435"/>
           <w:sz w:val="21"/>
           <w:szCs w:val="21"/>
@@ -597,7 +875,6 @@
         <w:shd w:val="clear" w:color="auto" w:fill="FFFFFF"/>
         <w:spacing w:before="0" w:beforeAutospacing="0" w:after="150" w:afterAutospacing="0"/>
         <w:rPr>
-          <w:rFonts w:ascii="Open Sans" w:hAnsi="Open Sans" w:cs="Open Sans"/>
           <w:color w:val="333435"/>
           <w:sz w:val="21"/>
           <w:szCs w:val="21"/>
@@ -605,7 +882,6 @@
       </w:pPr>
       <w:r>
         <w:rPr>
-          <w:rFonts w:ascii="Open Sans" w:hAnsi="Open Sans" w:cs="Open Sans"/>
           <w:color w:val="333435"/>
           <w:sz w:val="21"/>
           <w:szCs w:val="21"/>
@@ -614,7 +890,6 @@
       </w:r>
       <w:r>
         <w:rPr>
-          <w:rFonts w:ascii="Open Sans" w:hAnsi="Open Sans" w:cs="Open Sans"/>
           <w:color w:val="333435"/>
           <w:sz w:val="21"/>
           <w:szCs w:val="21"/>
@@ -628,7 +903,6 @@
         <w:shd w:val="clear" w:color="auto" w:fill="FFFFFF"/>
         <w:spacing w:before="0" w:beforeAutospacing="0" w:after="150" w:afterAutospacing="0"/>
         <w:rPr>
-          <w:rFonts w:ascii="Open Sans" w:hAnsi="Open Sans" w:cs="Open Sans"/>
           <w:color w:val="333435"/>
           <w:sz w:val="21"/>
           <w:szCs w:val="21"/>
@@ -636,7 +910,6 @@
       </w:pPr>
       <w:r>
         <w:rPr>
-          <w:rFonts w:ascii="Open Sans" w:hAnsi="Open Sans" w:cs="Open Sans"/>
           <w:color w:val="333435"/>
           <w:sz w:val="21"/>
           <w:szCs w:val="21"/>
@@ -645,7 +918,6 @@
       </w:r>
       <w:r>
         <w:rPr>
-          <w:rFonts w:ascii="Open Sans" w:hAnsi="Open Sans" w:cs="Open Sans"/>
           <w:color w:val="333435"/>
           <w:sz w:val="21"/>
           <w:szCs w:val="21"/>
@@ -654,7 +926,6 @@
       </w:r>
       <w:r>
         <w:rPr>
-          <w:rFonts w:ascii="Open Sans" w:hAnsi="Open Sans" w:cs="Open Sans"/>
           <w:color w:val="333435"/>
           <w:sz w:val="21"/>
           <w:szCs w:val="21"/>
@@ -666,9 +937,8 @@
       <w:pPr>
         <w:pStyle w:val="NormalWeb"/>
         <w:shd w:val="clear" w:color="auto" w:fill="FFFFFF"/>
-        <w:spacing w:before="0" w:beforeAutospacing="0" w:after="150" w:afterAutospacing="0"/>
-        <w:rPr>
-          <w:rFonts w:ascii="Open Sans" w:hAnsi="Open Sans" w:cs="Open Sans"/>
+        <w:spacing w:after="150"/>
+        <w:rPr>
           <w:color w:val="333435"/>
           <w:sz w:val="21"/>
           <w:szCs w:val="21"/>
@@ -677,7 +947,6 @@
       <w:proofErr w:type="spellStart"/>
       <w:r>
         <w:rPr>
-          <w:rFonts w:ascii="Open Sans" w:hAnsi="Open Sans" w:cs="Open Sans"/>
           <w:color w:val="333435"/>
           <w:sz w:val="21"/>
           <w:szCs w:val="21"/>
@@ -687,7 +956,6 @@
       <w:proofErr w:type="spellEnd"/>
       <w:r>
         <w:rPr>
-          <w:rFonts w:ascii="Open Sans" w:hAnsi="Open Sans" w:cs="Open Sans"/>
           <w:color w:val="333435"/>
           <w:sz w:val="21"/>
           <w:szCs w:val="21"/>
@@ -697,7 +965,6 @@
       <w:proofErr w:type="spellStart"/>
       <w:r>
         <w:rPr>
-          <w:rFonts w:ascii="Open Sans" w:hAnsi="Open Sans" w:cs="Open Sans"/>
           <w:color w:val="333435"/>
           <w:sz w:val="21"/>
           <w:szCs w:val="21"/>
@@ -707,7 +974,6 @@
       <w:proofErr w:type="spellEnd"/>
       <w:r>
         <w:rPr>
-          <w:rFonts w:ascii="Open Sans" w:hAnsi="Open Sans" w:cs="Open Sans"/>
           <w:color w:val="333435"/>
           <w:sz w:val="21"/>
           <w:szCs w:val="21"/>
@@ -717,7 +983,6 @@
       <w:proofErr w:type="spellStart"/>
       <w:r>
         <w:rPr>
-          <w:rFonts w:ascii="Open Sans" w:hAnsi="Open Sans" w:cs="Open Sans"/>
           <w:color w:val="333435"/>
           <w:sz w:val="21"/>
           <w:szCs w:val="21"/>
@@ -727,7 +992,6 @@
       <w:proofErr w:type="spellEnd"/>
       <w:r>
         <w:rPr>
-          <w:rFonts w:ascii="Open Sans" w:hAnsi="Open Sans" w:cs="Open Sans"/>
           <w:color w:val="333435"/>
           <w:sz w:val="21"/>
           <w:szCs w:val="21"/>
@@ -736,7 +1000,6 @@
       </w:r>
       <w:r>
         <w:rPr>
-          <w:rFonts w:ascii="Open Sans" w:hAnsi="Open Sans" w:cs="Open Sans"/>
           <w:color w:val="333435"/>
           <w:sz w:val="21"/>
           <w:szCs w:val="21"/>
@@ -745,7 +1008,6 @@
       </w:r>
       <w:r>
         <w:rPr>
-          <w:rFonts w:ascii="Open Sans" w:hAnsi="Open Sans" w:cs="Open Sans"/>
           <w:color w:val="333435"/>
           <w:sz w:val="21"/>
           <w:szCs w:val="21"/>
@@ -754,7 +1016,6 @@
       </w:r>
       <w:r>
         <w:rPr>
-          <w:rFonts w:ascii="Open Sans" w:hAnsi="Open Sans" w:cs="Open Sans"/>
           <w:color w:val="333435"/>
           <w:sz w:val="21"/>
           <w:szCs w:val="21"/>
@@ -763,7 +1024,6 @@
       </w:r>
       <w:r>
         <w:rPr>
-          <w:rFonts w:ascii="Open Sans" w:hAnsi="Open Sans" w:cs="Open Sans"/>
           <w:color w:val="333435"/>
           <w:sz w:val="21"/>
           <w:szCs w:val="21"/>
@@ -772,7 +1032,6 @@
       </w:r>
       <w:r>
         <w:rPr>
-          <w:rFonts w:ascii="Open Sans" w:hAnsi="Open Sans" w:cs="Open Sans"/>
           <w:color w:val="333435"/>
           <w:sz w:val="21"/>
           <w:szCs w:val="21"/>
@@ -781,7 +1040,6 @@
       </w:r>
       <w:r>
         <w:rPr>
-          <w:rFonts w:ascii="Open Sans" w:hAnsi="Open Sans" w:cs="Open Sans"/>
           <w:color w:val="333435"/>
           <w:sz w:val="21"/>
           <w:szCs w:val="21"/>
@@ -791,7 +1049,6 @@
       <w:proofErr w:type="spellStart"/>
       <w:r>
         <w:rPr>
-          <w:rFonts w:ascii="Open Sans" w:hAnsi="Open Sans" w:cs="Open Sans"/>
           <w:color w:val="333435"/>
           <w:sz w:val="21"/>
           <w:szCs w:val="21"/>
@@ -801,78 +1058,110 @@
       <w:proofErr w:type="spellEnd"/>
       <w:r>
         <w:rPr>
-          <w:rFonts w:ascii="Open Sans" w:hAnsi="Open Sans" w:cs="Open Sans"/>
           <w:color w:val="333435"/>
           <w:sz w:val="21"/>
           <w:szCs w:val="21"/>
         </w:rPr>
-        <w:t xml:space="preserve"> was increased by 1 </w:t>
-      </w:r>
-      <w:r>
-        <w:rPr>
-          <w:rFonts w:ascii="Open Sans" w:hAnsi="Open Sans" w:cs="Open Sans"/>
+        <w:t xml:space="preserve"> was increased by</w:t>
+      </w:r>
+      <w:r>
+        <w:rPr>
+          <w:color w:val="CCCCCC"/>
+          <w:sz w:val="21"/>
+          <w:szCs w:val="21"/>
+        </w:rPr>
+        <w:t xml:space="preserve"> </w:t>
+      </w:r>
+      <w:r>
+        <w:rPr>
           <w:color w:val="333435"/>
           <w:sz w:val="21"/>
           <w:szCs w:val="21"/>
         </w:rPr>
-        <w:t>every time</w:t>
-      </w:r>
-      <w:r>
-        <w:rPr>
-          <w:rFonts w:ascii="Open Sans" w:hAnsi="Open Sans" w:cs="Open Sans"/>
+        <w:t>(Math.log(</w:t>
+      </w:r>
+      <w:proofErr w:type="spellStart"/>
+      <w:r>
+        <w:rPr>
           <w:color w:val="333435"/>
           <w:sz w:val="21"/>
           <w:szCs w:val="21"/>
         </w:rPr>
-        <w:t xml:space="preserve"> a </w:t>
-      </w:r>
-      <w:r>
-        <w:rPr>
-          <w:rFonts w:ascii="Open Sans" w:hAnsi="Open Sans" w:cs="Open Sans"/>
+        <w:t>pq.size</w:t>
+      </w:r>
+      <w:proofErr w:type="spellEnd"/>
+      <w:r>
+        <w:rPr>
           <w:color w:val="333435"/>
           <w:sz w:val="21"/>
           <w:szCs w:val="21"/>
         </w:rPr>
-        <w:t xml:space="preserve">priority queue operation </w:t>
-      </w:r>
-      <w:proofErr w:type="spellStart"/>
-      <w:r>
-        <w:rPr>
-          <w:rFonts w:ascii="Open Sans" w:hAnsi="Open Sans" w:cs="Open Sans"/>
+        <w:t>()))/Math.log(2)</w:t>
+      </w:r>
+      <w:r>
+        <w:rPr>
           <w:color w:val="333435"/>
           <w:sz w:val="21"/>
           <w:szCs w:val="21"/>
         </w:rPr>
-        <w:t>occurred.The</w:t>
-      </w:r>
-      <w:proofErr w:type="spellEnd"/>
-      <w:r>
-        <w:rPr>
-          <w:rFonts w:ascii="Open Sans" w:hAnsi="Open Sans" w:cs="Open Sans"/>
+        <w:t xml:space="preserve"> </w:t>
+      </w:r>
+      <w:r>
+        <w:rPr>
           <w:color w:val="333435"/>
           <w:sz w:val="21"/>
           <w:szCs w:val="21"/>
         </w:rPr>
-        <w:t xml:space="preserve"> sum of these operations led to the Operations variable that was compared to </w:t>
-      </w:r>
-      <w:proofErr w:type="spellStart"/>
-      <w:r>
-        <w:rPr>
-          <w:rFonts w:ascii="Open Sans" w:hAnsi="Open Sans" w:cs="Open Sans"/>
+        <w:t>every time</w:t>
+      </w:r>
+      <w:r>
+        <w:rPr>
           <w:color w:val="333435"/>
           <w:sz w:val="21"/>
           <w:szCs w:val="21"/>
         </w:rPr>
-        <w:t>Elog</w:t>
-      </w:r>
-      <w:proofErr w:type="spellEnd"/>
-      <w:r>
-        <w:rPr>
-          <w:rFonts w:ascii="Open Sans" w:hAnsi="Open Sans" w:cs="Open Sans"/>
+        <w:t xml:space="preserve"> a </w:t>
+      </w:r>
+      <w:r>
+        <w:rPr>
           <w:color w:val="333435"/>
           <w:sz w:val="21"/>
           <w:szCs w:val="21"/>
         </w:rPr>
+        <w:t>priority queue operation occurred.</w:t>
+      </w:r>
+      <w:r>
+        <w:rPr>
+          <w:color w:val="333435"/>
+          <w:sz w:val="21"/>
+          <w:szCs w:val="21"/>
+        </w:rPr>
+        <w:t xml:space="preserve"> </w:t>
+      </w:r>
+      <w:r>
+        <w:rPr>
+          <w:color w:val="333435"/>
+          <w:sz w:val="21"/>
+          <w:szCs w:val="21"/>
+        </w:rPr>
+        <w:t xml:space="preserve">The sum of these operations led to the Operations variable that was compared to </w:t>
+      </w:r>
+      <w:proofErr w:type="spellStart"/>
+      <w:r>
+        <w:rPr>
+          <w:color w:val="333435"/>
+          <w:sz w:val="21"/>
+          <w:szCs w:val="21"/>
+        </w:rPr>
+        <w:t>Elog</w:t>
+      </w:r>
+      <w:proofErr w:type="spellEnd"/>
+      <w:r>
+        <w:rPr>
+          <w:color w:val="333435"/>
+          <w:sz w:val="21"/>
+          <w:szCs w:val="21"/>
+        </w:rPr>
         <w:t>(V).</w:t>
       </w:r>
     </w:p>
@@ -882,7 +1171,6 @@
         <w:shd w:val="clear" w:color="auto" w:fill="FFFFFF"/>
         <w:spacing w:before="0" w:beforeAutospacing="0" w:after="150" w:afterAutospacing="0"/>
         <w:rPr>
-          <w:rFonts w:ascii="Open Sans" w:hAnsi="Open Sans" w:cs="Open Sans"/>
           <w:color w:val="333435"/>
           <w:sz w:val="21"/>
           <w:szCs w:val="21"/>
@@ -893,20 +1181,23 @@
       <w:pPr>
         <w:pStyle w:val="Heading1"/>
         <w:rPr>
-          <w:lang w:val="en-US"/>
-        </w:rPr>
-      </w:pPr>
-    </w:p>
-    <w:p>
-      <w:pPr>
-        <w:rPr>
-          <w:lang w:val="en-US"/>
-        </w:rPr>
-      </w:pPr>
-    </w:p>
-    <w:p>
-      <w:pPr>
-        <w:rPr>
+          <w:rFonts w:ascii="Times New Roman" w:hAnsi="Times New Roman" w:cs="Times New Roman"/>
+          <w:lang w:val="en-US"/>
+        </w:rPr>
+      </w:pPr>
+    </w:p>
+    <w:p>
+      <w:pPr>
+        <w:rPr>
+          <w:rFonts w:ascii="Times New Roman" w:hAnsi="Times New Roman" w:cs="Times New Roman"/>
+          <w:lang w:val="en-US"/>
+        </w:rPr>
+      </w:pPr>
+    </w:p>
+    <w:p>
+      <w:pPr>
+        <w:rPr>
+          <w:rFonts w:ascii="Times New Roman" w:hAnsi="Times New Roman" w:cs="Times New Roman"/>
           <w:lang w:val="en-US"/>
         </w:rPr>
       </w:pPr>
@@ -915,29 +1206,59 @@
       <w:pPr>
         <w:pStyle w:val="Heading1"/>
         <w:rPr>
-          <w:lang w:val="en-US"/>
-        </w:rPr>
-      </w:pPr>
-      <w:r>
-        <w:rPr>
-          <w:lang w:val="en-US"/>
-        </w:rPr>
-        <w:t>2.</w:t>
-      </w:r>
-      <w:r>
-        <w:rPr>
+          <w:rFonts w:ascii="Times New Roman" w:hAnsi="Times New Roman" w:cs="Times New Roman"/>
+          <w:b/>
+          <w:bCs/>
+          <w:color w:val="000000" w:themeColor="text1"/>
+          <w:lang w:val="en-US"/>
+        </w:rPr>
+      </w:pPr>
+      <w:r>
+        <w:rPr>
+          <w:rFonts w:ascii="Times New Roman" w:hAnsi="Times New Roman" w:cs="Times New Roman"/>
+          <w:b/>
+          <w:bCs/>
+          <w:color w:val="000000" w:themeColor="text1"/>
+          <w:lang w:val="en-US"/>
+        </w:rPr>
+        <w:t>3</w:t>
+      </w:r>
+      <w:r>
+        <w:rPr>
+          <w:rFonts w:ascii="Times New Roman" w:hAnsi="Times New Roman" w:cs="Times New Roman"/>
+          <w:b/>
+          <w:bCs/>
+          <w:color w:val="000000" w:themeColor="text1"/>
+          <w:lang w:val="en-US"/>
+        </w:rPr>
+        <w:t>.</w:t>
+      </w:r>
+      <w:r>
+        <w:rPr>
+          <w:rFonts w:ascii="Times New Roman" w:hAnsi="Times New Roman" w:cs="Times New Roman"/>
+          <w:b/>
+          <w:bCs/>
+          <w:color w:val="000000" w:themeColor="text1"/>
           <w:lang w:val="en-US"/>
         </w:rPr>
         <w:t xml:space="preserve"> </w:t>
       </w:r>
       <w:r>
         <w:rPr>
+          <w:rFonts w:ascii="Times New Roman" w:hAnsi="Times New Roman" w:cs="Times New Roman"/>
+          <w:b/>
+          <w:bCs/>
+          <w:color w:val="000000" w:themeColor="text1"/>
           <w:lang w:val="en-US"/>
         </w:rPr>
         <w:t xml:space="preserve">DATA and </w:t>
       </w:r>
       <w:r>
         <w:rPr>
+          <w:rFonts w:ascii="Times New Roman" w:hAnsi="Times New Roman" w:cs="Times New Roman"/>
+          <w:b/>
+          <w:bCs/>
+          <w:color w:val="000000" w:themeColor="text1"/>
           <w:lang w:val="en-US"/>
         </w:rPr>
         <w:t>RESULTS</w:t>
@@ -949,26 +1270,38 @@
           <w:lang w:val="en-US"/>
         </w:rPr>
       </w:pPr>
-      <w:r>
-        <w:rPr>
+    </w:p>
+    <w:p>
+      <w:pPr>
+        <w:rPr>
+          <w:rFonts w:ascii="Times New Roman" w:hAnsi="Times New Roman" w:cs="Times New Roman"/>
+          <w:lang w:val="en-US"/>
+        </w:rPr>
+      </w:pPr>
+      <w:r>
+        <w:rPr>
+          <w:rFonts w:ascii="Times New Roman" w:hAnsi="Times New Roman" w:cs="Times New Roman"/>
           <w:lang w:val="en-US"/>
         </w:rPr>
         <w:t>2</w:t>
       </w:r>
       <w:r>
         <w:rPr>
+          <w:rFonts w:ascii="Times New Roman" w:hAnsi="Times New Roman" w:cs="Times New Roman"/>
           <w:lang w:val="en-US"/>
         </w:rPr>
         <w:t xml:space="preserve"> files of Data</w:t>
       </w:r>
       <w:r>
         <w:rPr>
+          <w:rFonts w:ascii="Times New Roman" w:hAnsi="Times New Roman" w:cs="Times New Roman"/>
           <w:lang w:val="en-US"/>
         </w:rPr>
         <w:t>X.txt</w:t>
       </w:r>
       <w:r>
         <w:rPr>
+          <w:rFonts w:ascii="Times New Roman" w:hAnsi="Times New Roman" w:cs="Times New Roman"/>
           <w:lang w:val="en-US"/>
         </w:rPr>
         <w:t xml:space="preserve"> were generated. The following graphs show the results for each run.</w:t>
@@ -977,17 +1310,20 @@
     <w:p>
       <w:pPr>
         <w:rPr>
-          <w:lang w:val="en-US"/>
-        </w:rPr>
-      </w:pPr>
-      <w:r>
-        <w:rPr>
+          <w:rFonts w:ascii="Times New Roman" w:hAnsi="Times New Roman" w:cs="Times New Roman"/>
+          <w:lang w:val="en-US"/>
+        </w:rPr>
+      </w:pPr>
+      <w:r>
+        <w:rPr>
+          <w:rFonts w:ascii="Times New Roman" w:hAnsi="Times New Roman" w:cs="Times New Roman"/>
           <w:lang w:val="en-US"/>
         </w:rPr>
         <w:t xml:space="preserve">.The </w:t>
       </w:r>
       <w:r>
         <w:rPr>
+          <w:rFonts w:ascii="Times New Roman" w:hAnsi="Times New Roman" w:cs="Times New Roman"/>
           <w:lang w:val="en-US"/>
         </w:rPr>
         <w:t xml:space="preserve"> experiment used the following edge and vertex pairs:</w:t>
@@ -996,9 +1332,13 @@
     <w:p>
       <w:pPr>
         <w:keepNext/>
-      </w:pPr>
-      <w:r>
-        <w:rPr>
+        <w:rPr>
+          <w:rFonts w:ascii="Times New Roman" w:hAnsi="Times New Roman" w:cs="Times New Roman"/>
+        </w:rPr>
+      </w:pPr>
+      <w:r>
+        <w:rPr>
+          <w:rFonts w:ascii="Times New Roman" w:hAnsi="Times New Roman" w:cs="Times New Roman"/>
           <w:noProof/>
           <w:lang w:val="en-US"/>
         </w:rPr>
@@ -1049,26 +1389,58 @@
       <w:pPr>
         <w:pStyle w:val="Caption"/>
         <w:rPr>
+          <w:rFonts w:ascii="Times New Roman" w:hAnsi="Times New Roman" w:cs="Times New Roman"/>
           <w:b/>
           <w:bCs/>
         </w:rPr>
       </w:pPr>
       <w:r>
+        <w:rPr>
+          <w:rFonts w:ascii="Times New Roman" w:hAnsi="Times New Roman" w:cs="Times New Roman"/>
+        </w:rPr>
         <w:t xml:space="preserve">Figure </w:t>
       </w:r>
-      <w:fldSimple w:instr=" SEQ Figure \* ARABIC ">
-        <w:r>
-          <w:rPr>
-            <w:noProof/>
-          </w:rPr>
-          <w:t>1</w:t>
-        </w:r>
-      </w:fldSimple>
-      <w:r>
+      <w:r>
+        <w:rPr>
+          <w:rFonts w:ascii="Times New Roman" w:hAnsi="Times New Roman" w:cs="Times New Roman"/>
+        </w:rPr>
+        <w:fldChar w:fldCharType="begin"/>
+      </w:r>
+      <w:r>
+        <w:rPr>
+          <w:rFonts w:ascii="Times New Roman" w:hAnsi="Times New Roman" w:cs="Times New Roman"/>
+        </w:rPr>
+        <w:instrText xml:space="preserve"> SEQ Figure \* ARABIC </w:instrText>
+      </w:r>
+      <w:r>
+        <w:rPr>
+          <w:rFonts w:ascii="Times New Roman" w:hAnsi="Times New Roman" w:cs="Times New Roman"/>
+        </w:rPr>
+        <w:fldChar w:fldCharType="separate"/>
+      </w:r>
+      <w:r>
+        <w:rPr>
+          <w:rFonts w:ascii="Times New Roman" w:hAnsi="Times New Roman" w:cs="Times New Roman"/>
+          <w:noProof/>
+        </w:rPr>
+        <w:t>1</w:t>
+      </w:r>
+      <w:r>
+        <w:rPr>
+          <w:rFonts w:ascii="Times New Roman" w:hAnsi="Times New Roman" w:cs="Times New Roman"/>
+          <w:noProof/>
+        </w:rPr>
+        <w:fldChar w:fldCharType="end"/>
+      </w:r>
+      <w:r>
+        <w:rPr>
+          <w:rFonts w:ascii="Times New Roman" w:hAnsi="Times New Roman" w:cs="Times New Roman"/>
+        </w:rPr>
         <w:t xml:space="preserve">- </w:t>
       </w:r>
       <w:r>
         <w:rPr>
+          <w:rFonts w:ascii="Times New Roman" w:hAnsi="Times New Roman" w:cs="Times New Roman"/>
           <w:b/>
           <w:bCs/>
         </w:rPr>
@@ -1076,114 +1448,253 @@
       </w:r>
       <w:r>
         <w:rPr>
+          <w:rFonts w:ascii="Times New Roman" w:hAnsi="Times New Roman" w:cs="Times New Roman"/>
           <w:b/>
           <w:bCs/>
         </w:rPr>
-        <w:t xml:space="preserve"> pairs of V and E for different sets of V:</w:t>
-      </w:r>
-      <w:r>
-        <w:rPr>
+        <w:t xml:space="preserve"> pairs of V and E for different sets of </w:t>
+      </w:r>
+      <w:proofErr w:type="gramStart"/>
+      <w:r>
+        <w:rPr>
+          <w:rFonts w:ascii="Times New Roman" w:hAnsi="Times New Roman" w:cs="Times New Roman"/>
           <w:b/>
           <w:bCs/>
         </w:rPr>
-        <w:t xml:space="preserve"> </w:t>
-      </w:r>
-      <w:r>
-        <w:rPr>
+        <w:t>V</w:t>
+      </w:r>
+      <w:proofErr w:type="gramEnd"/>
+      <w:r>
+        <w:rPr>
+          <w:rFonts w:ascii="Times New Roman" w:hAnsi="Times New Roman" w:cs="Times New Roman"/>
           <w:b/>
           <w:bCs/>
         </w:rPr>
+        <w:t>:</w:t>
+      </w:r>
+      <w:r>
+        <w:rPr>
+          <w:rFonts w:ascii="Times New Roman" w:hAnsi="Times New Roman" w:cs="Times New Roman"/>
+          <w:b/>
+          <w:bCs/>
+        </w:rPr>
+        <w:t xml:space="preserve"> </w:t>
+      </w:r>
+      <w:r>
+        <w:rPr>
+          <w:rFonts w:ascii="Times New Roman" w:hAnsi="Times New Roman" w:cs="Times New Roman"/>
+          <w:b/>
+          <w:bCs/>
+        </w:rPr>
         <w:t>Uniformly distributed Edges</w:t>
       </w:r>
     </w:p>
     <w:p>
-      <w:r>
+      <w:pPr>
+        <w:rPr>
+          <w:rFonts w:ascii="Times New Roman" w:hAnsi="Times New Roman" w:cs="Times New Roman"/>
+        </w:rPr>
+      </w:pPr>
+      <w:r>
+        <w:rPr>
+          <w:rFonts w:ascii="Times New Roman" w:hAnsi="Times New Roman" w:cs="Times New Roman"/>
+        </w:rPr>
         <w:t>1</w:t>
       </w:r>
       <w:r>
         <w:rPr>
+          <w:rFonts w:ascii="Times New Roman" w:hAnsi="Times New Roman" w:cs="Times New Roman"/>
           <w:vertAlign w:val="superscript"/>
         </w:rPr>
         <w:t>st</w:t>
       </w:r>
       <w:r>
-        <w:t xml:space="preserve"> run </w:t>
-      </w:r>
-    </w:p>
-    <w:p>
-      <w:r>
+        <w:rPr>
+          <w:rFonts w:ascii="Times New Roman" w:hAnsi="Times New Roman" w:cs="Times New Roman"/>
+        </w:rPr>
+        <w:t xml:space="preserve"> </w:t>
+      </w:r>
+      <w:proofErr w:type="gramStart"/>
+      <w:r>
+        <w:rPr>
+          <w:rFonts w:ascii="Times New Roman" w:hAnsi="Times New Roman" w:cs="Times New Roman"/>
+        </w:rPr>
+        <w:t>run</w:t>
+      </w:r>
+      <w:proofErr w:type="gramEnd"/>
+      <w:r>
+        <w:rPr>
+          <w:rFonts w:ascii="Times New Roman" w:hAnsi="Times New Roman" w:cs="Times New Roman"/>
+        </w:rPr>
+        <w:t xml:space="preserve"> </w:t>
+      </w:r>
+    </w:p>
+    <w:p>
+      <w:pPr>
+        <w:rPr>
+          <w:rFonts w:ascii="Times New Roman" w:hAnsi="Times New Roman" w:cs="Times New Roman"/>
+        </w:rPr>
+      </w:pPr>
+      <w:r>
+        <w:rPr>
+          <w:rFonts w:ascii="Times New Roman" w:hAnsi="Times New Roman" w:cs="Times New Roman"/>
+        </w:rPr>
         <w:t xml:space="preserve">Path to datasets and DATA1.txt/ </w:t>
       </w:r>
     </w:p>
     <w:p>
-      <w:r>
+      <w:pPr>
+        <w:rPr>
+          <w:rFonts w:ascii="Times New Roman" w:hAnsi="Times New Roman" w:cs="Times New Roman"/>
+        </w:rPr>
+      </w:pPr>
+      <w:r>
+        <w:rPr>
+          <w:rFonts w:ascii="Times New Roman" w:hAnsi="Times New Roman" w:cs="Times New Roman"/>
+        </w:rPr>
         <w:t>Datasets:</w:t>
       </w:r>
       <w:r>
+        <w:rPr>
+          <w:rFonts w:ascii="Times New Roman" w:hAnsi="Times New Roman" w:cs="Times New Roman"/>
+        </w:rPr>
         <w:t xml:space="preserve"> </w:t>
       </w:r>
       <w:r>
+        <w:rPr>
+          <w:rFonts w:ascii="Times New Roman" w:hAnsi="Times New Roman" w:cs="Times New Roman"/>
+        </w:rPr>
         <w:t>data/DATA1</w:t>
       </w:r>
     </w:p>
     <w:p>
-      <w:r>
+      <w:pPr>
+        <w:rPr>
+          <w:rFonts w:ascii="Times New Roman" w:hAnsi="Times New Roman" w:cs="Times New Roman"/>
+        </w:rPr>
+      </w:pPr>
+      <w:r>
+        <w:rPr>
+          <w:rFonts w:ascii="Times New Roman" w:hAnsi="Times New Roman" w:cs="Times New Roman"/>
+        </w:rPr>
         <w:t>Data1.txt:</w:t>
       </w:r>
       <w:r>
+        <w:rPr>
+          <w:rFonts w:ascii="Times New Roman" w:hAnsi="Times New Roman" w:cs="Times New Roman"/>
+        </w:rPr>
         <w:t xml:space="preserve"> </w:t>
       </w:r>
       <w:r>
+        <w:rPr>
+          <w:rFonts w:ascii="Times New Roman" w:hAnsi="Times New Roman" w:cs="Times New Roman"/>
+        </w:rPr>
         <w:t>data/COUNTS/</w:t>
       </w:r>
     </w:p>
     <w:p>
-      <w:r>
+      <w:pPr>
+        <w:rPr>
+          <w:rFonts w:ascii="Times New Roman" w:hAnsi="Times New Roman" w:cs="Times New Roman"/>
+        </w:rPr>
+      </w:pPr>
+      <w:r>
+        <w:rPr>
+          <w:rFonts w:ascii="Times New Roman" w:hAnsi="Times New Roman" w:cs="Times New Roman"/>
+        </w:rPr>
         <w:t>2.</w:t>
       </w:r>
       <w:r>
+        <w:rPr>
+          <w:rFonts w:ascii="Times New Roman" w:hAnsi="Times New Roman" w:cs="Times New Roman"/>
+        </w:rPr>
         <w:t xml:space="preserve"> </w:t>
       </w:r>
       <w:r>
+        <w:rPr>
+          <w:rFonts w:ascii="Times New Roman" w:hAnsi="Times New Roman" w:cs="Times New Roman"/>
+        </w:rPr>
         <w:t xml:space="preserve">The second </w:t>
       </w:r>
       <w:r>
+        <w:rPr>
+          <w:rFonts w:ascii="Times New Roman" w:hAnsi="Times New Roman" w:cs="Times New Roman"/>
+        </w:rPr>
         <w:t>r</w:t>
       </w:r>
       <w:r>
+        <w:rPr>
+          <w:rFonts w:ascii="Times New Roman" w:hAnsi="Times New Roman" w:cs="Times New Roman"/>
+        </w:rPr>
         <w:t>un</w:t>
       </w:r>
     </w:p>
     <w:p>
-      <w:r>
+      <w:pPr>
+        <w:rPr>
+          <w:rFonts w:ascii="Times New Roman" w:hAnsi="Times New Roman" w:cs="Times New Roman"/>
+        </w:rPr>
+      </w:pPr>
+      <w:r>
+        <w:rPr>
+          <w:rFonts w:ascii="Times New Roman" w:hAnsi="Times New Roman" w:cs="Times New Roman"/>
+        </w:rPr>
         <w:t>Datasets: data/DATA2</w:t>
       </w:r>
     </w:p>
     <w:p>
-      <w:r>
+      <w:pPr>
+        <w:rPr>
+          <w:rFonts w:ascii="Times New Roman" w:hAnsi="Times New Roman" w:cs="Times New Roman"/>
+        </w:rPr>
+      </w:pPr>
+      <w:r>
+        <w:rPr>
+          <w:rFonts w:ascii="Times New Roman" w:hAnsi="Times New Roman" w:cs="Times New Roman"/>
+        </w:rPr>
         <w:t>Data2.txt:data/COUNTS/</w:t>
       </w:r>
     </w:p>
     <w:p>
       <w:pPr>
+        <w:rPr>
+          <w:rFonts w:ascii="Times New Roman" w:hAnsi="Times New Roman" w:cs="Times New Roman"/>
+        </w:rPr>
+      </w:pPr>
+    </w:p>
+    <w:p>
+      <w:pPr>
         <w:pStyle w:val="Heading2"/>
         <w:rPr>
-          <w:lang w:val="en-US"/>
-        </w:rPr>
-      </w:pPr>
-      <w:r>
-        <w:rPr>
-          <w:lang w:val="en-US"/>
-        </w:rPr>
+          <w:rFonts w:ascii="Times New Roman" w:hAnsi="Times New Roman" w:cs="Times New Roman"/>
+          <w:b/>
+          <w:bCs/>
+          <w:color w:val="000000" w:themeColor="text1"/>
+          <w:lang w:val="en-US"/>
+        </w:rPr>
+      </w:pPr>
+      <w:r>
+        <w:rPr>
+          <w:rFonts w:ascii="Times New Roman" w:hAnsi="Times New Roman" w:cs="Times New Roman"/>
+          <w:b/>
+          <w:bCs/>
+          <w:color w:val="000000" w:themeColor="text1"/>
+          <w:lang w:val="en-US"/>
+        </w:rPr>
+        <w:lastRenderedPageBreak/>
         <w:t xml:space="preserve">ELOG(V) and Operations </w:t>
       </w:r>
     </w:p>
     <w:p>
       <w:pPr>
         <w:keepNext/>
-      </w:pPr>
-      <w:r>
-        <w:rPr>
+        <w:rPr>
+          <w:rFonts w:ascii="Times New Roman" w:hAnsi="Times New Roman" w:cs="Times New Roman"/>
+        </w:rPr>
+      </w:pPr>
+      <w:r>
+        <w:rPr>
+          <w:rFonts w:ascii="Times New Roman" w:hAnsi="Times New Roman" w:cs="Times New Roman"/>
           <w:noProof/>
         </w:rPr>
         <w:drawing>
@@ -1232,43 +1743,79 @@
     <w:p>
       <w:pPr>
         <w:pStyle w:val="Caption"/>
-      </w:pPr>
-      <w:r>
+        <w:rPr>
+          <w:rFonts w:ascii="Times New Roman" w:hAnsi="Times New Roman" w:cs="Times New Roman"/>
+        </w:rPr>
+      </w:pPr>
+      <w:r>
+        <w:rPr>
+          <w:rFonts w:ascii="Times New Roman" w:hAnsi="Times New Roman" w:cs="Times New Roman"/>
+        </w:rPr>
         <w:t xml:space="preserve">Figure </w:t>
       </w:r>
       <w:r>
+        <w:rPr>
+          <w:rFonts w:ascii="Times New Roman" w:hAnsi="Times New Roman" w:cs="Times New Roman"/>
+        </w:rPr>
         <w:fldChar w:fldCharType="begin"/>
       </w:r>
       <w:r>
+        <w:rPr>
+          <w:rFonts w:ascii="Times New Roman" w:hAnsi="Times New Roman" w:cs="Times New Roman"/>
+        </w:rPr>
         <w:instrText xml:space="preserve"> SEQ Figure \* ARABIC </w:instrText>
       </w:r>
       <w:r>
+        <w:rPr>
+          <w:rFonts w:ascii="Times New Roman" w:hAnsi="Times New Roman" w:cs="Times New Roman"/>
+        </w:rPr>
         <w:fldChar w:fldCharType="separate"/>
       </w:r>
       <w:r>
         <w:rPr>
+          <w:rFonts w:ascii="Times New Roman" w:hAnsi="Times New Roman" w:cs="Times New Roman"/>
           <w:noProof/>
         </w:rPr>
         <w:t>2</w:t>
       </w:r>
       <w:r>
         <w:rPr>
+          <w:rFonts w:ascii="Times New Roman" w:hAnsi="Times New Roman" w:cs="Times New Roman"/>
           <w:noProof/>
         </w:rPr>
         <w:fldChar w:fldCharType="end"/>
       </w:r>
       <w:r>
+        <w:rPr>
+          <w:rFonts w:ascii="Times New Roman" w:hAnsi="Times New Roman" w:cs="Times New Roman"/>
+        </w:rPr>
         <w:t xml:space="preserve"> 1st RUN</w:t>
       </w:r>
     </w:p>
-    <w:p/>
-    <w:p/>
+    <w:p>
+      <w:pPr>
+        <w:rPr>
+          <w:rFonts w:ascii="Times New Roman" w:hAnsi="Times New Roman" w:cs="Times New Roman"/>
+        </w:rPr>
+      </w:pPr>
+    </w:p>
+    <w:p>
+      <w:pPr>
+        <w:rPr>
+          <w:rFonts w:ascii="Times New Roman" w:hAnsi="Times New Roman" w:cs="Times New Roman"/>
+        </w:rPr>
+      </w:pPr>
+    </w:p>
     <w:p>
       <w:pPr>
         <w:keepNext/>
-      </w:pPr>
-      <w:r>
-        <w:rPr>
+        <w:rPr>
+          <w:rFonts w:ascii="Times New Roman" w:hAnsi="Times New Roman" w:cs="Times New Roman"/>
+        </w:rPr>
+      </w:pPr>
+      <w:r>
+        <w:rPr>
+          <w:rFonts w:ascii="Times New Roman" w:hAnsi="Times New Roman" w:cs="Times New Roman"/>
           <w:noProof/>
         </w:rPr>
         <w:drawing>
@@ -1317,60 +1864,150 @@
     <w:p>
       <w:pPr>
         <w:pStyle w:val="Caption"/>
-      </w:pPr>
-      <w:r>
+        <w:rPr>
+          <w:rFonts w:ascii="Times New Roman" w:hAnsi="Times New Roman" w:cs="Times New Roman"/>
+        </w:rPr>
+      </w:pPr>
+      <w:r>
+        <w:rPr>
+          <w:rFonts w:ascii="Times New Roman" w:hAnsi="Times New Roman" w:cs="Times New Roman"/>
+        </w:rPr>
         <w:t xml:space="preserve">Figure </w:t>
       </w:r>
       <w:r>
+        <w:rPr>
+          <w:rFonts w:ascii="Times New Roman" w:hAnsi="Times New Roman" w:cs="Times New Roman"/>
+        </w:rPr>
         <w:fldChar w:fldCharType="begin"/>
       </w:r>
       <w:r>
+        <w:rPr>
+          <w:rFonts w:ascii="Times New Roman" w:hAnsi="Times New Roman" w:cs="Times New Roman"/>
+        </w:rPr>
         <w:instrText xml:space="preserve"> SEQ Figure \* ARABIC </w:instrText>
       </w:r>
       <w:r>
+        <w:rPr>
+          <w:rFonts w:ascii="Times New Roman" w:hAnsi="Times New Roman" w:cs="Times New Roman"/>
+        </w:rPr>
         <w:fldChar w:fldCharType="separate"/>
       </w:r>
       <w:r>
         <w:rPr>
+          <w:rFonts w:ascii="Times New Roman" w:hAnsi="Times New Roman" w:cs="Times New Roman"/>
           <w:noProof/>
         </w:rPr>
         <w:t>3</w:t>
       </w:r>
       <w:r>
         <w:rPr>
+          <w:rFonts w:ascii="Times New Roman" w:hAnsi="Times New Roman" w:cs="Times New Roman"/>
           <w:noProof/>
         </w:rPr>
         <w:fldChar w:fldCharType="end"/>
       </w:r>
       <w:r>
+        <w:rPr>
+          <w:rFonts w:ascii="Times New Roman" w:hAnsi="Times New Roman" w:cs="Times New Roman"/>
+        </w:rPr>
         <w:t xml:space="preserve"> 2ND RU</w:t>
       </w:r>
       <w:r>
+        <w:rPr>
+          <w:rFonts w:ascii="Times New Roman" w:hAnsi="Times New Roman" w:cs="Times New Roman"/>
+        </w:rPr>
         <w:t>N</w:t>
       </w:r>
     </w:p>
-    <w:p/>
-    <w:p/>
+    <w:p>
+      <w:pPr>
+        <w:rPr>
+          <w:rFonts w:ascii="Times New Roman" w:hAnsi="Times New Roman" w:cs="Times New Roman"/>
+        </w:rPr>
+      </w:pPr>
+    </w:p>
+    <w:p>
+      <w:pPr>
+        <w:rPr>
+          <w:rFonts w:ascii="Times New Roman" w:hAnsi="Times New Roman" w:cs="Times New Roman"/>
+          <w:b/>
+          <w:bCs/>
+        </w:rPr>
+      </w:pPr>
+    </w:p>
     <w:p>
       <w:pPr>
         <w:pStyle w:val="Heading3"/>
-      </w:pPr>
-      <w:r>
+        <w:rPr>
+          <w:rFonts w:ascii="Times New Roman" w:hAnsi="Times New Roman" w:cs="Times New Roman"/>
+          <w:b/>
+          <w:bCs/>
+        </w:rPr>
+      </w:pPr>
+    </w:p>
+    <w:p>
+      <w:pPr>
+        <w:pStyle w:val="Heading3"/>
+        <w:rPr>
+          <w:rFonts w:ascii="Times New Roman" w:hAnsi="Times New Roman" w:cs="Times New Roman"/>
+          <w:b/>
+          <w:bCs/>
+        </w:rPr>
+      </w:pPr>
+    </w:p>
+    <w:p>
+      <w:pPr>
+        <w:pStyle w:val="Heading3"/>
+        <w:rPr>
+          <w:rFonts w:ascii="Times New Roman" w:hAnsi="Times New Roman" w:cs="Times New Roman"/>
+          <w:b/>
+          <w:bCs/>
+        </w:rPr>
+      </w:pPr>
+    </w:p>
+    <w:p>
+      <w:pPr>
+        <w:pStyle w:val="Heading3"/>
+        <w:rPr>
+          <w:rFonts w:ascii="Times New Roman" w:hAnsi="Times New Roman" w:cs="Times New Roman"/>
+          <w:b/>
+          <w:bCs/>
+        </w:rPr>
+      </w:pPr>
+      <w:r>
+        <w:rPr>
+          <w:rFonts w:ascii="Times New Roman" w:hAnsi="Times New Roman" w:cs="Times New Roman"/>
+          <w:b/>
+          <w:bCs/>
+        </w:rPr>
         <w:t>ADDITIONAL COMPARISONS ARE MADE BELOW:</w:t>
       </w:r>
     </w:p>
     <w:p>
       <w:pPr>
         <w:pStyle w:val="Heading3"/>
-      </w:pPr>
-    </w:p>
-    <w:p/>
+        <w:rPr>
+          <w:rFonts w:ascii="Times New Roman" w:hAnsi="Times New Roman" w:cs="Times New Roman"/>
+        </w:rPr>
+      </w:pPr>
+    </w:p>
+    <w:p>
+      <w:pPr>
+        <w:rPr>
+          <w:rFonts w:ascii="Times New Roman" w:hAnsi="Times New Roman" w:cs="Times New Roman"/>
+        </w:rPr>
+      </w:pPr>
+    </w:p>
     <w:p>
       <w:pPr>
         <w:keepNext/>
-      </w:pPr>
-      <w:r>
-        <w:rPr>
+        <w:rPr>
+          <w:rFonts w:ascii="Times New Roman" w:hAnsi="Times New Roman" w:cs="Times New Roman"/>
+        </w:rPr>
+      </w:pPr>
+      <w:r>
+        <w:rPr>
+          <w:rFonts w:ascii="Times New Roman" w:hAnsi="Times New Roman" w:cs="Times New Roman"/>
           <w:noProof/>
         </w:rPr>
         <w:drawing>
@@ -1417,6 +2054,7 @@
       </w:r>
       <w:r>
         <w:rPr>
+          <w:rFonts w:ascii="Times New Roman" w:hAnsi="Times New Roman" w:cs="Times New Roman"/>
           <w:noProof/>
         </w:rPr>
         <w:drawing>
@@ -1465,71 +2103,135 @@
     <w:p>
       <w:pPr>
         <w:pStyle w:val="Caption"/>
-      </w:pPr>
-      <w:r>
+        <w:rPr>
+          <w:rFonts w:ascii="Times New Roman" w:hAnsi="Times New Roman" w:cs="Times New Roman"/>
+        </w:rPr>
+      </w:pPr>
+      <w:r>
+        <w:rPr>
+          <w:rFonts w:ascii="Times New Roman" w:hAnsi="Times New Roman" w:cs="Times New Roman"/>
+        </w:rPr>
         <w:t xml:space="preserve">Figure </w:t>
       </w:r>
       <w:r>
+        <w:rPr>
+          <w:rFonts w:ascii="Times New Roman" w:hAnsi="Times New Roman" w:cs="Times New Roman"/>
+        </w:rPr>
         <w:fldChar w:fldCharType="begin"/>
       </w:r>
       <w:r>
+        <w:rPr>
+          <w:rFonts w:ascii="Times New Roman" w:hAnsi="Times New Roman" w:cs="Times New Roman"/>
+        </w:rPr>
         <w:instrText xml:space="preserve"> SEQ Figure \* ARABIC </w:instrText>
       </w:r>
       <w:r>
+        <w:rPr>
+          <w:rFonts w:ascii="Times New Roman" w:hAnsi="Times New Roman" w:cs="Times New Roman"/>
+        </w:rPr>
         <w:fldChar w:fldCharType="separate"/>
       </w:r>
       <w:r>
         <w:rPr>
+          <w:rFonts w:ascii="Times New Roman" w:hAnsi="Times New Roman" w:cs="Times New Roman"/>
           <w:noProof/>
         </w:rPr>
         <w:t>4</w:t>
       </w:r>
       <w:r>
         <w:rPr>
+          <w:rFonts w:ascii="Times New Roman" w:hAnsi="Times New Roman" w:cs="Times New Roman"/>
           <w:noProof/>
         </w:rPr>
         <w:fldChar w:fldCharType="end"/>
       </w:r>
       <w:r>
+        <w:rPr>
+          <w:rFonts w:ascii="Times New Roman" w:hAnsi="Times New Roman" w:cs="Times New Roman"/>
+        </w:rPr>
         <w:t xml:space="preserve"> E and ELOGV</w:t>
       </w:r>
       <w:r>
+        <w:rPr>
+          <w:rFonts w:ascii="Times New Roman" w:hAnsi="Times New Roman" w:cs="Times New Roman"/>
+        </w:rPr>
         <w:tab/>
       </w:r>
       <w:r>
+        <w:rPr>
+          <w:rFonts w:ascii="Times New Roman" w:hAnsi="Times New Roman" w:cs="Times New Roman"/>
+        </w:rPr>
         <w:tab/>
       </w:r>
       <w:r>
+        <w:rPr>
+          <w:rFonts w:ascii="Times New Roman" w:hAnsi="Times New Roman" w:cs="Times New Roman"/>
+        </w:rPr>
         <w:tab/>
       </w:r>
       <w:r>
+        <w:rPr>
+          <w:rFonts w:ascii="Times New Roman" w:hAnsi="Times New Roman" w:cs="Times New Roman"/>
+        </w:rPr>
         <w:tab/>
       </w:r>
       <w:r>
+        <w:rPr>
+          <w:rFonts w:ascii="Times New Roman" w:hAnsi="Times New Roman" w:cs="Times New Roman"/>
+        </w:rPr>
         <w:tab/>
         <w:t xml:space="preserve">Figure </w:t>
       </w:r>
-      <w:fldSimple w:instr=" SEQ Figure \* ARABIC ">
-        <w:r>
-          <w:rPr>
-            <w:noProof/>
-          </w:rPr>
-          <w:t>5</w:t>
-        </w:r>
-      </w:fldSimple>
-      <w:r>
+      <w:r>
+        <w:rPr>
+          <w:rFonts w:ascii="Times New Roman" w:hAnsi="Times New Roman" w:cs="Times New Roman"/>
+        </w:rPr>
+        <w:fldChar w:fldCharType="begin"/>
+      </w:r>
+      <w:r>
+        <w:rPr>
+          <w:rFonts w:ascii="Times New Roman" w:hAnsi="Times New Roman" w:cs="Times New Roman"/>
+        </w:rPr>
+        <w:instrText xml:space="preserve"> SEQ Figure \* ARABIC </w:instrText>
+      </w:r>
+      <w:r>
+        <w:rPr>
+          <w:rFonts w:ascii="Times New Roman" w:hAnsi="Times New Roman" w:cs="Times New Roman"/>
+        </w:rPr>
+        <w:fldChar w:fldCharType="separate"/>
+      </w:r>
+      <w:r>
+        <w:rPr>
+          <w:rFonts w:ascii="Times New Roman" w:hAnsi="Times New Roman" w:cs="Times New Roman"/>
+          <w:noProof/>
+        </w:rPr>
+        <w:t>5</w:t>
+      </w:r>
+      <w:r>
+        <w:rPr>
+          <w:rFonts w:ascii="Times New Roman" w:hAnsi="Times New Roman" w:cs="Times New Roman"/>
+        </w:rPr>
+        <w:fldChar w:fldCharType="end"/>
+      </w:r>
+      <w:r>
+        <w:rPr>
+          <w:rFonts w:ascii="Times New Roman" w:hAnsi="Times New Roman" w:cs="Times New Roman"/>
+        </w:rPr>
         <w:t xml:space="preserve"> priority queue count and ELOGV</w:t>
       </w:r>
     </w:p>
     <w:p>
       <w:pPr>
         <w:pStyle w:val="Caption"/>
-      </w:pPr>
-      <w:r>
-        <w:rPr>
+        <w:rPr>
+          <w:rFonts w:ascii="Times New Roman" w:hAnsi="Times New Roman" w:cs="Times New Roman"/>
+        </w:rPr>
+      </w:pPr>
+      <w:r>
+        <w:rPr>
+          <w:rFonts w:ascii="Times New Roman" w:hAnsi="Times New Roman" w:cs="Times New Roman"/>
           <w:noProof/>
         </w:rPr>
-        <w:lastRenderedPageBreak/>
         <w:drawing>
           <wp:inline distT="0" distB="0" distL="0" distR="0" wp14:anchorId="0DDC8F6F" wp14:editId="08C5BBCC">
             <wp:extent cx="2362200" cy="1771781"/>
@@ -1577,21 +2279,51 @@
       <w:pPr>
         <w:pStyle w:val="Caption"/>
         <w:rPr>
-          <w:lang w:val="en-US"/>
-        </w:rPr>
-      </w:pPr>
-      <w:r>
+          <w:rFonts w:ascii="Times New Roman" w:hAnsi="Times New Roman" w:cs="Times New Roman"/>
+          <w:lang w:val="en-US"/>
+        </w:rPr>
+      </w:pPr>
+      <w:r>
+        <w:rPr>
+          <w:rFonts w:ascii="Times New Roman" w:hAnsi="Times New Roman" w:cs="Times New Roman"/>
+        </w:rPr>
         <w:t xml:space="preserve">Figure </w:t>
       </w:r>
-      <w:fldSimple w:instr=" SEQ Figure \* ARABIC ">
-        <w:r>
-          <w:rPr>
-            <w:noProof/>
-          </w:rPr>
-          <w:t>6</w:t>
-        </w:r>
-      </w:fldSimple>
-      <w:r>
+      <w:r>
+        <w:rPr>
+          <w:rFonts w:ascii="Times New Roman" w:hAnsi="Times New Roman" w:cs="Times New Roman"/>
+        </w:rPr>
+        <w:fldChar w:fldCharType="begin"/>
+      </w:r>
+      <w:r>
+        <w:rPr>
+          <w:rFonts w:ascii="Times New Roman" w:hAnsi="Times New Roman" w:cs="Times New Roman"/>
+        </w:rPr>
+        <w:instrText xml:space="preserve"> SEQ Figure \* ARABIC </w:instrText>
+      </w:r>
+      <w:r>
+        <w:rPr>
+          <w:rFonts w:ascii="Times New Roman" w:hAnsi="Times New Roman" w:cs="Times New Roman"/>
+        </w:rPr>
+        <w:fldChar w:fldCharType="separate"/>
+      </w:r>
+      <w:r>
+        <w:rPr>
+          <w:rFonts w:ascii="Times New Roman" w:hAnsi="Times New Roman" w:cs="Times New Roman"/>
+          <w:noProof/>
+        </w:rPr>
+        <w:t>6</w:t>
+      </w:r>
+      <w:r>
+        <w:rPr>
+          <w:rFonts w:ascii="Times New Roman" w:hAnsi="Times New Roman" w:cs="Times New Roman"/>
+        </w:rPr>
+        <w:fldChar w:fldCharType="end"/>
+      </w:r>
+      <w:r>
+        <w:rPr>
+          <w:rFonts w:ascii="Times New Roman" w:hAnsi="Times New Roman" w:cs="Times New Roman"/>
+        </w:rPr>
         <w:t xml:space="preserve"> Vertices and ELOGV</w:t>
       </w:r>
     </w:p>
@@ -1599,11 +2331,18 @@
       <w:pPr>
         <w:pStyle w:val="Heading2"/>
         <w:rPr>
-          <w:lang w:val="en-US"/>
-        </w:rPr>
-      </w:pPr>
-      <w:r>
-        <w:rPr>
+          <w:rFonts w:ascii="Times New Roman" w:hAnsi="Times New Roman" w:cs="Times New Roman"/>
+          <w:b/>
+          <w:bCs/>
+          <w:lang w:val="en-US"/>
+        </w:rPr>
+      </w:pPr>
+      <w:r>
+        <w:rPr>
+          <w:rFonts w:ascii="Times New Roman" w:hAnsi="Times New Roman" w:cs="Times New Roman"/>
+          <w:b/>
+          <w:bCs/>
+          <w:color w:val="000000" w:themeColor="text1"/>
           <w:lang w:val="en-US"/>
         </w:rPr>
         <w:t>CORRELATION BETWEEN ELOGV AND OPERATIONS</w:t>
@@ -1612,9 +2351,13 @@
     <w:p>
       <w:pPr>
         <w:keepNext/>
-      </w:pPr>
-      <w:r>
-        <w:rPr>
+        <w:rPr>
+          <w:rFonts w:ascii="Times New Roman" w:hAnsi="Times New Roman" w:cs="Times New Roman"/>
+        </w:rPr>
+      </w:pPr>
+      <w:r>
+        <w:rPr>
+          <w:rFonts w:ascii="Times New Roman" w:hAnsi="Times New Roman" w:cs="Times New Roman"/>
           <w:noProof/>
           <w:lang w:val="en-US"/>
         </w:rPr>
@@ -1662,6 +2405,7 @@
       </w:r>
       <w:r>
         <w:rPr>
+          <w:rFonts w:ascii="Times New Roman" w:hAnsi="Times New Roman" w:cs="Times New Roman"/>
           <w:noProof/>
           <w:lang w:val="en-US"/>
         </w:rPr>
@@ -1711,71 +2455,152 @@
     <w:p>
       <w:pPr>
         <w:pStyle w:val="Caption"/>
-      </w:pPr>
-      <w:r>
+        <w:rPr>
+          <w:rFonts w:ascii="Times New Roman" w:hAnsi="Times New Roman" w:cs="Times New Roman"/>
+        </w:rPr>
+      </w:pPr>
+      <w:r>
+        <w:rPr>
+          <w:rFonts w:ascii="Times New Roman" w:hAnsi="Times New Roman" w:cs="Times New Roman"/>
+        </w:rPr>
         <w:t xml:space="preserve">Figure </w:t>
       </w:r>
-      <w:fldSimple w:instr=" SEQ Figure \* ARABIC ">
-        <w:r>
-          <w:rPr>
-            <w:noProof/>
-          </w:rPr>
-          <w:t>7</w:t>
-        </w:r>
-      </w:fldSimple>
-      <w:r>
-        <w:t xml:space="preserve"> 1ST RUN</w:t>
-      </w:r>
-      <w:r>
-        <w:t xml:space="preserve"> </w:t>
-      </w:r>
-      <w:r>
+      <w:r>
+        <w:rPr>
+          <w:rFonts w:ascii="Times New Roman" w:hAnsi="Times New Roman" w:cs="Times New Roman"/>
+        </w:rPr>
+        <w:fldChar w:fldCharType="begin"/>
+      </w:r>
+      <w:r>
+        <w:rPr>
+          <w:rFonts w:ascii="Times New Roman" w:hAnsi="Times New Roman" w:cs="Times New Roman"/>
+        </w:rPr>
+        <w:instrText xml:space="preserve"> SEQ Figure \* ARABIC </w:instrText>
+      </w:r>
+      <w:r>
+        <w:rPr>
+          <w:rFonts w:ascii="Times New Roman" w:hAnsi="Times New Roman" w:cs="Times New Roman"/>
+        </w:rPr>
+        <w:fldChar w:fldCharType="separate"/>
+      </w:r>
+      <w:r>
+        <w:rPr>
+          <w:rFonts w:ascii="Times New Roman" w:hAnsi="Times New Roman" w:cs="Times New Roman"/>
+          <w:noProof/>
+        </w:rPr>
+        <w:t>7</w:t>
+      </w:r>
+      <w:r>
+        <w:rPr>
+          <w:rFonts w:ascii="Times New Roman" w:hAnsi="Times New Roman" w:cs="Times New Roman"/>
+        </w:rPr>
+        <w:fldChar w:fldCharType="end"/>
+      </w:r>
+      <w:r>
+        <w:rPr>
+          <w:rFonts w:ascii="Times New Roman" w:hAnsi="Times New Roman" w:cs="Times New Roman"/>
+        </w:rPr>
+        <w:t xml:space="preserve"> 1ST RUN </w:t>
+      </w:r>
+      <w:r>
+        <w:rPr>
+          <w:rFonts w:ascii="Times New Roman" w:hAnsi="Times New Roman" w:cs="Times New Roman"/>
+        </w:rPr>
         <w:tab/>
       </w:r>
       <w:r>
+        <w:rPr>
+          <w:rFonts w:ascii="Times New Roman" w:hAnsi="Times New Roman" w:cs="Times New Roman"/>
+        </w:rPr>
         <w:tab/>
       </w:r>
       <w:r>
+        <w:rPr>
+          <w:rFonts w:ascii="Times New Roman" w:hAnsi="Times New Roman" w:cs="Times New Roman"/>
+        </w:rPr>
         <w:tab/>
       </w:r>
       <w:r>
+        <w:rPr>
+          <w:rFonts w:ascii="Times New Roman" w:hAnsi="Times New Roman" w:cs="Times New Roman"/>
+        </w:rPr>
         <w:tab/>
       </w:r>
       <w:r>
+        <w:rPr>
+          <w:rFonts w:ascii="Times New Roman" w:hAnsi="Times New Roman" w:cs="Times New Roman"/>
+        </w:rPr>
         <w:tab/>
       </w:r>
       <w:r>
+        <w:rPr>
+          <w:rFonts w:ascii="Times New Roman" w:hAnsi="Times New Roman" w:cs="Times New Roman"/>
+        </w:rPr>
         <w:t xml:space="preserve">Figure </w:t>
       </w:r>
       <w:r>
+        <w:rPr>
+          <w:rFonts w:ascii="Times New Roman" w:hAnsi="Times New Roman" w:cs="Times New Roman"/>
+        </w:rPr>
         <w:fldChar w:fldCharType="begin"/>
       </w:r>
       <w:r>
+        <w:rPr>
+          <w:rFonts w:ascii="Times New Roman" w:hAnsi="Times New Roman" w:cs="Times New Roman"/>
+        </w:rPr>
         <w:instrText xml:space="preserve"> SEQ Figure \* ARABIC </w:instrText>
       </w:r>
       <w:r>
+        <w:rPr>
+          <w:rFonts w:ascii="Times New Roman" w:hAnsi="Times New Roman" w:cs="Times New Roman"/>
+        </w:rPr>
         <w:fldChar w:fldCharType="separate"/>
       </w:r>
       <w:r>
         <w:rPr>
+          <w:rFonts w:ascii="Times New Roman" w:hAnsi="Times New Roman" w:cs="Times New Roman"/>
           <w:noProof/>
         </w:rPr>
         <w:t>8</w:t>
       </w:r>
       <w:r>
+        <w:rPr>
+          <w:rFonts w:ascii="Times New Roman" w:hAnsi="Times New Roman" w:cs="Times New Roman"/>
+        </w:rPr>
         <w:fldChar w:fldCharType="end"/>
       </w:r>
       <w:r>
-        <w:t xml:space="preserve"> 2ND RUN</w:t>
-      </w:r>
-    </w:p>
-    <w:p/>
+        <w:rPr>
+          <w:rFonts w:ascii="Times New Roman" w:hAnsi="Times New Roman" w:cs="Times New Roman"/>
+        </w:rPr>
+        <w:t xml:space="preserve"> 2ND </w:t>
+      </w:r>
+      <w:proofErr w:type="gramStart"/>
+      <w:r>
+        <w:rPr>
+          <w:rFonts w:ascii="Times New Roman" w:hAnsi="Times New Roman" w:cs="Times New Roman"/>
+        </w:rPr>
+        <w:t>RUN</w:t>
+      </w:r>
+      <w:proofErr w:type="gramEnd"/>
+    </w:p>
+    <w:p>
+      <w:pPr>
+        <w:rPr>
+          <w:rFonts w:ascii="Times New Roman" w:hAnsi="Times New Roman" w:cs="Times New Roman"/>
+        </w:rPr>
+      </w:pPr>
+    </w:p>
     <w:p>
       <w:pPr>
         <w:keepNext/>
-      </w:pPr>
-      <w:r>
-        <w:rPr>
+        <w:rPr>
+          <w:rFonts w:ascii="Times New Roman" w:hAnsi="Times New Roman" w:cs="Times New Roman"/>
+        </w:rPr>
+      </w:pPr>
+      <w:r>
+        <w:rPr>
+          <w:rFonts w:ascii="Times New Roman" w:hAnsi="Times New Roman" w:cs="Times New Roman"/>
           <w:noProof/>
         </w:rPr>
         <w:drawing>
@@ -1824,30 +2649,67 @@
     <w:p>
       <w:pPr>
         <w:pStyle w:val="Caption"/>
-      </w:pPr>
-      <w:r>
+        <w:rPr>
+          <w:rFonts w:ascii="Times New Roman" w:hAnsi="Times New Roman" w:cs="Times New Roman"/>
+        </w:rPr>
+      </w:pPr>
+      <w:r>
+        <w:rPr>
+          <w:rFonts w:ascii="Times New Roman" w:hAnsi="Times New Roman" w:cs="Times New Roman"/>
+        </w:rPr>
         <w:t xml:space="preserve">Figure </w:t>
       </w:r>
-      <w:fldSimple w:instr=" SEQ Figure \* ARABIC ">
-        <w:r>
-          <w:rPr>
-            <w:noProof/>
-          </w:rPr>
-          <w:t>9</w:t>
-        </w:r>
-      </w:fldSimple>
-      <w:r>
+      <w:r>
+        <w:rPr>
+          <w:rFonts w:ascii="Times New Roman" w:hAnsi="Times New Roman" w:cs="Times New Roman"/>
+        </w:rPr>
+        <w:fldChar w:fldCharType="begin"/>
+      </w:r>
+      <w:r>
+        <w:rPr>
+          <w:rFonts w:ascii="Times New Roman" w:hAnsi="Times New Roman" w:cs="Times New Roman"/>
+        </w:rPr>
+        <w:instrText xml:space="preserve"> SEQ Figure \* ARABIC </w:instrText>
+      </w:r>
+      <w:r>
+        <w:rPr>
+          <w:rFonts w:ascii="Times New Roman" w:hAnsi="Times New Roman" w:cs="Times New Roman"/>
+        </w:rPr>
+        <w:fldChar w:fldCharType="separate"/>
+      </w:r>
+      <w:r>
+        <w:rPr>
+          <w:rFonts w:ascii="Times New Roman" w:hAnsi="Times New Roman" w:cs="Times New Roman"/>
+          <w:noProof/>
+        </w:rPr>
+        <w:t>9</w:t>
+      </w:r>
+      <w:r>
+        <w:rPr>
+          <w:rFonts w:ascii="Times New Roman" w:hAnsi="Times New Roman" w:cs="Times New Roman"/>
+        </w:rPr>
+        <w:fldChar w:fldCharType="end"/>
+      </w:r>
+      <w:r>
+        <w:rPr>
+          <w:rFonts w:ascii="Times New Roman" w:hAnsi="Times New Roman" w:cs="Times New Roman"/>
+        </w:rPr>
         <w:t xml:space="preserve"> 1st RUN</w:t>
       </w:r>
     </w:p>
     <w:p>
       <w:pPr>
         <w:keepNext/>
-      </w:pPr>
-      <w:r>
-        <w:rPr>
+        <w:rPr>
+          <w:rFonts w:ascii="Times New Roman" w:hAnsi="Times New Roman" w:cs="Times New Roman"/>
+        </w:rPr>
+      </w:pPr>
+      <w:r>
+        <w:rPr>
+          <w:rFonts w:ascii="Times New Roman" w:hAnsi="Times New Roman" w:cs="Times New Roman"/>
           <w:noProof/>
         </w:rPr>
+        <w:lastRenderedPageBreak/>
         <w:drawing>
           <wp:inline distT="0" distB="0" distL="0" distR="0" wp14:anchorId="33E655C0" wp14:editId="10E2CC3F">
             <wp:extent cx="5731510" cy="202565"/>
@@ -1894,26 +2756,65 @@
     <w:p>
       <w:pPr>
         <w:pStyle w:val="Caption"/>
-      </w:pPr>
-      <w:r>
+        <w:rPr>
+          <w:rFonts w:ascii="Times New Roman" w:hAnsi="Times New Roman" w:cs="Times New Roman"/>
+        </w:rPr>
+      </w:pPr>
+      <w:r>
+        <w:rPr>
+          <w:rFonts w:ascii="Times New Roman" w:hAnsi="Times New Roman" w:cs="Times New Roman"/>
+        </w:rPr>
         <w:t xml:space="preserve">Figure </w:t>
       </w:r>
-      <w:fldSimple w:instr=" SEQ Figure \* ARABIC ">
-        <w:r>
-          <w:rPr>
-            <w:noProof/>
-          </w:rPr>
-          <w:t>10</w:t>
-        </w:r>
-      </w:fldSimple>
-      <w:r>
+      <w:r>
+        <w:rPr>
+          <w:rFonts w:ascii="Times New Roman" w:hAnsi="Times New Roman" w:cs="Times New Roman"/>
+        </w:rPr>
+        <w:fldChar w:fldCharType="begin"/>
+      </w:r>
+      <w:r>
+        <w:rPr>
+          <w:rFonts w:ascii="Times New Roman" w:hAnsi="Times New Roman" w:cs="Times New Roman"/>
+        </w:rPr>
+        <w:instrText xml:space="preserve"> SEQ Figure \* ARABIC </w:instrText>
+      </w:r>
+      <w:r>
+        <w:rPr>
+          <w:rFonts w:ascii="Times New Roman" w:hAnsi="Times New Roman" w:cs="Times New Roman"/>
+        </w:rPr>
+        <w:fldChar w:fldCharType="separate"/>
+      </w:r>
+      <w:r>
+        <w:rPr>
+          <w:rFonts w:ascii="Times New Roman" w:hAnsi="Times New Roman" w:cs="Times New Roman"/>
+          <w:noProof/>
+        </w:rPr>
+        <w:t>10</w:t>
+      </w:r>
+      <w:r>
+        <w:rPr>
+          <w:rFonts w:ascii="Times New Roman" w:hAnsi="Times New Roman" w:cs="Times New Roman"/>
+        </w:rPr>
+        <w:fldChar w:fldCharType="end"/>
+      </w:r>
+      <w:r>
+        <w:rPr>
+          <w:rFonts w:ascii="Times New Roman" w:hAnsi="Times New Roman" w:cs="Times New Roman"/>
+        </w:rPr>
         <w:t xml:space="preserve"> 2nd Run</w:t>
       </w:r>
     </w:p>
-    <w:p/>
-    <w:p>
-      <w:pPr>
-        <w:rPr>
+    <w:p>
+      <w:pPr>
+        <w:rPr>
+          <w:rFonts w:ascii="Times New Roman" w:hAnsi="Times New Roman" w:cs="Times New Roman"/>
+        </w:rPr>
+      </w:pPr>
+    </w:p>
+    <w:p>
+      <w:pPr>
+        <w:rPr>
+          <w:rFonts w:ascii="Times New Roman" w:hAnsi="Times New Roman" w:cs="Times New Roman"/>
           <w:lang w:val="en-US"/>
         </w:rPr>
       </w:pPr>
@@ -1922,17 +2823,39 @@
       <w:pPr>
         <w:pStyle w:val="Heading1"/>
         <w:rPr>
-          <w:lang w:val="en-US"/>
-        </w:rPr>
-      </w:pPr>
-      <w:r>
-        <w:rPr>
-          <w:lang w:val="en-US"/>
-        </w:rPr>
-        <w:t>3.</w:t>
-      </w:r>
-      <w:r>
-        <w:rPr>
+          <w:rFonts w:ascii="Times New Roman" w:hAnsi="Times New Roman" w:cs="Times New Roman"/>
+          <w:b/>
+          <w:bCs/>
+          <w:color w:val="000000" w:themeColor="text1"/>
+          <w:lang w:val="en-US"/>
+        </w:rPr>
+      </w:pPr>
+      <w:r>
+        <w:rPr>
+          <w:rFonts w:ascii="Times New Roman" w:hAnsi="Times New Roman" w:cs="Times New Roman"/>
+          <w:b/>
+          <w:bCs/>
+          <w:color w:val="000000" w:themeColor="text1"/>
+          <w:lang w:val="en-US"/>
+        </w:rPr>
+        <w:t>4</w:t>
+      </w:r>
+      <w:r>
+        <w:rPr>
+          <w:rFonts w:ascii="Times New Roman" w:hAnsi="Times New Roman" w:cs="Times New Roman"/>
+          <w:b/>
+          <w:bCs/>
+          <w:color w:val="000000" w:themeColor="text1"/>
+          <w:lang w:val="en-US"/>
+        </w:rPr>
+        <w:t>.</w:t>
+      </w:r>
+      <w:r>
+        <w:rPr>
+          <w:rFonts w:ascii="Times New Roman" w:hAnsi="Times New Roman" w:cs="Times New Roman"/>
+          <w:b/>
+          <w:bCs/>
+          <w:color w:val="000000" w:themeColor="text1"/>
           <w:lang w:val="en-US"/>
         </w:rPr>
         <w:t>DISCUSSION OF RESULTS</w:t>
@@ -1941,18 +2864,21 @@
     <w:p>
       <w:pPr>
         <w:rPr>
-          <w:lang w:val="en-US"/>
-        </w:rPr>
-      </w:pPr>
-    </w:p>
-    <w:p>
-      <w:pPr>
-        <w:rPr>
-          <w:lang w:val="en-US"/>
-        </w:rPr>
-      </w:pPr>
-      <w:r>
-        <w:rPr>
+          <w:rFonts w:ascii="Times New Roman" w:hAnsi="Times New Roman" w:cs="Times New Roman"/>
+          <w:lang w:val="en-US"/>
+        </w:rPr>
+      </w:pPr>
+    </w:p>
+    <w:p>
+      <w:pPr>
+        <w:rPr>
+          <w:rFonts w:ascii="Times New Roman" w:hAnsi="Times New Roman" w:cs="Times New Roman"/>
+          <w:lang w:val="en-US"/>
+        </w:rPr>
+      </w:pPr>
+      <w:r>
+        <w:rPr>
+          <w:rFonts w:ascii="Times New Roman" w:hAnsi="Times New Roman" w:cs="Times New Roman"/>
           <w:lang w:val="en-US"/>
         </w:rPr>
         <w:t xml:space="preserve">We expect the theoretical value </w:t>
@@ -1960,6 +2886,7 @@
       <w:proofErr w:type="spellStart"/>
       <w:r>
         <w:rPr>
+          <w:rFonts w:ascii="Times New Roman" w:hAnsi="Times New Roman" w:cs="Times New Roman"/>
           <w:lang w:val="en-US"/>
         </w:rPr>
         <w:t>ElogV</w:t>
@@ -1967,24 +2894,28 @@
       <w:proofErr w:type="spellEnd"/>
       <w:r>
         <w:rPr>
+          <w:rFonts w:ascii="Times New Roman" w:hAnsi="Times New Roman" w:cs="Times New Roman"/>
           <w:lang w:val="en-US"/>
         </w:rPr>
         <w:t xml:space="preserve"> to </w:t>
       </w:r>
       <w:r>
         <w:rPr>
+          <w:rFonts w:ascii="Times New Roman" w:hAnsi="Times New Roman" w:cs="Times New Roman"/>
           <w:lang w:val="en-US"/>
         </w:rPr>
         <w:t>bind</w:t>
       </w:r>
       <w:r>
         <w:rPr>
+          <w:rFonts w:ascii="Times New Roman" w:hAnsi="Times New Roman" w:cs="Times New Roman"/>
           <w:lang w:val="en-US"/>
         </w:rPr>
         <w:t xml:space="preserve"> the number of operations</w:t>
       </w:r>
       <w:r>
         <w:rPr>
+          <w:rFonts w:ascii="Times New Roman" w:hAnsi="Times New Roman" w:cs="Times New Roman"/>
           <w:lang w:val="en-US"/>
         </w:rPr>
         <w:t xml:space="preserve">. The </w:t>
@@ -1992,6 +2923,7 @@
       <w:proofErr w:type="spellStart"/>
       <w:r>
         <w:rPr>
+          <w:rFonts w:ascii="Times New Roman" w:hAnsi="Times New Roman" w:cs="Times New Roman"/>
           <w:lang w:val="en-US"/>
         </w:rPr>
         <w:t>Elog</w:t>
@@ -1999,6 +2931,7 @@
       <w:proofErr w:type="spellEnd"/>
       <w:r>
         <w:rPr>
+          <w:rFonts w:ascii="Times New Roman" w:hAnsi="Times New Roman" w:cs="Times New Roman"/>
           <w:lang w:val="en-US"/>
         </w:rPr>
         <w:t>(V) and Operations subplots and the DataX.txt files show that the number of operations is always less than the theoretical value but the two vary almost linearly to each other. They follow the similar  trends as E and V  vary .</w:t>
@@ -2007,11 +2940,13 @@
     <w:p>
       <w:pPr>
         <w:rPr>
-          <w:lang w:val="en-US"/>
-        </w:rPr>
-      </w:pPr>
-      <w:r>
-        <w:rPr>
+          <w:rFonts w:ascii="Times New Roman" w:hAnsi="Times New Roman" w:cs="Times New Roman"/>
+          <w:lang w:val="en-US"/>
+        </w:rPr>
+      </w:pPr>
+      <w:r>
+        <w:rPr>
+          <w:rFonts w:ascii="Times New Roman" w:hAnsi="Times New Roman" w:cs="Times New Roman"/>
           <w:lang w:val="en-US"/>
         </w:rPr>
         <w:t>The number of edges and priority queue operations appear to affect the shape of the Operations graph much more than the number of vertex operations which suggest they have a greater bearing…</w:t>
@@ -2020,51 +2955,58 @@
     <w:p>
       <w:pPr>
         <w:rPr>
-          <w:lang w:val="en-US"/>
-        </w:rPr>
-      </w:pPr>
-    </w:p>
-    <w:p>
-      <w:pPr>
-        <w:rPr>
+          <w:rFonts w:ascii="Times New Roman" w:hAnsi="Times New Roman" w:cs="Times New Roman"/>
+          <w:lang w:val="en-US"/>
+        </w:rPr>
+      </w:pPr>
+    </w:p>
+    <w:p>
+      <w:pPr>
+        <w:rPr>
+          <w:rFonts w:ascii="Times New Roman" w:hAnsi="Times New Roman" w:cs="Times New Roman"/>
           <w:lang w:val="en-US"/>
         </w:rPr>
       </w:pPr>
       <w:proofErr w:type="spellStart"/>
       <w:r>
         <w:rPr>
-          <w:lang w:val="en-US"/>
-        </w:rPr>
-        <w:lastRenderedPageBreak/>
+          <w:rFonts w:ascii="Times New Roman" w:hAnsi="Times New Roman" w:cs="Times New Roman"/>
+          <w:lang w:val="en-US"/>
+        </w:rPr>
         <w:t>Elog</w:t>
       </w:r>
       <w:proofErr w:type="spellEnd"/>
       <w:r>
         <w:rPr>
+          <w:rFonts w:ascii="Times New Roman" w:hAnsi="Times New Roman" w:cs="Times New Roman"/>
           <w:lang w:val="en-US"/>
         </w:rPr>
         <w:t>(V) and Operations are almost perfectly correlated as shown above in Fig7-10 with 0.985 for the first run and 0.982</w:t>
       </w:r>
       <w:r>
         <w:rPr>
+          <w:rFonts w:ascii="Times New Roman" w:hAnsi="Times New Roman" w:cs="Times New Roman"/>
           <w:lang w:val="en-US"/>
         </w:rPr>
         <w:t xml:space="preserve"> </w:t>
       </w:r>
       <w:r>
         <w:rPr>
+          <w:rFonts w:ascii="Times New Roman" w:hAnsi="Times New Roman" w:cs="Times New Roman"/>
           <w:lang w:val="en-US"/>
         </w:rPr>
         <w:t xml:space="preserve">for the second run of Dijkstra. </w:t>
       </w:r>
       <w:r>
         <w:rPr>
+          <w:rFonts w:ascii="Times New Roman" w:hAnsi="Times New Roman" w:cs="Times New Roman"/>
           <w:lang w:val="en-US"/>
         </w:rPr>
         <w:t xml:space="preserve"> </w:t>
       </w:r>
       <w:r>
         <w:rPr>
+          <w:rFonts w:ascii="Times New Roman" w:hAnsi="Times New Roman" w:cs="Times New Roman"/>
           <w:lang w:val="en-US"/>
         </w:rPr>
         <w:t>. The two values are approximately equal to +1 . A +1 correlation indicates a perfect linear relationship.</w:t>
@@ -2072,91 +3014,96 @@
     </w:p>
     <w:p>
       <w:pPr>
-        <w:rPr>
-          <w:lang w:val="en-US"/>
-        </w:rPr>
-      </w:pPr>
-    </w:p>
-    <w:p>
-      <w:pPr>
-        <w:rPr>
-          <w:lang w:val="en-US"/>
-        </w:rPr>
-      </w:pPr>
-    </w:p>
-    <w:p>
-      <w:pPr>
-        <w:pStyle w:val="ListParagraph"/>
-        <w:rPr>
-          <w:lang w:val="en-US"/>
-        </w:rPr>
-      </w:pPr>
-    </w:p>
-    <w:p>
-      <w:pPr>
         <w:pStyle w:val="Heading1"/>
         <w:rPr>
-          <w:lang w:val="en-US"/>
-        </w:rPr>
-      </w:pPr>
-      <w:r>
-        <w:rPr>
-          <w:lang w:val="en-US"/>
-        </w:rPr>
-        <w:t>4. CREATIVITY</w:t>
-      </w:r>
-    </w:p>
-    <w:p>
-      <w:pPr>
-        <w:rPr>
-          <w:lang w:val="en-US"/>
-        </w:rPr>
-      </w:pPr>
-    </w:p>
-    <w:p>
-      <w:pPr>
-        <w:rPr>
-          <w:lang w:val="en-US"/>
-        </w:rPr>
-      </w:pPr>
-      <w:r>
-        <w:rPr>
+          <w:rFonts w:ascii="Times New Roman" w:hAnsi="Times New Roman" w:cs="Times New Roman"/>
+          <w:b/>
+          <w:bCs/>
+          <w:color w:val="000000" w:themeColor="text1"/>
+          <w:lang w:val="en-US"/>
+        </w:rPr>
+      </w:pPr>
+      <w:r>
+        <w:rPr>
+          <w:rFonts w:ascii="Times New Roman" w:hAnsi="Times New Roman" w:cs="Times New Roman"/>
+          <w:b/>
+          <w:bCs/>
+          <w:color w:val="000000" w:themeColor="text1"/>
+          <w:lang w:val="en-US"/>
+        </w:rPr>
+        <w:t>5</w:t>
+      </w:r>
+      <w:r>
+        <w:rPr>
+          <w:rFonts w:ascii="Times New Roman" w:hAnsi="Times New Roman" w:cs="Times New Roman"/>
+          <w:b/>
+          <w:bCs/>
+          <w:color w:val="000000" w:themeColor="text1"/>
+          <w:lang w:val="en-US"/>
+        </w:rPr>
+        <w:t>. CREATIVITY</w:t>
+      </w:r>
+    </w:p>
+    <w:p>
+      <w:pPr>
+        <w:rPr>
+          <w:rFonts w:ascii="Times New Roman" w:hAnsi="Times New Roman" w:cs="Times New Roman"/>
+          <w:lang w:val="en-US"/>
+        </w:rPr>
+      </w:pPr>
+    </w:p>
+    <w:p>
+      <w:pPr>
+        <w:rPr>
+          <w:rFonts w:ascii="Times New Roman" w:hAnsi="Times New Roman" w:cs="Times New Roman"/>
+          <w:lang w:val="en-US"/>
+        </w:rPr>
+      </w:pPr>
+      <w:r>
+        <w:rPr>
+          <w:rFonts w:ascii="Times New Roman" w:hAnsi="Times New Roman" w:cs="Times New Roman"/>
           <w:lang w:val="en-US"/>
         </w:rPr>
         <w:t xml:space="preserve">I used </w:t>
       </w:r>
       <w:r>
         <w:rPr>
+          <w:rFonts w:ascii="Times New Roman" w:hAnsi="Times New Roman" w:cs="Times New Roman"/>
           <w:lang w:val="en-US"/>
         </w:rPr>
         <w:t>Python’s</w:t>
       </w:r>
       <w:r>
         <w:rPr>
+          <w:rFonts w:ascii="Times New Roman" w:hAnsi="Times New Roman" w:cs="Times New Roman"/>
           <w:lang w:val="en-US"/>
         </w:rPr>
         <w:t xml:space="preserve"> matplotlib and NumPy to generate graphs to compare E, V,</w:t>
       </w:r>
       <w:r>
         <w:rPr>
+          <w:rFonts w:ascii="Times New Roman" w:hAnsi="Times New Roman" w:cs="Times New Roman"/>
           <w:lang w:val="en-US"/>
         </w:rPr>
         <w:t xml:space="preserve"> </w:t>
       </w:r>
       <w:r>
         <w:rPr>
+          <w:rFonts w:ascii="Times New Roman" w:hAnsi="Times New Roman" w:cs="Times New Roman"/>
           <w:lang w:val="en-US"/>
         </w:rPr>
         <w:t>PQ count</w:t>
       </w:r>
       <w:r>
         <w:rPr>
+          <w:rFonts w:ascii="Times New Roman" w:hAnsi="Times New Roman" w:cs="Times New Roman"/>
           <w:lang w:val="en-US"/>
         </w:rPr>
         <w:t>,</w:t>
       </w:r>
       <w:r>
         <w:rPr>
+          <w:rFonts w:ascii="Times New Roman" w:hAnsi="Times New Roman" w:cs="Times New Roman"/>
           <w:lang w:val="en-US"/>
         </w:rPr>
         <w:t xml:space="preserve"> and the sum of these parameters with the theoretical bound ELOG(V).</w:t>
@@ -2165,71 +3112,83 @@
     <w:p>
       <w:pPr>
         <w:rPr>
-          <w:lang w:val="en-US"/>
-        </w:rPr>
-      </w:pPr>
-      <w:r>
-        <w:rPr>
+          <w:rFonts w:ascii="Times New Roman" w:hAnsi="Times New Roman" w:cs="Times New Roman"/>
+          <w:lang w:val="en-US"/>
+        </w:rPr>
+      </w:pPr>
+      <w:r>
+        <w:rPr>
+          <w:rFonts w:ascii="Times New Roman" w:hAnsi="Times New Roman" w:cs="Times New Roman"/>
           <w:lang w:val="en-US"/>
         </w:rPr>
         <w:t>Data1.txt and Data2.txt were uploaded and separated into separate arrays. Column 1 was the number of edges  Column2 -</w:t>
       </w:r>
       <w:r>
         <w:rPr>
+          <w:rFonts w:ascii="Times New Roman" w:hAnsi="Times New Roman" w:cs="Times New Roman"/>
           <w:lang w:val="en-US"/>
         </w:rPr>
         <w:t xml:space="preserve">was </w:t>
       </w:r>
       <w:r>
         <w:rPr>
+          <w:rFonts w:ascii="Times New Roman" w:hAnsi="Times New Roman" w:cs="Times New Roman"/>
           <w:lang w:val="en-US"/>
         </w:rPr>
         <w:t xml:space="preserve">the number of vertices, Column 3 – </w:t>
       </w:r>
       <w:r>
         <w:rPr>
+          <w:rFonts w:ascii="Times New Roman" w:hAnsi="Times New Roman" w:cs="Times New Roman"/>
           <w:lang w:val="en-US"/>
         </w:rPr>
         <w:t xml:space="preserve">was </w:t>
       </w:r>
       <w:r>
         <w:rPr>
+          <w:rFonts w:ascii="Times New Roman" w:hAnsi="Times New Roman" w:cs="Times New Roman"/>
           <w:lang w:val="en-US"/>
         </w:rPr>
         <w:t xml:space="preserve">the number of edge operations, Column 4 – </w:t>
       </w:r>
       <w:r>
         <w:rPr>
+          <w:rFonts w:ascii="Times New Roman" w:hAnsi="Times New Roman" w:cs="Times New Roman"/>
           <w:lang w:val="en-US"/>
         </w:rPr>
         <w:t xml:space="preserve">was </w:t>
       </w:r>
       <w:r>
         <w:rPr>
+          <w:rFonts w:ascii="Times New Roman" w:hAnsi="Times New Roman" w:cs="Times New Roman"/>
           <w:lang w:val="en-US"/>
         </w:rPr>
         <w:t xml:space="preserve">the </w:t>
       </w:r>
       <w:r>
         <w:rPr>
+          <w:rFonts w:ascii="Times New Roman" w:hAnsi="Times New Roman" w:cs="Times New Roman"/>
           <w:lang w:val="en-US"/>
         </w:rPr>
         <w:t xml:space="preserve">number of vertex operations, Column 5 – </w:t>
       </w:r>
       <w:r>
         <w:rPr>
+          <w:rFonts w:ascii="Times New Roman" w:hAnsi="Times New Roman" w:cs="Times New Roman"/>
           <w:lang w:val="en-US"/>
         </w:rPr>
         <w:t xml:space="preserve">was </w:t>
       </w:r>
       <w:r>
         <w:rPr>
+          <w:rFonts w:ascii="Times New Roman" w:hAnsi="Times New Roman" w:cs="Times New Roman"/>
           <w:lang w:val="en-US"/>
         </w:rPr>
         <w:t xml:space="preserve">the </w:t>
       </w:r>
       <w:r>
         <w:rPr>
+          <w:rFonts w:ascii="Times New Roman" w:hAnsi="Times New Roman" w:cs="Times New Roman"/>
           <w:lang w:val="en-US"/>
         </w:rPr>
         <w:t xml:space="preserve">number of priority queue operations, Column 6 – </w:t>
@@ -2237,6 +3196,7 @@
       <w:proofErr w:type="spellStart"/>
       <w:r>
         <w:rPr>
+          <w:rFonts w:ascii="Times New Roman" w:hAnsi="Times New Roman" w:cs="Times New Roman"/>
           <w:lang w:val="en-US"/>
         </w:rPr>
         <w:t>Elog</w:t>
@@ -2244,24 +3204,28 @@
       <w:proofErr w:type="spellEnd"/>
       <w:r>
         <w:rPr>
+          <w:rFonts w:ascii="Times New Roman" w:hAnsi="Times New Roman" w:cs="Times New Roman"/>
           <w:lang w:val="en-US"/>
         </w:rPr>
         <w:t>(</w:t>
       </w:r>
       <w:r>
         <w:rPr>
+          <w:rFonts w:ascii="Times New Roman" w:hAnsi="Times New Roman" w:cs="Times New Roman"/>
           <w:lang w:val="en-US"/>
         </w:rPr>
         <w:t>V</w:t>
       </w:r>
       <w:r>
         <w:rPr>
+          <w:rFonts w:ascii="Times New Roman" w:hAnsi="Times New Roman" w:cs="Times New Roman"/>
           <w:lang w:val="en-US"/>
         </w:rPr>
         <w:t>)</w:t>
       </w:r>
       <w:r>
         <w:rPr>
+          <w:rFonts w:ascii="Times New Roman" w:hAnsi="Times New Roman" w:cs="Times New Roman"/>
           <w:lang w:val="en-US"/>
         </w:rPr>
         <w:t xml:space="preserve"> and Column 7 was the sum of operations.</w:t>
@@ -2270,27 +3234,7 @@
     <w:p>
       <w:pPr>
         <w:rPr>
-          <w:lang w:val="en-US"/>
-        </w:rPr>
-      </w:pPr>
-    </w:p>
-    <w:p>
-      <w:pPr>
-        <w:rPr>
-          <w:lang w:val="en-US"/>
-        </w:rPr>
-      </w:pPr>
-    </w:p>
-    <w:p>
-      <w:pPr>
-        <w:rPr>
-          <w:lang w:val="en-US"/>
-        </w:rPr>
-      </w:pPr>
-    </w:p>
-    <w:p>
-      <w:pPr>
-        <w:rPr>
+          <w:rFonts w:ascii="Times New Roman" w:hAnsi="Times New Roman" w:cs="Times New Roman"/>
           <w:lang w:val="en-US"/>
         </w:rPr>
       </w:pPr>
@@ -2299,11 +3243,19 @@
       <w:pPr>
         <w:pStyle w:val="Heading1"/>
         <w:rPr>
-          <w:lang w:val="en-US"/>
-        </w:rPr>
-      </w:pPr>
-      <w:r>
-        <w:rPr>
+          <w:rFonts w:ascii="Times New Roman" w:hAnsi="Times New Roman" w:cs="Times New Roman"/>
+          <w:b/>
+          <w:bCs/>
+          <w:color w:val="000000" w:themeColor="text1"/>
+          <w:lang w:val="en-US"/>
+        </w:rPr>
+      </w:pPr>
+      <w:r>
+        <w:rPr>
+          <w:rFonts w:ascii="Times New Roman" w:hAnsi="Times New Roman" w:cs="Times New Roman"/>
+          <w:b/>
+          <w:bCs/>
+          <w:color w:val="000000" w:themeColor="text1"/>
           <w:lang w:val="en-US"/>
         </w:rPr>
         <w:t>5. GIT USAGE LOG</w:t>
@@ -2312,11 +3264,13 @@
     <w:p>
       <w:pPr>
         <w:rPr>
-          <w:lang w:val="en-US"/>
-        </w:rPr>
-      </w:pPr>
-      <w:r>
-        <w:rPr>
+          <w:rFonts w:ascii="Times New Roman" w:hAnsi="Times New Roman" w:cs="Times New Roman"/>
+          <w:lang w:val="en-US"/>
+        </w:rPr>
+      </w:pPr>
+      <w:r>
+        <w:rPr>
+          <w:rFonts w:ascii="Times New Roman" w:hAnsi="Times New Roman" w:cs="Times New Roman"/>
           <w:noProof/>
           <w:lang w:val="en-US"/>
         </w:rPr>
@@ -2366,6 +3320,7 @@
     <w:p>
       <w:pPr>
         <w:rPr>
+          <w:rFonts w:ascii="Times New Roman" w:hAnsi="Times New Roman" w:cs="Times New Roman"/>
           <w:lang w:val="en-US"/>
         </w:rPr>
       </w:pPr>
@@ -2997,7 +3952,6 @@
   <w:style w:type="character" w:default="1" w:styleId="DefaultParagraphFont">
     <w:name w:val="Default Paragraph Font"/>
     <w:uiPriority w:val="1"/>
-    <w:semiHidden/>
     <w:unhideWhenUsed/>
   </w:style>
   <w:style w:type="table" w:default="1" w:styleId="TableNormal">

</xml_diff>